<commit_message>
On ne peut pas changer le moniteur d'un élève si il a des résa en cours
</commit_message>
<xml_diff>
--- a/Beezyweb.docx
+++ b/Beezyweb.docx
@@ -1148,350 +1148,428 @@
         <w:rPr>
           <w:color w:val="000000" w:themeColor="text1"/>
         </w:rPr>
-        <w:t>Mettre ensemble deux réservations qui se suivent</w:t>
-      </w:r>
-    </w:p>
-    <w:p>
-      <w:pPr>
-        <w:pStyle w:val="Paragraphedeliste"/>
-        <w:numPr>
-          <w:ilvl w:val="0"/>
-          <w:numId w:val="2"/>
-        </w:numPr>
-        <w:rPr>
-          <w:color w:val="000000" w:themeColor="text1"/>
-        </w:rPr>
-      </w:pPr>
-      <w:r>
-        <w:rPr>
-          <w:color w:val="000000" w:themeColor="text1"/>
-        </w:rPr>
-        <w:t>Contrôle sur le nom pour la recherche d’un client</w:t>
-      </w:r>
-    </w:p>
-    <w:p>
-      <w:pPr>
-        <w:pStyle w:val="Paragraphedeliste"/>
-        <w:numPr>
-          <w:ilvl w:val="0"/>
-          <w:numId w:val="2"/>
-        </w:numPr>
-        <w:rPr>
-          <w:color w:val="00B050"/>
-        </w:rPr>
-      </w:pPr>
-      <w:r>
-        <w:rPr>
-          <w:color w:val="00B050"/>
-        </w:rPr>
-        <w:t>Recherche client : filtre par moniteur</w:t>
-      </w:r>
-    </w:p>
-    <w:p>
-      <w:pPr>
-        <w:pStyle w:val="Paragraphedeliste"/>
-        <w:numPr>
-          <w:ilvl w:val="0"/>
-          <w:numId w:val="2"/>
-        </w:numPr>
-        <w:rPr>
-          <w:color w:val="00B050"/>
-        </w:rPr>
-      </w:pPr>
-      <w:r>
-        <w:rPr>
-          <w:color w:val="00B050"/>
-        </w:rPr>
-        <w:t>Mettre la fonction de solde :</w:t>
-      </w:r>
-    </w:p>
-    <w:p>
-      <w:pPr>
-        <w:pStyle w:val="Paragraphedeliste"/>
-        <w:rPr>
-          <w:color w:val="00B050"/>
-        </w:rPr>
-      </w:pPr>
-      <w:r>
-        <w:rPr>
-          <w:color w:val="00B050"/>
-        </w:rPr>
-        <w:t xml:space="preserve"> </w:t>
-      </w:r>
-      <w:proofErr w:type="gramStart"/>
-      <w:r>
-        <w:rPr>
-          <w:color w:val="00B050"/>
-        </w:rPr>
-        <w:t>mettre</w:t>
-      </w:r>
-      <w:proofErr w:type="gramEnd"/>
-      <w:r>
-        <w:rPr>
-          <w:color w:val="00B050"/>
-        </w:rPr>
-        <w:t xml:space="preserve"> de l’argent est directement convertit en jeton</w:t>
-      </w:r>
-      <w:r>
-        <w:rPr>
-          <w:color w:val="00B050"/>
-        </w:rPr>
-        <w:t>= | argent/40 |</w:t>
-      </w:r>
-    </w:p>
-    <w:p>
-      <w:pPr>
-        <w:pStyle w:val="Paragraphedeliste"/>
-        <w:numPr>
-          <w:ilvl w:val="0"/>
-          <w:numId w:val="2"/>
-        </w:numPr>
-        <w:rPr>
-          <w:color w:val="E36C0A" w:themeColor="accent6" w:themeShade="BF"/>
-        </w:rPr>
-      </w:pPr>
-      <w:r>
-        <w:rPr>
-          <w:color w:val="E36C0A" w:themeColor="accent6" w:themeShade="BF"/>
-        </w:rPr>
-        <w:t xml:space="preserve">Faire </w:t>
-      </w:r>
-      <w:proofErr w:type="gramStart"/>
-      <w:r>
-        <w:rPr>
-          <w:color w:val="E36C0A" w:themeColor="accent6" w:themeShade="BF"/>
-        </w:rPr>
-        <w:t>des diapo</w:t>
-      </w:r>
-      <w:proofErr w:type="gramEnd"/>
-      <w:r>
-        <w:rPr>
-          <w:color w:val="E36C0A" w:themeColor="accent6" w:themeShade="BF"/>
-        </w:rPr>
-        <w:t xml:space="preserve"> de présentation du projet.</w:t>
-      </w:r>
-    </w:p>
-    <w:p>
-      <w:pPr>
-        <w:pStyle w:val="Paragraphedeliste"/>
-        <w:numPr>
-          <w:ilvl w:val="0"/>
-          <w:numId w:val="2"/>
-        </w:numPr>
-        <w:rPr>
-          <w:color w:val="E36C0A" w:themeColor="accent6" w:themeShade="BF"/>
-        </w:rPr>
-      </w:pPr>
-      <w:r>
-        <w:rPr>
-          <w:color w:val="E36C0A" w:themeColor="accent6" w:themeShade="BF"/>
-        </w:rPr>
-        <w:t xml:space="preserve">Un </w:t>
+        <w:t xml:space="preserve">Pour valider ou annuler </w:t>
       </w:r>
       <w:proofErr w:type="spellStart"/>
       <w:r>
         <w:rPr>
-          <w:color w:val="E36C0A" w:themeColor="accent6" w:themeShade="BF"/>
-        </w:rPr>
-        <w:t>superAdmin</w:t>
+          <w:color w:val="000000" w:themeColor="text1"/>
+        </w:rPr>
+        <w:t>les,ajouter</w:t>
       </w:r>
       <w:proofErr w:type="spellEnd"/>
       <w:r>
         <w:rPr>
-          <w:color w:val="E36C0A" w:themeColor="accent6" w:themeShade="BF"/>
-        </w:rPr>
-        <w:t xml:space="preserve"> possède des moniteurs</w:t>
-      </w:r>
-      <w:r>
-        <w:rPr>
-          <w:color w:val="E36C0A" w:themeColor="accent6" w:themeShade="BF"/>
-        </w:rPr>
-        <w:t xml:space="preserve"> =&gt; ajouter un </w:t>
-      </w:r>
-      <w:proofErr w:type="spellStart"/>
-      <w:r>
-        <w:rPr>
-          <w:color w:val="E36C0A" w:themeColor="accent6" w:themeShade="BF"/>
-        </w:rPr>
-        <w:t>administrateur_id</w:t>
-      </w:r>
-      <w:proofErr w:type="spellEnd"/>
-      <w:r>
-        <w:rPr>
-          <w:color w:val="E36C0A" w:themeColor="accent6" w:themeShade="BF"/>
-        </w:rPr>
-        <w:t xml:space="preserve"> à l user</w:t>
-      </w:r>
-    </w:p>
-    <w:p>
-      <w:pPr>
-        <w:pStyle w:val="Paragraphedeliste"/>
-        <w:numPr>
-          <w:ilvl w:val="0"/>
-          <w:numId w:val="2"/>
-        </w:numPr>
-        <w:rPr>
-          <w:color w:val="000000" w:themeColor="text1"/>
-        </w:rPr>
-      </w:pPr>
-      <w:r>
-        <w:rPr>
-          <w:color w:val="000000" w:themeColor="text1"/>
-        </w:rPr>
-        <w:t>Ajouter une case à cocher =&gt; option du plus 30 min</w:t>
-      </w:r>
-      <w:r>
-        <w:rPr>
-          <w:color w:val="000000" w:themeColor="text1"/>
-        </w:rPr>
-        <w:t xml:space="preserve"> =&gt; enlève 20 </w:t>
-      </w:r>
-      <w:proofErr w:type="gramStart"/>
-      <w:r>
-        <w:rPr>
-          <w:color w:val="000000" w:themeColor="text1"/>
-        </w:rPr>
-        <w:t>euro</w:t>
-      </w:r>
-      <w:proofErr w:type="gramEnd"/>
-      <w:r>
-        <w:rPr>
-          <w:color w:val="000000" w:themeColor="text1"/>
-        </w:rPr>
-        <w:t xml:space="preserve"> sur le solde</w:t>
-      </w:r>
-    </w:p>
-    <w:p>
-      <w:pPr>
-        <w:pStyle w:val="Paragraphedeliste"/>
-        <w:numPr>
-          <w:ilvl w:val="0"/>
-          <w:numId w:val="2"/>
-        </w:numPr>
-        <w:rPr>
-          <w:color w:val="E36C0A" w:themeColor="accent6" w:themeShade="BF"/>
-        </w:rPr>
-      </w:pPr>
-      <w:r>
-        <w:rPr>
-          <w:color w:val="E36C0A" w:themeColor="accent6" w:themeShade="BF"/>
-        </w:rPr>
-        <w:t xml:space="preserve">Essayer l’automatisation de test avec </w:t>
-      </w:r>
-      <w:proofErr w:type="spellStart"/>
-      <w:r>
-        <w:rPr>
-          <w:color w:val="E36C0A" w:themeColor="accent6" w:themeShade="BF"/>
-        </w:rPr>
-        <w:t>postman</w:t>
-      </w:r>
-      <w:proofErr w:type="spellEnd"/>
-    </w:p>
-    <w:p>
-      <w:pPr>
-        <w:pStyle w:val="Paragraphedeliste"/>
-        <w:numPr>
-          <w:ilvl w:val="0"/>
-          <w:numId w:val="2"/>
-        </w:numPr>
-        <w:rPr>
-          <w:color w:val="00B050"/>
-        </w:rPr>
-      </w:pPr>
-      <w:r>
-        <w:rPr>
-          <w:color w:val="00B050"/>
-        </w:rPr>
-        <w:t>Faire un workflow technique des réservations</w:t>
-      </w:r>
-    </w:p>
-    <w:p>
-      <w:pPr>
-        <w:pStyle w:val="Paragraphedeliste"/>
-        <w:numPr>
-          <w:ilvl w:val="0"/>
-          <w:numId w:val="2"/>
-        </w:numPr>
-        <w:rPr>
-          <w:color w:val="000000" w:themeColor="text1"/>
-        </w:rPr>
-      </w:pPr>
-      <w:r>
-        <w:rPr>
-          <w:color w:val="000000" w:themeColor="text1"/>
-        </w:rPr>
-        <w:t xml:space="preserve">Changer toutes les </w:t>
-      </w:r>
-      <w:proofErr w:type="spellStart"/>
-      <w:r>
-        <w:rPr>
-          <w:color w:val="000000" w:themeColor="text1"/>
-        </w:rPr>
-        <w:t>requetes</w:t>
-      </w:r>
-      <w:proofErr w:type="spellEnd"/>
-      <w:r>
-        <w:rPr>
-          <w:color w:val="000000" w:themeColor="text1"/>
-        </w:rPr>
-        <w:t xml:space="preserve"> nom par nom + </w:t>
-      </w:r>
-      <w:proofErr w:type="spellStart"/>
-      <w:r>
-        <w:rPr>
-          <w:color w:val="000000" w:themeColor="text1"/>
-        </w:rPr>
-        <w:t>prenom</w:t>
-      </w:r>
-      <w:proofErr w:type="spellEnd"/>
-      <w:r>
-        <w:rPr>
-          <w:color w:val="000000" w:themeColor="text1"/>
-        </w:rPr>
-        <w:t xml:space="preserve"> ou id</w:t>
-      </w:r>
-    </w:p>
-    <w:p>
-      <w:pPr>
-        <w:pStyle w:val="Paragraphedeliste"/>
-        <w:numPr>
-          <w:ilvl w:val="0"/>
-          <w:numId w:val="2"/>
-        </w:numPr>
-        <w:rPr>
-          <w:color w:val="00B050"/>
-        </w:rPr>
-      </w:pPr>
-      <w:proofErr w:type="gramStart"/>
-      <w:r>
-        <w:rPr>
-          <w:color w:val="00B050"/>
-        </w:rPr>
-        <w:t>L’ utilisateur</w:t>
-      </w:r>
-      <w:proofErr w:type="gramEnd"/>
-      <w:r>
-        <w:rPr>
-          <w:color w:val="00B050"/>
-        </w:rPr>
-        <w:t xml:space="preserve"> peut voir à quel moniteur est</w:t>
-      </w:r>
-      <w:r>
-        <w:rPr>
-          <w:color w:val="00B050"/>
-        </w:rPr>
-        <w:t xml:space="preserve"> attaché</w:t>
-      </w:r>
-    </w:p>
-    <w:p>
-      <w:pPr>
-        <w:pStyle w:val="Paragraphedeliste"/>
-        <w:rPr>
-          <w:color w:val="000000" w:themeColor="text1"/>
-        </w:rPr>
-      </w:pPr>
+          <w:color w:val="000000" w:themeColor="text1"/>
+        </w:rPr>
+        <w:t xml:space="preserve"> contrôle pour que ce soit par client pour la notification</w:t>
+      </w:r>
       <w:bookmarkStart w:id="0" w:name="_GoBack"/>
       <w:bookmarkEnd w:id="0"/>
+    </w:p>
+    <w:p>
+      <w:pPr>
+        <w:pStyle w:val="Paragraphedeliste"/>
+        <w:numPr>
+          <w:ilvl w:val="0"/>
+          <w:numId w:val="2"/>
+        </w:numPr>
+        <w:rPr>
+          <w:color w:val="000000" w:themeColor="text1"/>
+        </w:rPr>
+      </w:pPr>
+      <w:r>
+        <w:rPr>
+          <w:color w:val="000000" w:themeColor="text1"/>
+        </w:rPr>
+        <w:t>Mettre ensemble deux réservations qui se suivent</w:t>
+      </w:r>
+    </w:p>
+    <w:p>
+      <w:pPr>
+        <w:pStyle w:val="Paragraphedeliste"/>
+        <w:numPr>
+          <w:ilvl w:val="0"/>
+          <w:numId w:val="2"/>
+        </w:numPr>
+        <w:rPr>
+          <w:color w:val="00B050"/>
+        </w:rPr>
+      </w:pPr>
+      <w:r>
+        <w:rPr>
+          <w:color w:val="00B050"/>
+        </w:rPr>
+        <w:t>Contrôle sur le nom pour la recherche d’un client</w:t>
+      </w:r>
+    </w:p>
+    <w:p>
+      <w:pPr>
+        <w:pStyle w:val="Paragraphedeliste"/>
+        <w:numPr>
+          <w:ilvl w:val="0"/>
+          <w:numId w:val="2"/>
+        </w:numPr>
+        <w:rPr>
+          <w:color w:val="00B050"/>
+        </w:rPr>
+      </w:pPr>
+      <w:r>
+        <w:rPr>
+          <w:color w:val="00B050"/>
+        </w:rPr>
+        <w:t>Recherche client : filtre par moniteur</w:t>
+      </w:r>
+    </w:p>
+    <w:p>
+      <w:pPr>
+        <w:pStyle w:val="Paragraphedeliste"/>
+        <w:numPr>
+          <w:ilvl w:val="0"/>
+          <w:numId w:val="2"/>
+        </w:numPr>
+        <w:rPr>
+          <w:color w:val="00B050"/>
+        </w:rPr>
+      </w:pPr>
+      <w:r>
+        <w:rPr>
+          <w:color w:val="00B050"/>
+        </w:rPr>
+        <w:t>Mettre la fonction de solde :</w:t>
+      </w:r>
+    </w:p>
+    <w:p>
+      <w:pPr>
+        <w:pStyle w:val="Paragraphedeliste"/>
+        <w:rPr>
+          <w:color w:val="00B050"/>
+        </w:rPr>
+      </w:pPr>
+      <w:r>
+        <w:rPr>
+          <w:color w:val="00B050"/>
+        </w:rPr>
+        <w:t xml:space="preserve"> </w:t>
+      </w:r>
+      <w:proofErr w:type="gramStart"/>
+      <w:r>
+        <w:rPr>
+          <w:color w:val="00B050"/>
+        </w:rPr>
+        <w:t>mettre</w:t>
+      </w:r>
+      <w:proofErr w:type="gramEnd"/>
+      <w:r>
+        <w:rPr>
+          <w:color w:val="00B050"/>
+        </w:rPr>
+        <w:t xml:space="preserve"> de l’argent est directement convertit en jeton</w:t>
+      </w:r>
+      <w:r>
+        <w:rPr>
+          <w:color w:val="00B050"/>
+        </w:rPr>
+        <w:t>= | argent/40 |</w:t>
+      </w:r>
+    </w:p>
+    <w:p>
+      <w:pPr>
+        <w:pStyle w:val="Paragraphedeliste"/>
+        <w:numPr>
+          <w:ilvl w:val="0"/>
+          <w:numId w:val="2"/>
+        </w:numPr>
+        <w:rPr>
+          <w:color w:val="E36C0A" w:themeColor="accent6" w:themeShade="BF"/>
+        </w:rPr>
+      </w:pPr>
+      <w:r>
+        <w:rPr>
+          <w:color w:val="E36C0A" w:themeColor="accent6" w:themeShade="BF"/>
+        </w:rPr>
+        <w:t xml:space="preserve">Faire </w:t>
+      </w:r>
+      <w:proofErr w:type="gramStart"/>
+      <w:r>
+        <w:rPr>
+          <w:color w:val="E36C0A" w:themeColor="accent6" w:themeShade="BF"/>
+        </w:rPr>
+        <w:t>des diapo</w:t>
+      </w:r>
+      <w:proofErr w:type="gramEnd"/>
+      <w:r>
+        <w:rPr>
+          <w:color w:val="E36C0A" w:themeColor="accent6" w:themeShade="BF"/>
+        </w:rPr>
+        <w:t xml:space="preserve"> de présentation du projet.</w:t>
+      </w:r>
+    </w:p>
+    <w:p>
+      <w:pPr>
+        <w:pStyle w:val="Paragraphedeliste"/>
+        <w:numPr>
+          <w:ilvl w:val="0"/>
+          <w:numId w:val="2"/>
+        </w:numPr>
+        <w:rPr>
+          <w:color w:val="E36C0A" w:themeColor="accent6" w:themeShade="BF"/>
+        </w:rPr>
+      </w:pPr>
+      <w:r>
+        <w:rPr>
+          <w:color w:val="E36C0A" w:themeColor="accent6" w:themeShade="BF"/>
+        </w:rPr>
+        <w:t xml:space="preserve">Un </w:t>
+      </w:r>
+      <w:proofErr w:type="spellStart"/>
+      <w:r>
+        <w:rPr>
+          <w:color w:val="E36C0A" w:themeColor="accent6" w:themeShade="BF"/>
+        </w:rPr>
+        <w:t>superAdmin</w:t>
+      </w:r>
+      <w:proofErr w:type="spellEnd"/>
+      <w:r>
+        <w:rPr>
+          <w:color w:val="E36C0A" w:themeColor="accent6" w:themeShade="BF"/>
+        </w:rPr>
+        <w:t xml:space="preserve"> possède des moniteurs</w:t>
+      </w:r>
+      <w:r>
+        <w:rPr>
+          <w:color w:val="E36C0A" w:themeColor="accent6" w:themeShade="BF"/>
+        </w:rPr>
+        <w:t xml:space="preserve"> =&gt; ajouter un administrateur_id à l user</w:t>
+      </w:r>
+    </w:p>
+    <w:p>
+      <w:pPr>
+        <w:pStyle w:val="Paragraphedeliste"/>
+        <w:numPr>
+          <w:ilvl w:val="0"/>
+          <w:numId w:val="2"/>
+        </w:numPr>
+        <w:rPr>
+          <w:color w:val="000000" w:themeColor="text1"/>
+        </w:rPr>
+      </w:pPr>
+      <w:r>
+        <w:rPr>
+          <w:color w:val="000000" w:themeColor="text1"/>
+        </w:rPr>
+        <w:t>Ajouter une case à cocher =&gt; option du plus 30 min</w:t>
+      </w:r>
+      <w:r>
+        <w:rPr>
+          <w:color w:val="000000" w:themeColor="text1"/>
+        </w:rPr>
+        <w:t xml:space="preserve"> =&gt; enlève 20 </w:t>
+      </w:r>
+      <w:proofErr w:type="gramStart"/>
+      <w:r>
+        <w:rPr>
+          <w:color w:val="000000" w:themeColor="text1"/>
+        </w:rPr>
+        <w:t>euro</w:t>
+      </w:r>
+      <w:proofErr w:type="gramEnd"/>
+      <w:r>
+        <w:rPr>
+          <w:color w:val="000000" w:themeColor="text1"/>
+        </w:rPr>
+        <w:t xml:space="preserve"> sur le solde</w:t>
+      </w:r>
+    </w:p>
+    <w:p>
+      <w:pPr>
+        <w:pStyle w:val="Paragraphedeliste"/>
+        <w:numPr>
+          <w:ilvl w:val="0"/>
+          <w:numId w:val="2"/>
+        </w:numPr>
+        <w:rPr>
+          <w:color w:val="E36C0A" w:themeColor="accent6" w:themeShade="BF"/>
+        </w:rPr>
+      </w:pPr>
+      <w:r>
+        <w:rPr>
+          <w:color w:val="E36C0A" w:themeColor="accent6" w:themeShade="BF"/>
+        </w:rPr>
+        <w:t xml:space="preserve">Essayer l’automatisation de test avec </w:t>
+      </w:r>
+      <w:proofErr w:type="spellStart"/>
+      <w:r>
+        <w:rPr>
+          <w:color w:val="E36C0A" w:themeColor="accent6" w:themeShade="BF"/>
+        </w:rPr>
+        <w:t>postman</w:t>
+      </w:r>
+      <w:proofErr w:type="spellEnd"/>
+    </w:p>
+    <w:p>
+      <w:pPr>
+        <w:pStyle w:val="Paragraphedeliste"/>
+        <w:numPr>
+          <w:ilvl w:val="0"/>
+          <w:numId w:val="2"/>
+        </w:numPr>
+        <w:rPr>
+          <w:color w:val="00B050"/>
+        </w:rPr>
+      </w:pPr>
+      <w:r>
+        <w:rPr>
+          <w:color w:val="00B050"/>
+        </w:rPr>
+        <w:t>Faire un workflow technique des réservations</w:t>
+      </w:r>
+    </w:p>
+    <w:p>
+      <w:pPr>
+        <w:pStyle w:val="Paragraphedeliste"/>
+        <w:numPr>
+          <w:ilvl w:val="0"/>
+          <w:numId w:val="2"/>
+        </w:numPr>
+        <w:rPr>
+          <w:color w:val="000000" w:themeColor="text1"/>
+        </w:rPr>
+      </w:pPr>
+      <w:r>
+        <w:rPr>
+          <w:color w:val="000000" w:themeColor="text1"/>
+        </w:rPr>
+        <w:t xml:space="preserve">Changer toutes les </w:t>
+      </w:r>
+      <w:r>
+        <w:rPr>
+          <w:color w:val="000000" w:themeColor="text1"/>
+        </w:rPr>
+        <w:t>requêtes</w:t>
+      </w:r>
+      <w:r>
+        <w:rPr>
+          <w:color w:val="000000" w:themeColor="text1"/>
+        </w:rPr>
+        <w:t xml:space="preserve"> nom par nom + </w:t>
+      </w:r>
+      <w:proofErr w:type="spellStart"/>
+      <w:r>
+        <w:rPr>
+          <w:color w:val="000000" w:themeColor="text1"/>
+        </w:rPr>
+        <w:t>prenom</w:t>
+      </w:r>
+      <w:proofErr w:type="spellEnd"/>
+      <w:r>
+        <w:rPr>
+          <w:color w:val="000000" w:themeColor="text1"/>
+        </w:rPr>
+        <w:t xml:space="preserve"> ou id</w:t>
+      </w:r>
+    </w:p>
+    <w:p>
+      <w:pPr>
+        <w:pStyle w:val="Paragraphedeliste"/>
+        <w:numPr>
+          <w:ilvl w:val="0"/>
+          <w:numId w:val="2"/>
+        </w:numPr>
+        <w:rPr>
+          <w:color w:val="00B050"/>
+        </w:rPr>
+      </w:pPr>
+      <w:r>
+        <w:rPr>
+          <w:color w:val="00B050"/>
+        </w:rPr>
+        <w:t>L’utilisateur peut voir à quel moniteur est</w:t>
+      </w:r>
+      <w:r>
+        <w:rPr>
+          <w:color w:val="00B050"/>
+        </w:rPr>
+        <w:t xml:space="preserve"> attaché</w:t>
+      </w:r>
+    </w:p>
+    <w:p>
+      <w:pPr>
+        <w:pStyle w:val="Paragraphedeliste"/>
+        <w:numPr>
+          <w:ilvl w:val="0"/>
+          <w:numId w:val="2"/>
+        </w:numPr>
+        <w:rPr>
+          <w:color w:val="00B050"/>
+        </w:rPr>
+      </w:pPr>
+      <w:r>
+        <w:rPr>
+          <w:color w:val="000000" w:themeColor="text1"/>
+        </w:rPr>
+        <w:t>Changement de moniteur autorisé seulement si l’user n’a pas de réservation en cours.</w:t>
+      </w:r>
+    </w:p>
+    <w:p>
+      <w:pPr>
+        <w:pStyle w:val="Paragraphedeliste"/>
+        <w:numPr>
+          <w:ilvl w:val="0"/>
+          <w:numId w:val="2"/>
+        </w:numPr>
+        <w:rPr>
+          <w:color w:val="000000" w:themeColor="text1"/>
+        </w:rPr>
+      </w:pPr>
+      <w:r>
+        <w:rPr>
+          <w:color w:val="000000" w:themeColor="text1"/>
+        </w:rPr>
+        <w:t xml:space="preserve">Faire qu’on ne puisse pas lancer des </w:t>
+      </w:r>
+      <w:proofErr w:type="spellStart"/>
+      <w:r>
+        <w:rPr>
+          <w:color w:val="000000" w:themeColor="text1"/>
+        </w:rPr>
+        <w:t>request</w:t>
+      </w:r>
+      <w:proofErr w:type="spellEnd"/>
+      <w:r>
+        <w:rPr>
+          <w:color w:val="000000" w:themeColor="text1"/>
+        </w:rPr>
+        <w:t xml:space="preserve"> ajax étant hors connexion</w:t>
+      </w:r>
+    </w:p>
+    <w:p>
+      <w:pPr>
+        <w:pStyle w:val="Paragraphedeliste"/>
+        <w:numPr>
+          <w:ilvl w:val="0"/>
+          <w:numId w:val="2"/>
+        </w:numPr>
+        <w:rPr>
+          <w:color w:val="000000" w:themeColor="text1"/>
+        </w:rPr>
+      </w:pPr>
+    </w:p>
+    <w:p>
+      <w:pPr>
+        <w:pStyle w:val="Paragraphedeliste"/>
+        <w:rPr>
+          <w:color w:val="000000" w:themeColor="text1"/>
+        </w:rPr>
+      </w:pPr>
+    </w:p>
+    <w:p>
+      <w:pPr>
+        <w:pStyle w:val="Paragraphedeliste"/>
+        <w:rPr>
+          <w:color w:val="000000" w:themeColor="text1"/>
+        </w:rPr>
+      </w:pPr>
     </w:p>
     <w:sectPr>
       <w:pgSz w:w="11906" w:h="16838"/>

</xml_diff>

<commit_message>
Solde en rouge lorsqu'on est en decouvert
</commit_message>
<xml_diff>
--- a/Beezyweb.docx
+++ b/Beezyweb.docx
@@ -1151,6 +1151,7 @@
         <w:t xml:space="preserve">Pour valider ou annuler </w:t>
       </w:r>
       <w:proofErr w:type="spellStart"/>
+      <w:proofErr w:type="gramStart"/>
       <w:r>
         <w:rPr>
           <w:color w:val="000000" w:themeColor="text1"/>
@@ -1158,414 +1159,597 @@
         <w:t>les,ajouter</w:t>
       </w:r>
       <w:proofErr w:type="spellEnd"/>
+      <w:proofErr w:type="gramEnd"/>
       <w:r>
         <w:rPr>
           <w:color w:val="000000" w:themeColor="text1"/>
         </w:rPr>
         <w:t xml:space="preserve"> contrôle pour que ce soit par client pour la notification</w:t>
       </w:r>
+    </w:p>
+    <w:p>
+      <w:pPr>
+        <w:pStyle w:val="Paragraphedeliste"/>
+        <w:numPr>
+          <w:ilvl w:val="0"/>
+          <w:numId w:val="2"/>
+        </w:numPr>
+        <w:rPr>
+          <w:color w:val="000000" w:themeColor="text1"/>
+        </w:rPr>
+      </w:pPr>
+      <w:r>
+        <w:rPr>
+          <w:color w:val="000000" w:themeColor="text1"/>
+        </w:rPr>
+        <w:t>Mettre ensemble deux réservations qui se suivent</w:t>
+      </w:r>
+    </w:p>
+    <w:p>
+      <w:pPr>
+        <w:pStyle w:val="Paragraphedeliste"/>
+        <w:numPr>
+          <w:ilvl w:val="0"/>
+          <w:numId w:val="2"/>
+        </w:numPr>
+        <w:rPr>
+          <w:color w:val="00B050"/>
+        </w:rPr>
+      </w:pPr>
+      <w:r>
+        <w:rPr>
+          <w:color w:val="00B050"/>
+        </w:rPr>
+        <w:t>Contrôle sur le nom pour la recherche d’un client</w:t>
+      </w:r>
+    </w:p>
+    <w:p>
+      <w:pPr>
+        <w:pStyle w:val="Paragraphedeliste"/>
+        <w:numPr>
+          <w:ilvl w:val="0"/>
+          <w:numId w:val="2"/>
+        </w:numPr>
+        <w:rPr>
+          <w:color w:val="00B050"/>
+        </w:rPr>
+      </w:pPr>
+      <w:r>
+        <w:rPr>
+          <w:color w:val="00B050"/>
+        </w:rPr>
+        <w:t>Recherche client : filtre par moniteur</w:t>
+      </w:r>
+    </w:p>
+    <w:p>
+      <w:pPr>
+        <w:pStyle w:val="Paragraphedeliste"/>
+        <w:numPr>
+          <w:ilvl w:val="0"/>
+          <w:numId w:val="2"/>
+        </w:numPr>
+        <w:rPr>
+          <w:color w:val="00B050"/>
+        </w:rPr>
+      </w:pPr>
+      <w:r>
+        <w:rPr>
+          <w:color w:val="00B050"/>
+        </w:rPr>
+        <w:t>Mettre la fonction de solde :</w:t>
+      </w:r>
+    </w:p>
+    <w:p>
+      <w:pPr>
+        <w:pStyle w:val="Paragraphedeliste"/>
+        <w:rPr>
+          <w:color w:val="00B050"/>
+        </w:rPr>
+      </w:pPr>
+      <w:r>
+        <w:rPr>
+          <w:color w:val="00B050"/>
+        </w:rPr>
+        <w:t xml:space="preserve"> </w:t>
+      </w:r>
+      <w:proofErr w:type="gramStart"/>
+      <w:r>
+        <w:rPr>
+          <w:color w:val="00B050"/>
+        </w:rPr>
+        <w:t>mettre</w:t>
+      </w:r>
+      <w:proofErr w:type="gramEnd"/>
+      <w:r>
+        <w:rPr>
+          <w:color w:val="00B050"/>
+        </w:rPr>
+        <w:t xml:space="preserve"> de l’argent est directement convertit en jeton</w:t>
+      </w:r>
+      <w:r>
+        <w:rPr>
+          <w:color w:val="00B050"/>
+        </w:rPr>
+        <w:t>= | argent/40 |</w:t>
+      </w:r>
+    </w:p>
+    <w:p>
+      <w:pPr>
+        <w:pStyle w:val="Paragraphedeliste"/>
+        <w:numPr>
+          <w:ilvl w:val="0"/>
+          <w:numId w:val="2"/>
+        </w:numPr>
+        <w:rPr>
+          <w:color w:val="E36C0A" w:themeColor="accent6" w:themeShade="BF"/>
+        </w:rPr>
+      </w:pPr>
+      <w:r>
+        <w:rPr>
+          <w:color w:val="E36C0A" w:themeColor="accent6" w:themeShade="BF"/>
+        </w:rPr>
+        <w:t xml:space="preserve">Faire </w:t>
+      </w:r>
+      <w:proofErr w:type="gramStart"/>
+      <w:r>
+        <w:rPr>
+          <w:color w:val="E36C0A" w:themeColor="accent6" w:themeShade="BF"/>
+        </w:rPr>
+        <w:t>des diapo</w:t>
+      </w:r>
+      <w:proofErr w:type="gramEnd"/>
+      <w:r>
+        <w:rPr>
+          <w:color w:val="E36C0A" w:themeColor="accent6" w:themeShade="BF"/>
+        </w:rPr>
+        <w:t xml:space="preserve"> de présentation du projet.</w:t>
+      </w:r>
+    </w:p>
+    <w:p>
+      <w:pPr>
+        <w:pStyle w:val="Paragraphedeliste"/>
+        <w:numPr>
+          <w:ilvl w:val="0"/>
+          <w:numId w:val="2"/>
+        </w:numPr>
+        <w:rPr>
+          <w:color w:val="E36C0A" w:themeColor="accent6" w:themeShade="BF"/>
+        </w:rPr>
+      </w:pPr>
+      <w:r>
+        <w:rPr>
+          <w:color w:val="E36C0A" w:themeColor="accent6" w:themeShade="BF"/>
+        </w:rPr>
+        <w:t xml:space="preserve">Un </w:t>
+      </w:r>
+      <w:proofErr w:type="spellStart"/>
+      <w:r>
+        <w:rPr>
+          <w:color w:val="E36C0A" w:themeColor="accent6" w:themeShade="BF"/>
+        </w:rPr>
+        <w:t>superAdmin</w:t>
+      </w:r>
+      <w:proofErr w:type="spellEnd"/>
+      <w:r>
+        <w:rPr>
+          <w:color w:val="E36C0A" w:themeColor="accent6" w:themeShade="BF"/>
+        </w:rPr>
+        <w:t xml:space="preserve"> possède des moniteurs</w:t>
+      </w:r>
+      <w:r>
+        <w:rPr>
+          <w:color w:val="E36C0A" w:themeColor="accent6" w:themeShade="BF"/>
+        </w:rPr>
+        <w:t xml:space="preserve"> =&gt; ajouter un administrateur_id à l user</w:t>
+      </w:r>
+    </w:p>
+    <w:p>
+      <w:pPr>
+        <w:pStyle w:val="Paragraphedeliste"/>
+        <w:numPr>
+          <w:ilvl w:val="0"/>
+          <w:numId w:val="2"/>
+        </w:numPr>
+        <w:rPr>
+          <w:color w:val="000000" w:themeColor="text1"/>
+        </w:rPr>
+      </w:pPr>
+      <w:r>
+        <w:rPr>
+          <w:color w:val="000000" w:themeColor="text1"/>
+        </w:rPr>
+        <w:t>Ajouter une case à cocher =&gt; option du plus 30 min</w:t>
+      </w:r>
+      <w:r>
+        <w:rPr>
+          <w:color w:val="000000" w:themeColor="text1"/>
+        </w:rPr>
+        <w:t xml:space="preserve"> =&gt; enlève 20 </w:t>
+      </w:r>
+      <w:proofErr w:type="gramStart"/>
+      <w:r>
+        <w:rPr>
+          <w:color w:val="000000" w:themeColor="text1"/>
+        </w:rPr>
+        <w:t>euro</w:t>
+      </w:r>
+      <w:proofErr w:type="gramEnd"/>
+      <w:r>
+        <w:rPr>
+          <w:color w:val="000000" w:themeColor="text1"/>
+        </w:rPr>
+        <w:t xml:space="preserve"> sur le solde</w:t>
+      </w:r>
+    </w:p>
+    <w:p>
+      <w:pPr>
+        <w:pStyle w:val="Paragraphedeliste"/>
+        <w:numPr>
+          <w:ilvl w:val="0"/>
+          <w:numId w:val="2"/>
+        </w:numPr>
+        <w:rPr>
+          <w:color w:val="E36C0A" w:themeColor="accent6" w:themeShade="BF"/>
+        </w:rPr>
+      </w:pPr>
+      <w:r>
+        <w:rPr>
+          <w:color w:val="E36C0A" w:themeColor="accent6" w:themeShade="BF"/>
+        </w:rPr>
+        <w:t xml:space="preserve">Essayer l’automatisation de test avec </w:t>
+      </w:r>
+      <w:proofErr w:type="spellStart"/>
+      <w:r>
+        <w:rPr>
+          <w:color w:val="E36C0A" w:themeColor="accent6" w:themeShade="BF"/>
+        </w:rPr>
+        <w:t>postman</w:t>
+      </w:r>
+      <w:proofErr w:type="spellEnd"/>
+    </w:p>
+    <w:p>
+      <w:pPr>
+        <w:pStyle w:val="Paragraphedeliste"/>
+        <w:numPr>
+          <w:ilvl w:val="0"/>
+          <w:numId w:val="2"/>
+        </w:numPr>
+        <w:rPr>
+          <w:color w:val="00B050"/>
+        </w:rPr>
+      </w:pPr>
+      <w:r>
+        <w:rPr>
+          <w:color w:val="00B050"/>
+        </w:rPr>
+        <w:t>Faire un workflow technique des réservations</w:t>
+      </w:r>
+    </w:p>
+    <w:p>
+      <w:pPr>
+        <w:pStyle w:val="Paragraphedeliste"/>
+        <w:numPr>
+          <w:ilvl w:val="0"/>
+          <w:numId w:val="2"/>
+        </w:numPr>
+        <w:rPr>
+          <w:color w:val="000000" w:themeColor="text1"/>
+        </w:rPr>
+      </w:pPr>
+      <w:r>
+        <w:rPr>
+          <w:color w:val="000000" w:themeColor="text1"/>
+        </w:rPr>
+        <w:t xml:space="preserve">Changer toutes les </w:t>
+      </w:r>
+      <w:r>
+        <w:rPr>
+          <w:color w:val="000000" w:themeColor="text1"/>
+        </w:rPr>
+        <w:t>requêtes</w:t>
+      </w:r>
+      <w:r>
+        <w:rPr>
+          <w:color w:val="000000" w:themeColor="text1"/>
+        </w:rPr>
+        <w:t xml:space="preserve"> nom par nom + </w:t>
+      </w:r>
+      <w:proofErr w:type="spellStart"/>
+      <w:r>
+        <w:rPr>
+          <w:color w:val="000000" w:themeColor="text1"/>
+        </w:rPr>
+        <w:t>prenom</w:t>
+      </w:r>
+      <w:proofErr w:type="spellEnd"/>
+      <w:r>
+        <w:rPr>
+          <w:color w:val="000000" w:themeColor="text1"/>
+        </w:rPr>
+        <w:t xml:space="preserve"> ou id</w:t>
+      </w:r>
+    </w:p>
+    <w:p>
+      <w:pPr>
+        <w:pStyle w:val="Paragraphedeliste"/>
+        <w:numPr>
+          <w:ilvl w:val="0"/>
+          <w:numId w:val="2"/>
+        </w:numPr>
+        <w:rPr>
+          <w:color w:val="00B050"/>
+        </w:rPr>
+      </w:pPr>
+      <w:r>
+        <w:rPr>
+          <w:color w:val="00B050"/>
+        </w:rPr>
+        <w:t>L’utilisateur peut voir à quel moniteur est</w:t>
+      </w:r>
+      <w:r>
+        <w:rPr>
+          <w:color w:val="00B050"/>
+        </w:rPr>
+        <w:t xml:space="preserve"> attaché</w:t>
+      </w:r>
+    </w:p>
+    <w:p>
+      <w:pPr>
+        <w:pStyle w:val="Paragraphedeliste"/>
+        <w:numPr>
+          <w:ilvl w:val="0"/>
+          <w:numId w:val="2"/>
+        </w:numPr>
+        <w:rPr>
+          <w:color w:val="00B050"/>
+        </w:rPr>
+      </w:pPr>
+      <w:r>
+        <w:rPr>
+          <w:color w:val="00B050"/>
+        </w:rPr>
+        <w:t>Changement de moniteur autorisé seulement si l’user n’a pas de réservation en cours.</w:t>
+      </w:r>
+    </w:p>
+    <w:p>
+      <w:pPr>
+        <w:pStyle w:val="Paragraphedeliste"/>
+        <w:numPr>
+          <w:ilvl w:val="0"/>
+          <w:numId w:val="2"/>
+        </w:numPr>
+        <w:rPr>
+          <w:color w:val="000000" w:themeColor="text1"/>
+        </w:rPr>
+      </w:pPr>
+      <w:r>
+        <w:rPr>
+          <w:color w:val="000000" w:themeColor="text1"/>
+        </w:rPr>
+        <w:t xml:space="preserve">Faire qu’on ne puisse pas lancer des </w:t>
+      </w:r>
+      <w:proofErr w:type="spellStart"/>
+      <w:r>
+        <w:rPr>
+          <w:color w:val="000000" w:themeColor="text1"/>
+        </w:rPr>
+        <w:t>requetes</w:t>
+      </w:r>
+      <w:proofErr w:type="spellEnd"/>
+      <w:r>
+        <w:rPr>
+          <w:color w:val="000000" w:themeColor="text1"/>
+        </w:rPr>
+        <w:t xml:space="preserve"> ajax étant hors connexion</w:t>
+      </w:r>
+    </w:p>
+    <w:p>
+      <w:pPr>
+        <w:pStyle w:val="Paragraphedeliste"/>
+        <w:numPr>
+          <w:ilvl w:val="0"/>
+          <w:numId w:val="2"/>
+        </w:numPr>
+        <w:rPr>
+          <w:color w:val="000000" w:themeColor="text1"/>
+        </w:rPr>
+      </w:pPr>
+      <w:r>
+        <w:rPr>
+          <w:color w:val="000000" w:themeColor="text1"/>
+        </w:rPr>
+        <w:t xml:space="preserve">Mettre </w:t>
+      </w:r>
+      <w:proofErr w:type="gramStart"/>
+      <w:r>
+        <w:rPr>
+          <w:color w:val="000000" w:themeColor="text1"/>
+        </w:rPr>
+        <w:t>les nom</w:t>
+      </w:r>
+      <w:proofErr w:type="gramEnd"/>
+      <w:r>
+        <w:rPr>
+          <w:color w:val="000000" w:themeColor="text1"/>
+        </w:rPr>
+        <w:t xml:space="preserve"> en majuscule directement lors de l’inscription</w:t>
+      </w:r>
+    </w:p>
+    <w:p>
+      <w:pPr>
+        <w:pStyle w:val="Paragraphedeliste"/>
+        <w:rPr>
+          <w:color w:val="000000" w:themeColor="text1"/>
+        </w:rPr>
+      </w:pPr>
+    </w:p>
+    <w:p>
+      <w:pPr>
+        <w:pStyle w:val="Paragraphedeliste"/>
+        <w:rPr>
+          <w:color w:val="000000" w:themeColor="text1"/>
+        </w:rPr>
+      </w:pPr>
       <w:bookmarkStart w:id="0" w:name="_GoBack"/>
       <w:bookmarkEnd w:id="0"/>
     </w:p>
     <w:p>
       <w:pPr>
         <w:pStyle w:val="Paragraphedeliste"/>
-        <w:numPr>
-          <w:ilvl w:val="0"/>
-          <w:numId w:val="2"/>
-        </w:numPr>
-        <w:rPr>
-          <w:color w:val="000000" w:themeColor="text1"/>
-        </w:rPr>
-      </w:pPr>
-      <w:r>
-        <w:rPr>
-          <w:color w:val="000000" w:themeColor="text1"/>
-        </w:rPr>
-        <w:t>Mettre ensemble deux réservations qui se suivent</w:t>
-      </w:r>
-    </w:p>
-    <w:p>
-      <w:pPr>
-        <w:pStyle w:val="Paragraphedeliste"/>
-        <w:numPr>
-          <w:ilvl w:val="0"/>
-          <w:numId w:val="2"/>
-        </w:numPr>
-        <w:rPr>
-          <w:color w:val="00B050"/>
-        </w:rPr>
-      </w:pPr>
-      <w:r>
-        <w:rPr>
-          <w:color w:val="00B050"/>
-        </w:rPr>
-        <w:t>Contrôle sur le nom pour la recherche d’un client</w:t>
-      </w:r>
-    </w:p>
-    <w:p>
-      <w:pPr>
-        <w:pStyle w:val="Paragraphedeliste"/>
-        <w:numPr>
-          <w:ilvl w:val="0"/>
-          <w:numId w:val="2"/>
-        </w:numPr>
-        <w:rPr>
-          <w:color w:val="00B050"/>
-        </w:rPr>
-      </w:pPr>
-      <w:r>
-        <w:rPr>
-          <w:color w:val="00B050"/>
-        </w:rPr>
-        <w:t>Recherche client : filtre par moniteur</w:t>
-      </w:r>
-    </w:p>
-    <w:p>
-      <w:pPr>
-        <w:pStyle w:val="Paragraphedeliste"/>
-        <w:numPr>
-          <w:ilvl w:val="0"/>
-          <w:numId w:val="2"/>
-        </w:numPr>
-        <w:rPr>
-          <w:color w:val="00B050"/>
-        </w:rPr>
-      </w:pPr>
-      <w:r>
-        <w:rPr>
-          <w:color w:val="00B050"/>
-        </w:rPr>
-        <w:t>Mettre la fonction de solde :</w:t>
-      </w:r>
-    </w:p>
-    <w:p>
-      <w:pPr>
-        <w:pStyle w:val="Paragraphedeliste"/>
-        <w:rPr>
-          <w:color w:val="00B050"/>
-        </w:rPr>
-      </w:pPr>
-      <w:r>
-        <w:rPr>
-          <w:color w:val="00B050"/>
-        </w:rPr>
-        <w:t xml:space="preserve"> </w:t>
-      </w:r>
-      <w:proofErr w:type="gramStart"/>
-      <w:r>
-        <w:rPr>
-          <w:color w:val="00B050"/>
-        </w:rPr>
-        <w:t>mettre</w:t>
-      </w:r>
-      <w:proofErr w:type="gramEnd"/>
-      <w:r>
-        <w:rPr>
-          <w:color w:val="00B050"/>
-        </w:rPr>
-        <w:t xml:space="preserve"> de l’argent est directement convertit en jeton</w:t>
-      </w:r>
-      <w:r>
-        <w:rPr>
-          <w:color w:val="00B050"/>
-        </w:rPr>
-        <w:t>= | argent/40 |</w:t>
-      </w:r>
-    </w:p>
-    <w:p>
-      <w:pPr>
-        <w:pStyle w:val="Paragraphedeliste"/>
-        <w:numPr>
-          <w:ilvl w:val="0"/>
-          <w:numId w:val="2"/>
-        </w:numPr>
-        <w:rPr>
-          <w:color w:val="E36C0A" w:themeColor="accent6" w:themeShade="BF"/>
-        </w:rPr>
-      </w:pPr>
-      <w:r>
-        <w:rPr>
-          <w:color w:val="E36C0A" w:themeColor="accent6" w:themeShade="BF"/>
-        </w:rPr>
-        <w:t xml:space="preserve">Faire </w:t>
-      </w:r>
-      <w:proofErr w:type="gramStart"/>
-      <w:r>
-        <w:rPr>
-          <w:color w:val="E36C0A" w:themeColor="accent6" w:themeShade="BF"/>
-        </w:rPr>
-        <w:t>des diapo</w:t>
-      </w:r>
-      <w:proofErr w:type="gramEnd"/>
-      <w:r>
-        <w:rPr>
-          <w:color w:val="E36C0A" w:themeColor="accent6" w:themeShade="BF"/>
-        </w:rPr>
-        <w:t xml:space="preserve"> de présentation du projet.</w:t>
-      </w:r>
-    </w:p>
-    <w:p>
-      <w:pPr>
-        <w:pStyle w:val="Paragraphedeliste"/>
-        <w:numPr>
-          <w:ilvl w:val="0"/>
-          <w:numId w:val="2"/>
-        </w:numPr>
-        <w:rPr>
-          <w:color w:val="E36C0A" w:themeColor="accent6" w:themeShade="BF"/>
-        </w:rPr>
-      </w:pPr>
-      <w:r>
-        <w:rPr>
-          <w:color w:val="E36C0A" w:themeColor="accent6" w:themeShade="BF"/>
-        </w:rPr>
-        <w:t xml:space="preserve">Un </w:t>
-      </w:r>
+        <w:rPr>
+          <w:color w:val="000000" w:themeColor="text1"/>
+        </w:rPr>
+      </w:pPr>
+    </w:p>
+    <w:p>
+      <w:pPr>
+        <w:pStyle w:val="Paragraphedeliste"/>
+        <w:rPr>
+          <w:color w:val="000000" w:themeColor="text1"/>
+        </w:rPr>
+      </w:pPr>
+    </w:p>
+    <w:p>
+      <w:pPr>
+        <w:pStyle w:val="Paragraphedeliste"/>
+        <w:rPr>
+          <w:b/>
+          <w:color w:val="000000" w:themeColor="text1"/>
+          <w:sz w:val="28"/>
+          <w:szCs w:val="28"/>
+          <w:u w:val="single"/>
+        </w:rPr>
+      </w:pPr>
+      <w:r>
+        <w:rPr>
+          <w:b/>
+          <w:color w:val="000000" w:themeColor="text1"/>
+          <w:sz w:val="28"/>
+          <w:szCs w:val="28"/>
+          <w:u w:val="single"/>
+        </w:rPr>
+        <w:t>Procédure de test automatique avec JMETTER</w:t>
+      </w:r>
+    </w:p>
+    <w:p>
+      <w:pPr>
+        <w:pStyle w:val="Paragraphedeliste"/>
+        <w:rPr>
+          <w:b/>
+          <w:color w:val="000000" w:themeColor="text1"/>
+          <w:sz w:val="28"/>
+          <w:szCs w:val="28"/>
+          <w:u w:val="single"/>
+        </w:rPr>
+      </w:pPr>
+    </w:p>
+    <w:p>
+      <w:pPr>
+        <w:pStyle w:val="Paragraphedeliste"/>
+        <w:numPr>
+          <w:ilvl w:val="0"/>
+          <w:numId w:val="2"/>
+        </w:numPr>
+        <w:rPr>
+          <w:b/>
+          <w:color w:val="000000" w:themeColor="text1"/>
+          <w:u w:val="single"/>
+        </w:rPr>
+      </w:pPr>
       <w:proofErr w:type="spellStart"/>
       <w:r>
         <w:rPr>
-          <w:color w:val="E36C0A" w:themeColor="accent6" w:themeShade="BF"/>
-        </w:rPr>
-        <w:t>superAdmin</w:t>
+          <w:color w:val="000000" w:themeColor="text1"/>
+        </w:rPr>
+        <w:t>Calendrier_controle</w:t>
       </w:r>
       <w:proofErr w:type="spellEnd"/>
       <w:r>
         <w:rPr>
-          <w:color w:val="E36C0A" w:themeColor="accent6" w:themeShade="BF"/>
-        </w:rPr>
-        <w:t xml:space="preserve"> possède des moniteurs</w:t>
-      </w:r>
-      <w:r>
-        <w:rPr>
-          <w:color w:val="E36C0A" w:themeColor="accent6" w:themeShade="BF"/>
-        </w:rPr>
-        <w:t xml:space="preserve"> =&gt; ajouter un administrateur_id à l user</w:t>
-      </w:r>
-    </w:p>
-    <w:p>
-      <w:pPr>
-        <w:pStyle w:val="Paragraphedeliste"/>
-        <w:numPr>
-          <w:ilvl w:val="0"/>
-          <w:numId w:val="2"/>
-        </w:numPr>
-        <w:rPr>
-          <w:color w:val="000000" w:themeColor="text1"/>
-        </w:rPr>
-      </w:pPr>
-      <w:r>
-        <w:rPr>
-          <w:color w:val="000000" w:themeColor="text1"/>
-        </w:rPr>
-        <w:t>Ajouter une case à cocher =&gt; option du plus 30 min</w:t>
-      </w:r>
-      <w:r>
-        <w:rPr>
-          <w:color w:val="000000" w:themeColor="text1"/>
-        </w:rPr>
-        <w:t xml:space="preserve"> =&gt; enlève 20 </w:t>
-      </w:r>
-      <w:proofErr w:type="gramStart"/>
-      <w:r>
-        <w:rPr>
-          <w:color w:val="000000" w:themeColor="text1"/>
-        </w:rPr>
-        <w:t>euro</w:t>
-      </w:r>
-      <w:proofErr w:type="gramEnd"/>
-      <w:r>
-        <w:rPr>
-          <w:color w:val="000000" w:themeColor="text1"/>
-        </w:rPr>
-        <w:t xml:space="preserve"> sur le solde</w:t>
-      </w:r>
-    </w:p>
-    <w:p>
-      <w:pPr>
-        <w:pStyle w:val="Paragraphedeliste"/>
-        <w:numPr>
-          <w:ilvl w:val="0"/>
-          <w:numId w:val="2"/>
-        </w:numPr>
-        <w:rPr>
-          <w:color w:val="E36C0A" w:themeColor="accent6" w:themeShade="BF"/>
-        </w:rPr>
-      </w:pPr>
-      <w:r>
-        <w:rPr>
-          <w:color w:val="E36C0A" w:themeColor="accent6" w:themeShade="BF"/>
-        </w:rPr>
-        <w:t xml:space="preserve">Essayer l’automatisation de test avec </w:t>
-      </w:r>
+          <w:color w:val="000000" w:themeColor="text1"/>
+        </w:rPr>
+        <w:t xml:space="preserve"> =&gt; mettre la date du jour</w:t>
+      </w:r>
+    </w:p>
+    <w:p>
+      <w:pPr>
+        <w:pStyle w:val="Paragraphedeliste"/>
+        <w:numPr>
+          <w:ilvl w:val="0"/>
+          <w:numId w:val="2"/>
+        </w:numPr>
+        <w:rPr>
+          <w:color w:val="000000" w:themeColor="text1"/>
+        </w:rPr>
+      </w:pPr>
       <w:proofErr w:type="spellStart"/>
       <w:r>
         <w:rPr>
-          <w:color w:val="E36C0A" w:themeColor="accent6" w:themeShade="BF"/>
-        </w:rPr>
-        <w:t>postman</w:t>
+          <w:color w:val="000000" w:themeColor="text1"/>
+        </w:rPr>
+        <w:t>Calendrier_reserver</w:t>
       </w:r>
       <w:proofErr w:type="spellEnd"/>
-    </w:p>
-    <w:p>
-      <w:pPr>
-        <w:pStyle w:val="Paragraphedeliste"/>
-        <w:numPr>
-          <w:ilvl w:val="0"/>
-          <w:numId w:val="2"/>
-        </w:numPr>
-        <w:rPr>
-          <w:color w:val="00B050"/>
-        </w:rPr>
-      </w:pPr>
-      <w:r>
-        <w:rPr>
-          <w:color w:val="00B050"/>
-        </w:rPr>
-        <w:t>Faire un workflow technique des réservations</w:t>
-      </w:r>
-    </w:p>
-    <w:p>
-      <w:pPr>
-        <w:pStyle w:val="Paragraphedeliste"/>
-        <w:numPr>
-          <w:ilvl w:val="0"/>
-          <w:numId w:val="2"/>
-        </w:numPr>
-        <w:rPr>
-          <w:color w:val="000000" w:themeColor="text1"/>
-        </w:rPr>
-      </w:pPr>
-      <w:r>
-        <w:rPr>
-          <w:color w:val="000000" w:themeColor="text1"/>
-        </w:rPr>
-        <w:t xml:space="preserve">Changer toutes les </w:t>
-      </w:r>
-      <w:r>
-        <w:rPr>
-          <w:color w:val="000000" w:themeColor="text1"/>
-        </w:rPr>
-        <w:t>requêtes</w:t>
-      </w:r>
-      <w:r>
-        <w:rPr>
-          <w:color w:val="000000" w:themeColor="text1"/>
-        </w:rPr>
-        <w:t xml:space="preserve"> nom par nom + </w:t>
-      </w:r>
+      <w:r>
+        <w:rPr>
+          <w:color w:val="000000" w:themeColor="text1"/>
+        </w:rPr>
+        <w:t xml:space="preserve"> =&gt; mettre la date du jour</w:t>
+      </w:r>
+    </w:p>
+    <w:p>
+      <w:pPr>
+        <w:pStyle w:val="Paragraphedeliste"/>
+        <w:numPr>
+          <w:ilvl w:val="0"/>
+          <w:numId w:val="2"/>
+        </w:numPr>
+        <w:rPr>
+          <w:color w:val="000000" w:themeColor="text1"/>
+        </w:rPr>
+      </w:pPr>
       <w:proofErr w:type="spellStart"/>
       <w:r>
         <w:rPr>
           <w:color w:val="000000" w:themeColor="text1"/>
         </w:rPr>
-        <w:t>prenom</w:t>
+        <w:t>Annuler_resa</w:t>
       </w:r>
       <w:proofErr w:type="spellEnd"/>
       <w:r>
         <w:rPr>
           <w:color w:val="000000" w:themeColor="text1"/>
         </w:rPr>
-        <w:t xml:space="preserve"> ou id</w:t>
-      </w:r>
-    </w:p>
-    <w:p>
-      <w:pPr>
-        <w:pStyle w:val="Paragraphedeliste"/>
-        <w:numPr>
-          <w:ilvl w:val="0"/>
-          <w:numId w:val="2"/>
-        </w:numPr>
-        <w:rPr>
-          <w:color w:val="00B050"/>
-        </w:rPr>
-      </w:pPr>
-      <w:r>
-        <w:rPr>
-          <w:color w:val="00B050"/>
-        </w:rPr>
-        <w:t>L’utilisateur peut voir à quel moniteur est</w:t>
-      </w:r>
-      <w:r>
-        <w:rPr>
-          <w:color w:val="00B050"/>
-        </w:rPr>
-        <w:t xml:space="preserve"> attaché</w:t>
-      </w:r>
-    </w:p>
-    <w:p>
-      <w:pPr>
-        <w:pStyle w:val="Paragraphedeliste"/>
-        <w:numPr>
-          <w:ilvl w:val="0"/>
-          <w:numId w:val="2"/>
-        </w:numPr>
-        <w:rPr>
-          <w:color w:val="00B050"/>
-        </w:rPr>
-      </w:pPr>
-      <w:r>
-        <w:rPr>
-          <w:color w:val="000000" w:themeColor="text1"/>
-        </w:rPr>
-        <w:t>Changement de moniteur autorisé seulement si l’user n’a pas de réservation en cours.</w:t>
-      </w:r>
-    </w:p>
-    <w:p>
-      <w:pPr>
-        <w:pStyle w:val="Paragraphedeliste"/>
-        <w:numPr>
-          <w:ilvl w:val="0"/>
-          <w:numId w:val="2"/>
-        </w:numPr>
-        <w:rPr>
-          <w:color w:val="000000" w:themeColor="text1"/>
-        </w:rPr>
-      </w:pPr>
-      <w:r>
-        <w:rPr>
-          <w:color w:val="000000" w:themeColor="text1"/>
-        </w:rPr>
-        <w:t xml:space="preserve">Faire qu’on ne puisse pas lancer des </w:t>
+        <w:t xml:space="preserve"> =&gt; incrémenté </w:t>
       </w:r>
       <w:proofErr w:type="spellStart"/>
       <w:r>
         <w:rPr>
           <w:color w:val="000000" w:themeColor="text1"/>
         </w:rPr>
-        <w:t>request</w:t>
+        <w:t>l’id</w:t>
       </w:r>
       <w:proofErr w:type="spellEnd"/>
       <w:r>
         <w:rPr>
           <w:color w:val="000000" w:themeColor="text1"/>
         </w:rPr>
-        <w:t xml:space="preserve"> ajax étant hors connexion</w:t>
-      </w:r>
-    </w:p>
-    <w:p>
-      <w:pPr>
-        <w:pStyle w:val="Paragraphedeliste"/>
-        <w:numPr>
-          <w:ilvl w:val="0"/>
-          <w:numId w:val="2"/>
-        </w:numPr>
-        <w:rPr>
-          <w:color w:val="000000" w:themeColor="text1"/>
-        </w:rPr>
-      </w:pPr>
-    </w:p>
-    <w:p>
-      <w:pPr>
-        <w:pStyle w:val="Paragraphedeliste"/>
-        <w:rPr>
-          <w:color w:val="000000" w:themeColor="text1"/>
-        </w:rPr>
-      </w:pPr>
-    </w:p>
-    <w:p>
-      <w:pPr>
-        <w:pStyle w:val="Paragraphedeliste"/>
+        <w:t xml:space="preserve"> de </w:t>
+      </w:r>
+      <w:r>
+        <w:rPr>
+          <w:color w:val="000000" w:themeColor="text1"/>
+        </w:rPr>
+        <w:t>2</w:t>
+      </w:r>
+    </w:p>
+    <w:p>
+      <w:pPr>
+        <w:pStyle w:val="Paragraphedeliste"/>
+        <w:numPr>
+          <w:ilvl w:val="0"/>
+          <w:numId w:val="2"/>
+        </w:numPr>
         <w:rPr>
           <w:color w:val="000000" w:themeColor="text1"/>
         </w:rPr>
@@ -1586,7 +1770,7 @@
   <w:abstractNum w:abstractNumId="0" w15:restartNumberingAfterBreak="0">
     <w:nsid w:val="043F03A6"/>
     <w:multiLevelType w:val="hybridMultilevel"/>
-    <w:tmpl w:val="3EC81142"/>
+    <w:tmpl w:val="BB727760"/>
     <w:lvl w:ilvl="0" w:tplc="040C0001">
       <w:start w:val="1"/>
       <w:numFmt w:val="bullet"/>

</xml_diff>

<commit_message>
Controle gestion jetons + correction
</commit_message>
<xml_diff>
--- a/Beezyweb.docx
+++ b/Beezyweb.docx
@@ -888,19 +888,19 @@
           <w:numId w:val="2"/>
         </w:numPr>
         <w:rPr>
-          <w:color w:val="92D050"/>
-        </w:rPr>
-      </w:pPr>
-      <w:r>
-        <w:rPr>
-          <w:color w:val="92D050"/>
+          <w:color w:val="00B050"/>
+        </w:rPr>
+      </w:pPr>
+      <w:r>
+        <w:rPr>
+          <w:color w:val="00B050"/>
         </w:rPr>
         <w:t xml:space="preserve">Automatiser ces tests avec </w:t>
       </w:r>
       <w:proofErr w:type="spellStart"/>
       <w:r>
         <w:rPr>
-          <w:color w:val="92D050"/>
+          <w:color w:val="00B050"/>
         </w:rPr>
         <w:t>travis</w:t>
       </w:r>
@@ -914,62 +914,74 @@
           <w:numId w:val="2"/>
         </w:numPr>
         <w:rPr>
-          <w:color w:val="548DD4" w:themeColor="text2" w:themeTint="99"/>
-        </w:rPr>
-      </w:pPr>
-      <w:r>
-        <w:rPr>
-          <w:color w:val="548DD4" w:themeColor="text2" w:themeTint="99"/>
-        </w:rPr>
-        <w:t xml:space="preserve">Mettre en place </w:t>
+          <w:color w:val="000000" w:themeColor="text1"/>
+        </w:rPr>
+      </w:pPr>
+      <w:r>
+        <w:rPr>
+          <w:color w:val="000000" w:themeColor="text1"/>
+        </w:rPr>
+        <w:t xml:space="preserve">Mot de passe plus </w:t>
+      </w:r>
+      <w:proofErr w:type="gramStart"/>
+      <w:r>
+        <w:rPr>
+          <w:color w:val="000000" w:themeColor="text1"/>
+        </w:rPr>
+        <w:t>compliqué</w:t>
+      </w:r>
+      <w:proofErr w:type="gramEnd"/>
+      <w:r>
+        <w:rPr>
+          <w:color w:val="000000" w:themeColor="text1"/>
+        </w:rPr>
+        <w:t xml:space="preserve"> pour s’inscrire</w:t>
+      </w:r>
+    </w:p>
+    <w:p>
+      <w:pPr>
+        <w:pStyle w:val="Paragraphedeliste"/>
+        <w:numPr>
+          <w:ilvl w:val="0"/>
+          <w:numId w:val="2"/>
+        </w:numPr>
+        <w:rPr>
+          <w:color w:val="00B050"/>
+        </w:rPr>
+      </w:pPr>
+      <w:r>
+        <w:rPr>
+          <w:color w:val="00B050"/>
+        </w:rPr>
+        <w:t xml:space="preserve">Mettre un patientez sur </w:t>
+      </w:r>
+      <w:r>
+        <w:rPr>
+          <w:color w:val="00B050"/>
+        </w:rPr>
+        <w:t xml:space="preserve">tous les long </w:t>
       </w:r>
       <w:proofErr w:type="spellStart"/>
       <w:proofErr w:type="gramStart"/>
       <w:r>
         <w:rPr>
-          <w:color w:val="548DD4" w:themeColor="text2" w:themeTint="99"/>
-        </w:rPr>
-        <w:t>Ansible,Vagrant</w:t>
+          <w:color w:val="00B050"/>
+        </w:rPr>
+        <w:t>appels,</w:t>
+      </w:r>
+      <w:r>
+        <w:rPr>
+          <w:color w:val="00B050"/>
+        </w:rPr>
+        <w:t>inscription</w:t>
       </w:r>
       <w:proofErr w:type="spellEnd"/>
       <w:proofErr w:type="gramEnd"/>
       <w:r>
         <w:rPr>
-          <w:color w:val="548DD4" w:themeColor="text2" w:themeTint="99"/>
-        </w:rPr>
-        <w:t>, VM</w:t>
-      </w:r>
-    </w:p>
-    <w:p>
-      <w:pPr>
-        <w:pStyle w:val="Paragraphedeliste"/>
-        <w:numPr>
-          <w:ilvl w:val="0"/>
-          <w:numId w:val="2"/>
-        </w:numPr>
-        <w:rPr>
-          <w:color w:val="000000" w:themeColor="text1"/>
-        </w:rPr>
-      </w:pPr>
-      <w:r>
-        <w:rPr>
-          <w:color w:val="000000" w:themeColor="text1"/>
-        </w:rPr>
-        <w:t xml:space="preserve">Mot de passe plus </w:t>
-      </w:r>
-      <w:proofErr w:type="gramStart"/>
-      <w:r>
-        <w:rPr>
-          <w:color w:val="000000" w:themeColor="text1"/>
-        </w:rPr>
-        <w:t>compliqué</w:t>
-      </w:r>
-      <w:proofErr w:type="gramEnd"/>
-      <w:r>
-        <w:rPr>
-          <w:color w:val="000000" w:themeColor="text1"/>
-        </w:rPr>
-        <w:t xml:space="preserve"> pour s’inscrire</w:t>
+          <w:color w:val="00B050"/>
+        </w:rPr>
+        <w:t xml:space="preserve"> et les réservations</w:t>
       </w:r>
     </w:p>
     <w:p>
@@ -988,13 +1000,7 @@
           <w:color w:val="00B050"/>
         </w:rPr>
         <w:lastRenderedPageBreak/>
-        <w:t xml:space="preserve">Mettre un patientez sur </w:t>
-      </w:r>
-      <w:r>
-        <w:rPr>
-          <w:color w:val="00B050"/>
-        </w:rPr>
-        <w:t xml:space="preserve">tous les long </w:t>
+        <w:t>Rajouter l’objet Enseigne =&gt; (</w:t>
       </w:r>
       <w:proofErr w:type="spellStart"/>
       <w:proofErr w:type="gramStart"/>
@@ -1002,596 +1008,626 @@
         <w:rPr>
           <w:color w:val="00B050"/>
         </w:rPr>
-        <w:t>appels,</w:t>
-      </w:r>
-      <w:r>
-        <w:rPr>
-          <w:color w:val="00B050"/>
-        </w:rPr>
-        <w:t>inscription</w:t>
+        <w:t>coiffeur,auto</w:t>
+      </w:r>
+      <w:proofErr w:type="gramEnd"/>
+      <w:r>
+        <w:rPr>
+          <w:color w:val="00B050"/>
+        </w:rPr>
+        <w:t>-eocle</w:t>
+      </w:r>
+      <w:proofErr w:type="spellEnd"/>
+      <w:r>
+        <w:rPr>
+          <w:color w:val="00B050"/>
+        </w:rPr>
+        <w:t>)</w:t>
+      </w:r>
+    </w:p>
+    <w:p>
+      <w:pPr>
+        <w:pStyle w:val="Paragraphedeliste"/>
+        <w:numPr>
+          <w:ilvl w:val="0"/>
+          <w:numId w:val="2"/>
+        </w:numPr>
+        <w:rPr>
+          <w:color w:val="E36C0A" w:themeColor="accent6" w:themeShade="BF"/>
+        </w:rPr>
+      </w:pPr>
+      <w:r>
+        <w:rPr>
+          <w:color w:val="E36C0A" w:themeColor="accent6" w:themeShade="BF"/>
+        </w:rPr>
+        <w:t>Comprendre comment marche la connexion</w:t>
+      </w:r>
+    </w:p>
+    <w:p>
+      <w:pPr>
+        <w:pStyle w:val="Paragraphedeliste"/>
+        <w:numPr>
+          <w:ilvl w:val="0"/>
+          <w:numId w:val="2"/>
+        </w:numPr>
+        <w:rPr>
+          <w:color w:val="00B050"/>
+        </w:rPr>
+      </w:pPr>
+      <w:r>
+        <w:rPr>
+          <w:color w:val="00B050"/>
+        </w:rPr>
+        <w:t>Agrandir la taille du calendrier</w:t>
+      </w:r>
+      <w:r>
+        <w:rPr>
+          <w:color w:val="00B050"/>
+        </w:rPr>
+        <w:t xml:space="preserve"> coté téléphone</w:t>
+      </w:r>
+    </w:p>
+    <w:p>
+      <w:pPr>
+        <w:pStyle w:val="Paragraphedeliste"/>
+        <w:numPr>
+          <w:ilvl w:val="0"/>
+          <w:numId w:val="2"/>
+        </w:numPr>
+        <w:rPr>
+          <w:color w:val="000000" w:themeColor="text1"/>
+        </w:rPr>
+      </w:pPr>
+      <w:r>
+        <w:rPr>
+          <w:color w:val="000000" w:themeColor="text1"/>
+        </w:rPr>
+        <w:t xml:space="preserve">Regrouper les </w:t>
+      </w:r>
+      <w:proofErr w:type="spellStart"/>
+      <w:r>
+        <w:rPr>
+          <w:color w:val="000000" w:themeColor="text1"/>
+        </w:rPr>
+        <w:t>resa</w:t>
+      </w:r>
+      <w:proofErr w:type="spellEnd"/>
+      <w:r>
+        <w:rPr>
+          <w:color w:val="000000" w:themeColor="text1"/>
+        </w:rPr>
+        <w:t xml:space="preserve"> d’un client d’une même journée (permet le contrôle + la notification par mail)</w:t>
+      </w:r>
+    </w:p>
+    <w:p>
+      <w:pPr>
+        <w:pStyle w:val="Paragraphedeliste"/>
+        <w:numPr>
+          <w:ilvl w:val="0"/>
+          <w:numId w:val="2"/>
+        </w:numPr>
+        <w:rPr>
+          <w:color w:val="000000" w:themeColor="text1"/>
+        </w:rPr>
+      </w:pPr>
+      <w:r>
+        <w:rPr>
+          <w:color w:val="000000" w:themeColor="text1"/>
+        </w:rPr>
+        <w:t xml:space="preserve">Pour valider ou annuler </w:t>
+      </w:r>
+      <w:proofErr w:type="spellStart"/>
+      <w:proofErr w:type="gramStart"/>
+      <w:r>
+        <w:rPr>
+          <w:color w:val="000000" w:themeColor="text1"/>
+        </w:rPr>
+        <w:t>les,ajouter</w:t>
       </w:r>
       <w:proofErr w:type="spellEnd"/>
       <w:proofErr w:type="gramEnd"/>
       <w:r>
         <w:rPr>
-          <w:color w:val="00B050"/>
-        </w:rPr>
-        <w:t xml:space="preserve"> et les réservations</w:t>
-      </w:r>
-    </w:p>
-    <w:p>
-      <w:pPr>
-        <w:pStyle w:val="Paragraphedeliste"/>
-        <w:numPr>
-          <w:ilvl w:val="0"/>
-          <w:numId w:val="2"/>
-        </w:numPr>
-        <w:rPr>
-          <w:color w:val="00B050"/>
-        </w:rPr>
-      </w:pPr>
-      <w:r>
-        <w:rPr>
-          <w:color w:val="00B050"/>
-        </w:rPr>
-        <w:t>Rajouter l’objet Enseigne =&gt; (</w:t>
+          <w:color w:val="000000" w:themeColor="text1"/>
+        </w:rPr>
+        <w:t xml:space="preserve"> contrôle pour que ce soit par client pour la notification</w:t>
+      </w:r>
+    </w:p>
+    <w:p>
+      <w:pPr>
+        <w:pStyle w:val="Paragraphedeliste"/>
+        <w:numPr>
+          <w:ilvl w:val="0"/>
+          <w:numId w:val="2"/>
+        </w:numPr>
+        <w:rPr>
+          <w:color w:val="000000" w:themeColor="text1"/>
+        </w:rPr>
+      </w:pPr>
+      <w:r>
+        <w:rPr>
+          <w:color w:val="000000" w:themeColor="text1"/>
+        </w:rPr>
+        <w:t>Mettre ensemble deux réservations qui se suivent</w:t>
+      </w:r>
+    </w:p>
+    <w:p>
+      <w:pPr>
+        <w:pStyle w:val="Paragraphedeliste"/>
+        <w:numPr>
+          <w:ilvl w:val="0"/>
+          <w:numId w:val="2"/>
+        </w:numPr>
+        <w:rPr>
+          <w:color w:val="00B050"/>
+        </w:rPr>
+      </w:pPr>
+      <w:r>
+        <w:rPr>
+          <w:color w:val="00B050"/>
+        </w:rPr>
+        <w:t>Contrôle sur le nom pour la recherche d’un client</w:t>
+      </w:r>
+    </w:p>
+    <w:p>
+      <w:pPr>
+        <w:pStyle w:val="Paragraphedeliste"/>
+        <w:numPr>
+          <w:ilvl w:val="0"/>
+          <w:numId w:val="2"/>
+        </w:numPr>
+        <w:rPr>
+          <w:color w:val="00B050"/>
+        </w:rPr>
+      </w:pPr>
+      <w:r>
+        <w:rPr>
+          <w:color w:val="00B050"/>
+        </w:rPr>
+        <w:t>Recherche client : filtre par moniteur</w:t>
+      </w:r>
+    </w:p>
+    <w:p>
+      <w:pPr>
+        <w:pStyle w:val="Paragraphedeliste"/>
+        <w:numPr>
+          <w:ilvl w:val="0"/>
+          <w:numId w:val="2"/>
+        </w:numPr>
+        <w:rPr>
+          <w:color w:val="00B050"/>
+        </w:rPr>
+      </w:pPr>
+      <w:r>
+        <w:rPr>
+          <w:color w:val="00B050"/>
+        </w:rPr>
+        <w:t>Mettre la fonction de solde :</w:t>
+      </w:r>
+    </w:p>
+    <w:p>
+      <w:pPr>
+        <w:pStyle w:val="Paragraphedeliste"/>
+        <w:rPr>
+          <w:color w:val="00B050"/>
+        </w:rPr>
+      </w:pPr>
+      <w:r>
+        <w:rPr>
+          <w:color w:val="00B050"/>
+        </w:rPr>
+        <w:t xml:space="preserve"> </w:t>
+      </w:r>
+      <w:proofErr w:type="gramStart"/>
+      <w:r>
+        <w:rPr>
+          <w:color w:val="00B050"/>
+        </w:rPr>
+        <w:t>mettre</w:t>
+      </w:r>
+      <w:proofErr w:type="gramEnd"/>
+      <w:r>
+        <w:rPr>
+          <w:color w:val="00B050"/>
+        </w:rPr>
+        <w:t xml:space="preserve"> de l’argent est directement convertit en jeton</w:t>
+      </w:r>
+      <w:r>
+        <w:rPr>
+          <w:color w:val="00B050"/>
+        </w:rPr>
+        <w:t>= | argent/40 |</w:t>
+      </w:r>
+    </w:p>
+    <w:p>
+      <w:pPr>
+        <w:pStyle w:val="Paragraphedeliste"/>
+        <w:numPr>
+          <w:ilvl w:val="0"/>
+          <w:numId w:val="2"/>
+        </w:numPr>
+        <w:rPr>
+          <w:color w:val="E36C0A" w:themeColor="accent6" w:themeShade="BF"/>
+        </w:rPr>
+      </w:pPr>
+      <w:r>
+        <w:rPr>
+          <w:color w:val="E36C0A" w:themeColor="accent6" w:themeShade="BF"/>
+        </w:rPr>
+        <w:t xml:space="preserve">Faire </w:t>
+      </w:r>
+      <w:proofErr w:type="gramStart"/>
+      <w:r>
+        <w:rPr>
+          <w:color w:val="E36C0A" w:themeColor="accent6" w:themeShade="BF"/>
+        </w:rPr>
+        <w:t>des diapo</w:t>
+      </w:r>
+      <w:proofErr w:type="gramEnd"/>
+      <w:r>
+        <w:rPr>
+          <w:color w:val="E36C0A" w:themeColor="accent6" w:themeShade="BF"/>
+        </w:rPr>
+        <w:t xml:space="preserve"> de présentation du projet.</w:t>
+      </w:r>
+    </w:p>
+    <w:p>
+      <w:pPr>
+        <w:pStyle w:val="Paragraphedeliste"/>
+        <w:numPr>
+          <w:ilvl w:val="0"/>
+          <w:numId w:val="2"/>
+        </w:numPr>
+        <w:rPr>
+          <w:color w:val="E36C0A" w:themeColor="accent6" w:themeShade="BF"/>
+        </w:rPr>
+      </w:pPr>
+      <w:r>
+        <w:rPr>
+          <w:color w:val="E36C0A" w:themeColor="accent6" w:themeShade="BF"/>
+        </w:rPr>
+        <w:t xml:space="preserve">Un </w:t>
       </w:r>
       <w:proofErr w:type="spellStart"/>
+      <w:r>
+        <w:rPr>
+          <w:color w:val="E36C0A" w:themeColor="accent6" w:themeShade="BF"/>
+        </w:rPr>
+        <w:t>superAdmin</w:t>
+      </w:r>
+      <w:proofErr w:type="spellEnd"/>
+      <w:r>
+        <w:rPr>
+          <w:color w:val="E36C0A" w:themeColor="accent6" w:themeShade="BF"/>
+        </w:rPr>
+        <w:t xml:space="preserve"> possède des moniteurs</w:t>
+      </w:r>
+      <w:r>
+        <w:rPr>
+          <w:color w:val="E36C0A" w:themeColor="accent6" w:themeShade="BF"/>
+        </w:rPr>
+        <w:t xml:space="preserve"> =&gt; ajouter un administrateur_id à l user</w:t>
+      </w:r>
+    </w:p>
+    <w:p>
+      <w:pPr>
+        <w:pStyle w:val="Paragraphedeliste"/>
+        <w:numPr>
+          <w:ilvl w:val="0"/>
+          <w:numId w:val="2"/>
+        </w:numPr>
+        <w:rPr>
+          <w:color w:val="E36C0A" w:themeColor="accent6" w:themeShade="BF"/>
+        </w:rPr>
+      </w:pPr>
+      <w:r>
+        <w:rPr>
+          <w:color w:val="E36C0A" w:themeColor="accent6" w:themeShade="BF"/>
+        </w:rPr>
+        <w:t>Lors de l’inscription on choisit l’entreprise</w:t>
+      </w:r>
+      <w:r>
+        <w:rPr>
+          <w:color w:val="E36C0A" w:themeColor="accent6" w:themeShade="BF"/>
+        </w:rPr>
+        <w:t xml:space="preserve">. Liste </w:t>
+      </w:r>
       <w:proofErr w:type="gramStart"/>
       <w:r>
         <w:rPr>
-          <w:color w:val="00B050"/>
-        </w:rPr>
-        <w:t>coiffeur,auto</w:t>
+          <w:color w:val="E36C0A" w:themeColor="accent6" w:themeShade="BF"/>
+        </w:rPr>
+        <w:t>des entreprise</w:t>
       </w:r>
       <w:proofErr w:type="gramEnd"/>
       <w:r>
         <w:rPr>
-          <w:color w:val="00B050"/>
-        </w:rPr>
-        <w:t>-eocle</w:t>
+          <w:color w:val="E36C0A" w:themeColor="accent6" w:themeShade="BF"/>
+        </w:rPr>
+        <w:t xml:space="preserve"> disponible</w:t>
+      </w:r>
+    </w:p>
+    <w:p>
+      <w:pPr>
+        <w:pStyle w:val="Paragraphedeliste"/>
+        <w:numPr>
+          <w:ilvl w:val="0"/>
+          <w:numId w:val="2"/>
+        </w:numPr>
+        <w:rPr>
+          <w:color w:val="E36C0A" w:themeColor="accent6" w:themeShade="BF"/>
+        </w:rPr>
+      </w:pPr>
+      <w:proofErr w:type="spellStart"/>
+      <w:r>
+        <w:rPr>
+          <w:color w:val="E36C0A" w:themeColor="accent6" w:themeShade="BF"/>
+        </w:rPr>
+        <w:t>Gerer</w:t>
       </w:r>
       <w:proofErr w:type="spellEnd"/>
       <w:r>
         <w:rPr>
-          <w:color w:val="00B050"/>
-        </w:rPr>
-        <w:t>)</w:t>
-      </w:r>
-    </w:p>
-    <w:p>
-      <w:pPr>
-        <w:pStyle w:val="Paragraphedeliste"/>
-        <w:numPr>
-          <w:ilvl w:val="0"/>
-          <w:numId w:val="2"/>
-        </w:numPr>
-        <w:rPr>
           <w:color w:val="E36C0A" w:themeColor="accent6" w:themeShade="BF"/>
         </w:rPr>
-      </w:pPr>
-      <w:r>
-        <w:rPr>
-          <w:color w:val="E36C0A" w:themeColor="accent6" w:themeShade="BF"/>
-        </w:rPr>
-        <w:t>Comprendre comment marche la connexion</w:t>
-      </w:r>
-    </w:p>
-    <w:p>
-      <w:pPr>
-        <w:pStyle w:val="Paragraphedeliste"/>
-        <w:numPr>
-          <w:ilvl w:val="0"/>
-          <w:numId w:val="2"/>
-        </w:numPr>
-        <w:rPr>
-          <w:color w:val="00B050"/>
-        </w:rPr>
-      </w:pPr>
-      <w:r>
-        <w:rPr>
-          <w:color w:val="00B050"/>
-        </w:rPr>
-        <w:t>Agrandir la taille du calendrier</w:t>
-      </w:r>
-      <w:r>
-        <w:rPr>
-          <w:color w:val="00B050"/>
-        </w:rPr>
-        <w:t xml:space="preserve"> coté téléphone</w:t>
-      </w:r>
-    </w:p>
-    <w:p>
-      <w:pPr>
-        <w:pStyle w:val="Paragraphedeliste"/>
-        <w:numPr>
-          <w:ilvl w:val="0"/>
-          <w:numId w:val="2"/>
-        </w:numPr>
-        <w:rPr>
-          <w:color w:val="000000" w:themeColor="text1"/>
-        </w:rPr>
-      </w:pPr>
-      <w:r>
-        <w:rPr>
-          <w:color w:val="000000" w:themeColor="text1"/>
-        </w:rPr>
-        <w:t xml:space="preserve">Regrouper les </w:t>
-      </w:r>
-      <w:proofErr w:type="spellStart"/>
-      <w:r>
-        <w:rPr>
-          <w:color w:val="000000" w:themeColor="text1"/>
-        </w:rPr>
-        <w:t>resa</w:t>
-      </w:r>
-      <w:proofErr w:type="spellEnd"/>
-      <w:r>
-        <w:rPr>
-          <w:color w:val="000000" w:themeColor="text1"/>
-        </w:rPr>
-        <w:t xml:space="preserve"> d’un client d’une même journée (permet le contrôle + la notification par mail)</w:t>
-      </w:r>
-    </w:p>
-    <w:p>
-      <w:pPr>
-        <w:pStyle w:val="Paragraphedeliste"/>
-        <w:numPr>
-          <w:ilvl w:val="0"/>
-          <w:numId w:val="2"/>
-        </w:numPr>
-        <w:rPr>
-          <w:color w:val="000000" w:themeColor="text1"/>
-        </w:rPr>
-      </w:pPr>
-      <w:r>
-        <w:rPr>
-          <w:color w:val="000000" w:themeColor="text1"/>
-        </w:rPr>
-        <w:t xml:space="preserve">Pour valider ou annuler </w:t>
-      </w:r>
-      <w:proofErr w:type="spellStart"/>
-      <w:proofErr w:type="gramStart"/>
-      <w:r>
-        <w:rPr>
-          <w:color w:val="000000" w:themeColor="text1"/>
-        </w:rPr>
-        <w:t>les,ajouter</w:t>
-      </w:r>
-      <w:proofErr w:type="spellEnd"/>
-      <w:proofErr w:type="gramEnd"/>
-      <w:r>
-        <w:rPr>
-          <w:color w:val="000000" w:themeColor="text1"/>
-        </w:rPr>
-        <w:t xml:space="preserve"> contrôle pour que ce soit par client pour la notification</w:t>
-      </w:r>
-    </w:p>
-    <w:p>
-      <w:pPr>
-        <w:pStyle w:val="Paragraphedeliste"/>
-        <w:numPr>
-          <w:ilvl w:val="0"/>
-          <w:numId w:val="2"/>
-        </w:numPr>
-        <w:rPr>
-          <w:color w:val="000000" w:themeColor="text1"/>
-        </w:rPr>
-      </w:pPr>
-      <w:r>
-        <w:rPr>
-          <w:color w:val="000000" w:themeColor="text1"/>
-        </w:rPr>
-        <w:t>Mettre ensemble deux réservations qui se suivent</w:t>
-      </w:r>
-    </w:p>
-    <w:p>
-      <w:pPr>
-        <w:pStyle w:val="Paragraphedeliste"/>
-        <w:numPr>
-          <w:ilvl w:val="0"/>
-          <w:numId w:val="2"/>
-        </w:numPr>
-        <w:rPr>
-          <w:color w:val="00B050"/>
-        </w:rPr>
-      </w:pPr>
-      <w:r>
-        <w:rPr>
-          <w:color w:val="00B050"/>
-        </w:rPr>
-        <w:t>Contrôle sur le nom pour la recherche d’un client</w:t>
-      </w:r>
-    </w:p>
-    <w:p>
-      <w:pPr>
-        <w:pStyle w:val="Paragraphedeliste"/>
-        <w:numPr>
-          <w:ilvl w:val="0"/>
-          <w:numId w:val="2"/>
-        </w:numPr>
-        <w:rPr>
-          <w:color w:val="00B050"/>
-        </w:rPr>
-      </w:pPr>
-      <w:r>
-        <w:rPr>
-          <w:color w:val="00B050"/>
-        </w:rPr>
-        <w:t>Recherche client : filtre par moniteur</w:t>
-      </w:r>
-    </w:p>
-    <w:p>
-      <w:pPr>
-        <w:pStyle w:val="Paragraphedeliste"/>
-        <w:numPr>
-          <w:ilvl w:val="0"/>
-          <w:numId w:val="2"/>
-        </w:numPr>
-        <w:rPr>
-          <w:color w:val="00B050"/>
-        </w:rPr>
-      </w:pPr>
-      <w:r>
-        <w:rPr>
-          <w:color w:val="00B050"/>
-        </w:rPr>
-        <w:t>Mettre la fonction de solde :</w:t>
-      </w:r>
-    </w:p>
-    <w:p>
-      <w:pPr>
-        <w:pStyle w:val="Paragraphedeliste"/>
-        <w:rPr>
-          <w:color w:val="00B050"/>
-        </w:rPr>
-      </w:pPr>
-      <w:r>
-        <w:rPr>
-          <w:color w:val="00B050"/>
-        </w:rPr>
-        <w:t xml:space="preserve"> </w:t>
-      </w:r>
-      <w:proofErr w:type="gramStart"/>
-      <w:r>
-        <w:rPr>
-          <w:color w:val="00B050"/>
-        </w:rPr>
-        <w:t>mettre</w:t>
-      </w:r>
-      <w:proofErr w:type="gramEnd"/>
-      <w:r>
-        <w:rPr>
-          <w:color w:val="00B050"/>
-        </w:rPr>
-        <w:t xml:space="preserve"> de l’argent est directement convertit en jeton</w:t>
-      </w:r>
-      <w:r>
-        <w:rPr>
-          <w:color w:val="00B050"/>
-        </w:rPr>
-        <w:t>= | argent/40 |</w:t>
-      </w:r>
-    </w:p>
-    <w:p>
-      <w:pPr>
-        <w:pStyle w:val="Paragraphedeliste"/>
-        <w:numPr>
-          <w:ilvl w:val="0"/>
-          <w:numId w:val="2"/>
-        </w:numPr>
-        <w:rPr>
-          <w:color w:val="E36C0A" w:themeColor="accent6" w:themeShade="BF"/>
-        </w:rPr>
-      </w:pPr>
-      <w:r>
-        <w:rPr>
-          <w:color w:val="E36C0A" w:themeColor="accent6" w:themeShade="BF"/>
-        </w:rPr>
-        <w:t xml:space="preserve">Faire </w:t>
-      </w:r>
-      <w:proofErr w:type="gramStart"/>
-      <w:r>
-        <w:rPr>
-          <w:color w:val="E36C0A" w:themeColor="accent6" w:themeShade="BF"/>
-        </w:rPr>
-        <w:t>des diapo</w:t>
-      </w:r>
-      <w:proofErr w:type="gramEnd"/>
-      <w:r>
-        <w:rPr>
-          <w:color w:val="E36C0A" w:themeColor="accent6" w:themeShade="BF"/>
-        </w:rPr>
-        <w:t xml:space="preserve"> de présentation du projet.</w:t>
-      </w:r>
-    </w:p>
-    <w:p>
-      <w:pPr>
-        <w:pStyle w:val="Paragraphedeliste"/>
-        <w:numPr>
-          <w:ilvl w:val="0"/>
-          <w:numId w:val="2"/>
-        </w:numPr>
-        <w:rPr>
-          <w:color w:val="E36C0A" w:themeColor="accent6" w:themeShade="BF"/>
-        </w:rPr>
-      </w:pPr>
-      <w:r>
-        <w:rPr>
-          <w:color w:val="E36C0A" w:themeColor="accent6" w:themeShade="BF"/>
-        </w:rPr>
-        <w:t xml:space="preserve">Un </w:t>
-      </w:r>
-      <w:proofErr w:type="spellStart"/>
-      <w:r>
-        <w:rPr>
-          <w:color w:val="E36C0A" w:themeColor="accent6" w:themeShade="BF"/>
-        </w:rPr>
-        <w:t>superAdmin</w:t>
-      </w:r>
-      <w:proofErr w:type="spellEnd"/>
-      <w:r>
-        <w:rPr>
-          <w:color w:val="E36C0A" w:themeColor="accent6" w:themeShade="BF"/>
-        </w:rPr>
-        <w:t xml:space="preserve"> possède des moniteurs</w:t>
-      </w:r>
-      <w:r>
-        <w:rPr>
-          <w:color w:val="E36C0A" w:themeColor="accent6" w:themeShade="BF"/>
-        </w:rPr>
-        <w:t xml:space="preserve"> =&gt; ajouter un administrateur_id à l user</w:t>
-      </w:r>
-    </w:p>
-    <w:p>
-      <w:pPr>
-        <w:pStyle w:val="Paragraphedeliste"/>
-        <w:numPr>
-          <w:ilvl w:val="0"/>
-          <w:numId w:val="2"/>
-        </w:numPr>
-        <w:rPr>
-          <w:color w:val="000000" w:themeColor="text1"/>
-        </w:rPr>
-      </w:pPr>
-      <w:r>
-        <w:rPr>
-          <w:color w:val="000000" w:themeColor="text1"/>
-        </w:rPr>
-        <w:t>Ajouter une case à cocher =&gt; option du plus 30 min</w:t>
-      </w:r>
-      <w:r>
-        <w:rPr>
-          <w:color w:val="000000" w:themeColor="text1"/>
-        </w:rPr>
-        <w:t xml:space="preserve"> =&gt; enlève 20 </w:t>
-      </w:r>
-      <w:proofErr w:type="gramStart"/>
-      <w:r>
-        <w:rPr>
-          <w:color w:val="000000" w:themeColor="text1"/>
-        </w:rPr>
-        <w:t>euro</w:t>
-      </w:r>
-      <w:proofErr w:type="gramEnd"/>
-      <w:r>
-        <w:rPr>
-          <w:color w:val="000000" w:themeColor="text1"/>
-        </w:rPr>
-        <w:t xml:space="preserve"> sur le solde</w:t>
-      </w:r>
-    </w:p>
-    <w:p>
-      <w:pPr>
-        <w:pStyle w:val="Paragraphedeliste"/>
-        <w:numPr>
-          <w:ilvl w:val="0"/>
-          <w:numId w:val="2"/>
-        </w:numPr>
-        <w:rPr>
-          <w:color w:val="E36C0A" w:themeColor="accent6" w:themeShade="BF"/>
-        </w:rPr>
-      </w:pPr>
-      <w:r>
-        <w:rPr>
-          <w:color w:val="E36C0A" w:themeColor="accent6" w:themeShade="BF"/>
-        </w:rPr>
-        <w:t xml:space="preserve">Essayer l’automatisation de test avec </w:t>
-      </w:r>
-      <w:proofErr w:type="spellStart"/>
-      <w:r>
-        <w:rPr>
-          <w:color w:val="E36C0A" w:themeColor="accent6" w:themeShade="BF"/>
-        </w:rPr>
-        <w:t>postman</w:t>
-      </w:r>
-      <w:proofErr w:type="spellEnd"/>
-    </w:p>
-    <w:p>
-      <w:pPr>
-        <w:pStyle w:val="Paragraphedeliste"/>
-        <w:numPr>
-          <w:ilvl w:val="0"/>
-          <w:numId w:val="2"/>
-        </w:numPr>
-        <w:rPr>
-          <w:color w:val="00B050"/>
-        </w:rPr>
-      </w:pPr>
-      <w:r>
-        <w:rPr>
-          <w:color w:val="00B050"/>
-        </w:rPr>
-        <w:t>Faire un workflow technique des réservations</w:t>
-      </w:r>
-    </w:p>
-    <w:p>
-      <w:pPr>
-        <w:pStyle w:val="Paragraphedeliste"/>
-        <w:numPr>
-          <w:ilvl w:val="0"/>
-          <w:numId w:val="2"/>
-        </w:numPr>
-        <w:rPr>
-          <w:color w:val="000000" w:themeColor="text1"/>
-        </w:rPr>
-      </w:pPr>
-      <w:r>
-        <w:rPr>
-          <w:color w:val="000000" w:themeColor="text1"/>
-        </w:rPr>
-        <w:t xml:space="preserve">Changer toutes les </w:t>
-      </w:r>
-      <w:r>
-        <w:rPr>
-          <w:color w:val="000000" w:themeColor="text1"/>
-        </w:rPr>
-        <w:t>requêtes</w:t>
-      </w:r>
-      <w:r>
-        <w:rPr>
-          <w:color w:val="000000" w:themeColor="text1"/>
-        </w:rPr>
-        <w:t xml:space="preserve"> nom par nom + </w:t>
-      </w:r>
-      <w:proofErr w:type="spellStart"/>
-      <w:r>
-        <w:rPr>
-          <w:color w:val="000000" w:themeColor="text1"/>
-        </w:rPr>
-        <w:t>prenom</w:t>
-      </w:r>
-      <w:proofErr w:type="spellEnd"/>
-      <w:r>
-        <w:rPr>
-          <w:color w:val="000000" w:themeColor="text1"/>
-        </w:rPr>
-        <w:t xml:space="preserve"> ou id</w:t>
-      </w:r>
-    </w:p>
-    <w:p>
-      <w:pPr>
-        <w:pStyle w:val="Paragraphedeliste"/>
-        <w:numPr>
-          <w:ilvl w:val="0"/>
-          <w:numId w:val="2"/>
-        </w:numPr>
-        <w:rPr>
-          <w:color w:val="00B050"/>
-        </w:rPr>
-      </w:pPr>
-      <w:r>
-        <w:rPr>
-          <w:color w:val="00B050"/>
-        </w:rPr>
-        <w:t>L’utilisateur peut voir à quel moniteur est</w:t>
-      </w:r>
-      <w:r>
-        <w:rPr>
-          <w:color w:val="00B050"/>
-        </w:rPr>
-        <w:t xml:space="preserve"> attaché</w:t>
-      </w:r>
-    </w:p>
-    <w:p>
-      <w:pPr>
-        <w:pStyle w:val="Paragraphedeliste"/>
-        <w:numPr>
-          <w:ilvl w:val="0"/>
-          <w:numId w:val="2"/>
-        </w:numPr>
-        <w:rPr>
-          <w:color w:val="00B050"/>
-        </w:rPr>
-      </w:pPr>
-      <w:r>
-        <w:rPr>
-          <w:color w:val="00B050"/>
-        </w:rPr>
-        <w:t>Changement de moniteur autorisé seulement si l’user n’a pas de réservation en cours.</w:t>
-      </w:r>
-    </w:p>
-    <w:p>
-      <w:pPr>
-        <w:pStyle w:val="Paragraphedeliste"/>
-        <w:numPr>
-          <w:ilvl w:val="0"/>
-          <w:numId w:val="2"/>
-        </w:numPr>
-        <w:rPr>
-          <w:color w:val="000000" w:themeColor="text1"/>
-        </w:rPr>
-      </w:pPr>
-      <w:r>
-        <w:rPr>
-          <w:color w:val="000000" w:themeColor="text1"/>
-        </w:rPr>
-        <w:t xml:space="preserve">Faire qu’on ne puisse pas lancer des </w:t>
-      </w:r>
-      <w:proofErr w:type="spellStart"/>
-      <w:r>
-        <w:rPr>
-          <w:color w:val="000000" w:themeColor="text1"/>
-        </w:rPr>
-        <w:t>requetes</w:t>
-      </w:r>
-      <w:proofErr w:type="spellEnd"/>
-      <w:r>
-        <w:rPr>
-          <w:color w:val="000000" w:themeColor="text1"/>
-        </w:rPr>
-        <w:t xml:space="preserve"> ajax étant hors connexion</w:t>
-      </w:r>
-    </w:p>
-    <w:p>
-      <w:pPr>
-        <w:pStyle w:val="Paragraphedeliste"/>
-        <w:numPr>
-          <w:ilvl w:val="0"/>
-          <w:numId w:val="2"/>
-        </w:numPr>
-        <w:rPr>
-          <w:color w:val="000000" w:themeColor="text1"/>
-        </w:rPr>
-      </w:pPr>
-      <w:r>
-        <w:rPr>
-          <w:color w:val="000000" w:themeColor="text1"/>
-        </w:rPr>
-        <w:t xml:space="preserve">Mettre </w:t>
-      </w:r>
-      <w:proofErr w:type="gramStart"/>
-      <w:r>
-        <w:rPr>
-          <w:color w:val="000000" w:themeColor="text1"/>
-        </w:rPr>
-        <w:t>les nom</w:t>
-      </w:r>
-      <w:proofErr w:type="gramEnd"/>
-      <w:r>
-        <w:rPr>
-          <w:color w:val="000000" w:themeColor="text1"/>
-        </w:rPr>
-        <w:t xml:space="preserve"> en majuscule directement lors de l’inscription</w:t>
-      </w:r>
-    </w:p>
-    <w:p>
-      <w:pPr>
-        <w:pStyle w:val="Paragraphedeliste"/>
-        <w:rPr>
-          <w:color w:val="000000" w:themeColor="text1"/>
-        </w:rPr>
-      </w:pPr>
-    </w:p>
-    <w:p>
-      <w:pPr>
-        <w:pStyle w:val="Paragraphedeliste"/>
-        <w:rPr>
-          <w:color w:val="000000" w:themeColor="text1"/>
-        </w:rPr>
-      </w:pPr>
+        <w:t xml:space="preserve"> les problèmes de sécurité liés à ce changement</w:t>
+      </w:r>
       <w:bookmarkStart w:id="0" w:name="_GoBack"/>
       <w:bookmarkEnd w:id="0"/>
+    </w:p>
+    <w:p>
+      <w:pPr>
+        <w:pStyle w:val="Paragraphedeliste"/>
+        <w:numPr>
+          <w:ilvl w:val="0"/>
+          <w:numId w:val="2"/>
+        </w:numPr>
+        <w:rPr>
+          <w:color w:val="000000" w:themeColor="text1"/>
+        </w:rPr>
+      </w:pPr>
+      <w:r>
+        <w:rPr>
+          <w:color w:val="000000" w:themeColor="text1"/>
+        </w:rPr>
+        <w:t>Ajouter une case à cocher =&gt; option du plus 30 min</w:t>
+      </w:r>
+      <w:r>
+        <w:rPr>
+          <w:color w:val="000000" w:themeColor="text1"/>
+        </w:rPr>
+        <w:t xml:space="preserve"> =&gt; enlève 20 </w:t>
+      </w:r>
+      <w:proofErr w:type="gramStart"/>
+      <w:r>
+        <w:rPr>
+          <w:color w:val="000000" w:themeColor="text1"/>
+        </w:rPr>
+        <w:t>euro</w:t>
+      </w:r>
+      <w:proofErr w:type="gramEnd"/>
+      <w:r>
+        <w:rPr>
+          <w:color w:val="000000" w:themeColor="text1"/>
+        </w:rPr>
+        <w:t xml:space="preserve"> sur le solde</w:t>
+      </w:r>
+    </w:p>
+    <w:p>
+      <w:pPr>
+        <w:pStyle w:val="Paragraphedeliste"/>
+        <w:numPr>
+          <w:ilvl w:val="0"/>
+          <w:numId w:val="2"/>
+        </w:numPr>
+        <w:rPr>
+          <w:color w:val="00B050"/>
+        </w:rPr>
+      </w:pPr>
+      <w:r>
+        <w:rPr>
+          <w:color w:val="00B050"/>
+        </w:rPr>
+        <w:t>Faire un workflow technique des réservations</w:t>
+      </w:r>
+    </w:p>
+    <w:p>
+      <w:pPr>
+        <w:pStyle w:val="Paragraphedeliste"/>
+        <w:numPr>
+          <w:ilvl w:val="0"/>
+          <w:numId w:val="2"/>
+        </w:numPr>
+        <w:rPr>
+          <w:color w:val="000000" w:themeColor="text1"/>
+        </w:rPr>
+      </w:pPr>
+      <w:r>
+        <w:rPr>
+          <w:color w:val="000000" w:themeColor="text1"/>
+        </w:rPr>
+        <w:t xml:space="preserve">Changer toutes les </w:t>
+      </w:r>
+      <w:r>
+        <w:rPr>
+          <w:color w:val="000000" w:themeColor="text1"/>
+        </w:rPr>
+        <w:t>requêtes</w:t>
+      </w:r>
+      <w:r>
+        <w:rPr>
+          <w:color w:val="000000" w:themeColor="text1"/>
+        </w:rPr>
+        <w:t xml:space="preserve"> nom par nom + </w:t>
+      </w:r>
+      <w:proofErr w:type="spellStart"/>
+      <w:r>
+        <w:rPr>
+          <w:color w:val="000000" w:themeColor="text1"/>
+        </w:rPr>
+        <w:t>prenom</w:t>
+      </w:r>
+      <w:proofErr w:type="spellEnd"/>
+      <w:r>
+        <w:rPr>
+          <w:color w:val="000000" w:themeColor="text1"/>
+        </w:rPr>
+        <w:t xml:space="preserve"> ou id</w:t>
+      </w:r>
+    </w:p>
+    <w:p>
+      <w:pPr>
+        <w:pStyle w:val="Paragraphedeliste"/>
+        <w:numPr>
+          <w:ilvl w:val="0"/>
+          <w:numId w:val="2"/>
+        </w:numPr>
+        <w:rPr>
+          <w:color w:val="00B050"/>
+        </w:rPr>
+      </w:pPr>
+      <w:r>
+        <w:rPr>
+          <w:color w:val="00B050"/>
+        </w:rPr>
+        <w:t>L’utilisateur peut voir à quel moniteur est</w:t>
+      </w:r>
+      <w:r>
+        <w:rPr>
+          <w:color w:val="00B050"/>
+        </w:rPr>
+        <w:t xml:space="preserve"> attaché</w:t>
+      </w:r>
+    </w:p>
+    <w:p>
+      <w:pPr>
+        <w:pStyle w:val="Paragraphedeliste"/>
+        <w:numPr>
+          <w:ilvl w:val="0"/>
+          <w:numId w:val="2"/>
+        </w:numPr>
+        <w:rPr>
+          <w:color w:val="00B050"/>
+        </w:rPr>
+      </w:pPr>
+      <w:r>
+        <w:rPr>
+          <w:color w:val="00B050"/>
+        </w:rPr>
+        <w:t>Changement de moniteur autorisé seulement si l’user n’a pas de réservation en cours.</w:t>
+      </w:r>
+    </w:p>
+    <w:p>
+      <w:pPr>
+        <w:pStyle w:val="Paragraphedeliste"/>
+        <w:numPr>
+          <w:ilvl w:val="0"/>
+          <w:numId w:val="2"/>
+        </w:numPr>
+        <w:rPr>
+          <w:color w:val="E36C0A" w:themeColor="accent6" w:themeShade="BF"/>
+        </w:rPr>
+      </w:pPr>
+      <w:r>
+        <w:rPr>
+          <w:color w:val="E36C0A" w:themeColor="accent6" w:themeShade="BF"/>
+        </w:rPr>
+        <w:t xml:space="preserve">Faire qu’on ne puisse pas lancer des </w:t>
+      </w:r>
+      <w:r>
+        <w:rPr>
+          <w:color w:val="E36C0A" w:themeColor="accent6" w:themeShade="BF"/>
+        </w:rPr>
+        <w:t>requêtes</w:t>
+      </w:r>
+      <w:r>
+        <w:rPr>
+          <w:color w:val="E36C0A" w:themeColor="accent6" w:themeShade="BF"/>
+        </w:rPr>
+        <w:t xml:space="preserve"> ajax étant hors connexion</w:t>
+      </w:r>
+    </w:p>
+    <w:p>
+      <w:pPr>
+        <w:pStyle w:val="Paragraphedeliste"/>
+        <w:numPr>
+          <w:ilvl w:val="0"/>
+          <w:numId w:val="2"/>
+        </w:numPr>
+        <w:rPr>
+          <w:color w:val="00B050"/>
+        </w:rPr>
+      </w:pPr>
+      <w:r>
+        <w:rPr>
+          <w:color w:val="00B050"/>
+        </w:rPr>
+        <w:t xml:space="preserve">Mettre </w:t>
+      </w:r>
+      <w:r>
+        <w:rPr>
+          <w:color w:val="00B050"/>
+        </w:rPr>
+        <w:t>les noms</w:t>
+      </w:r>
+      <w:r>
+        <w:rPr>
+          <w:color w:val="00B050"/>
+        </w:rPr>
+        <w:t xml:space="preserve"> en majuscule directement lors de l’inscription</w:t>
+      </w:r>
+    </w:p>
+    <w:p>
+      <w:pPr>
+        <w:pStyle w:val="Paragraphedeliste"/>
+        <w:numPr>
+          <w:ilvl w:val="0"/>
+          <w:numId w:val="2"/>
+        </w:numPr>
+        <w:rPr>
+          <w:color w:val="00B050"/>
+        </w:rPr>
+      </w:pPr>
+      <w:r>
+        <w:rPr>
+          <w:color w:val="00B050"/>
+        </w:rPr>
+        <w:t>Mettre le montant en rouge lorsque la personne est endettée</w:t>
+      </w:r>
+    </w:p>
+    <w:p>
+      <w:pPr>
+        <w:pStyle w:val="Paragraphedeliste"/>
+        <w:numPr>
+          <w:ilvl w:val="0"/>
+          <w:numId w:val="2"/>
+        </w:numPr>
+        <w:rPr>
+          <w:color w:val="000000" w:themeColor="text1"/>
+        </w:rPr>
+      </w:pPr>
+      <w:r>
+        <w:rPr>
+          <w:color w:val="000000" w:themeColor="text1"/>
+        </w:rPr>
+        <w:t>Message d’erreur si la personne ne met pas l’argent avant de cliquer sur +</w:t>
+      </w:r>
+    </w:p>
+    <w:p>
+      <w:pPr>
+        <w:pStyle w:val="Paragraphedeliste"/>
+        <w:rPr>
+          <w:color w:val="000000" w:themeColor="text1"/>
+        </w:rPr>
+      </w:pPr>
+    </w:p>
+    <w:p>
+      <w:pPr>
+        <w:pStyle w:val="Paragraphedeliste"/>
+        <w:rPr>
+          <w:color w:val="000000" w:themeColor="text1"/>
+        </w:rPr>
+      </w:pPr>
     </w:p>
     <w:p>
       <w:pPr>

</xml_diff>

<commit_message>
Gestion de l'application par entreprise
</commit_message>
<xml_diff>
--- a/Beezyweb.docx
+++ b/Beezyweb.docx
@@ -1114,7 +1114,13 @@
         <w:rPr>
           <w:color w:val="000000" w:themeColor="text1"/>
         </w:rPr>
-        <w:t xml:space="preserve">Pour valider ou annuler </w:t>
+        <w:t>Pour valider ou annuler les</w:t>
+      </w:r>
+      <w:r>
+        <w:rPr>
+          <w:color w:val="000000" w:themeColor="text1"/>
+        </w:rPr>
+        <w:t xml:space="preserve"> </w:t>
       </w:r>
       <w:proofErr w:type="spellStart"/>
       <w:proofErr w:type="gramStart"/>
@@ -1122,7 +1128,13 @@
         <w:rPr>
           <w:color w:val="000000" w:themeColor="text1"/>
         </w:rPr>
-        <w:t>les,ajouter</w:t>
+        <w:t>résa</w:t>
+      </w:r>
+      <w:r>
+        <w:rPr>
+          <w:color w:val="000000" w:themeColor="text1"/>
+        </w:rPr>
+        <w:t>,ajouter</w:t>
       </w:r>
       <w:proofErr w:type="spellEnd"/>
       <w:proofErr w:type="gramEnd"/>
@@ -1279,6 +1291,44 @@
           <w:numId w:val="2"/>
         </w:numPr>
         <w:rPr>
+          <w:color w:val="00B050"/>
+        </w:rPr>
+      </w:pPr>
+      <w:r>
+        <w:rPr>
+          <w:color w:val="00B050"/>
+        </w:rPr>
+        <w:t xml:space="preserve">Un </w:t>
+      </w:r>
+      <w:proofErr w:type="spellStart"/>
+      <w:r>
+        <w:rPr>
+          <w:color w:val="00B050"/>
+        </w:rPr>
+        <w:t>superAdmin</w:t>
+      </w:r>
+      <w:proofErr w:type="spellEnd"/>
+      <w:r>
+        <w:rPr>
+          <w:color w:val="00B050"/>
+        </w:rPr>
+        <w:t xml:space="preserve"> possède des moniteurs</w:t>
+      </w:r>
+      <w:r>
+        <w:rPr>
+          <w:color w:val="00B050"/>
+        </w:rPr>
+        <w:t xml:space="preserve"> =&gt; ajouter un administrateur_id à l user</w:t>
+      </w:r>
+    </w:p>
+    <w:p>
+      <w:pPr>
+        <w:pStyle w:val="Paragraphedeliste"/>
+        <w:numPr>
+          <w:ilvl w:val="0"/>
+          <w:numId w:val="2"/>
+        </w:numPr>
+        <w:rPr>
           <w:color w:val="E36C0A" w:themeColor="accent6" w:themeShade="BF"/>
         </w:rPr>
       </w:pPr>
@@ -1286,364 +1336,394 @@
         <w:rPr>
           <w:color w:val="E36C0A" w:themeColor="accent6" w:themeShade="BF"/>
         </w:rPr>
-        <w:t xml:space="preserve">Un </w:t>
-      </w:r>
+        <w:t>Lors de l’inscription on choisit l’entreprise</w:t>
+      </w:r>
+      <w:r>
+        <w:rPr>
+          <w:color w:val="E36C0A" w:themeColor="accent6" w:themeShade="BF"/>
+        </w:rPr>
+        <w:t xml:space="preserve">. Liste </w:t>
+      </w:r>
+      <w:proofErr w:type="gramStart"/>
+      <w:r>
+        <w:rPr>
+          <w:color w:val="E36C0A" w:themeColor="accent6" w:themeShade="BF"/>
+        </w:rPr>
+        <w:t>des entreprise</w:t>
+      </w:r>
+      <w:proofErr w:type="gramEnd"/>
+      <w:r>
+        <w:rPr>
+          <w:color w:val="E36C0A" w:themeColor="accent6" w:themeShade="BF"/>
+        </w:rPr>
+        <w:t xml:space="preserve"> disponible</w:t>
+      </w:r>
+    </w:p>
+    <w:p>
+      <w:pPr>
+        <w:pStyle w:val="Paragraphedeliste"/>
+        <w:numPr>
+          <w:ilvl w:val="0"/>
+          <w:numId w:val="2"/>
+        </w:numPr>
+        <w:rPr>
+          <w:color w:val="E36C0A" w:themeColor="accent6" w:themeShade="BF"/>
+        </w:rPr>
+      </w:pPr>
       <w:proofErr w:type="spellStart"/>
       <w:r>
         <w:rPr>
           <w:color w:val="E36C0A" w:themeColor="accent6" w:themeShade="BF"/>
         </w:rPr>
-        <w:t>superAdmin</w:t>
+        <w:t>Gerer</w:t>
       </w:r>
       <w:proofErr w:type="spellEnd"/>
       <w:r>
         <w:rPr>
           <w:color w:val="E36C0A" w:themeColor="accent6" w:themeShade="BF"/>
         </w:rPr>
-        <w:t xml:space="preserve"> possède des moniteurs</w:t>
-      </w:r>
-      <w:r>
+        <w:t xml:space="preserve"> les problèmes de sécurité liés à ce changement</w:t>
+      </w:r>
+    </w:p>
+    <w:p>
+      <w:pPr>
+        <w:pStyle w:val="Paragraphedeliste"/>
+        <w:numPr>
+          <w:ilvl w:val="0"/>
+          <w:numId w:val="2"/>
+        </w:numPr>
+        <w:rPr>
+          <w:color w:val="000000" w:themeColor="text1"/>
+        </w:rPr>
+      </w:pPr>
+      <w:r>
+        <w:rPr>
+          <w:color w:val="000000" w:themeColor="text1"/>
+        </w:rPr>
+        <w:t>Ajouter une case à cocher =&gt; option du plus 30 min</w:t>
+      </w:r>
+      <w:r>
+        <w:rPr>
+          <w:color w:val="000000" w:themeColor="text1"/>
+        </w:rPr>
+        <w:t xml:space="preserve"> =&gt; enlève 20 </w:t>
+      </w:r>
+      <w:proofErr w:type="gramStart"/>
+      <w:r>
+        <w:rPr>
+          <w:color w:val="000000" w:themeColor="text1"/>
+        </w:rPr>
+        <w:t>euro</w:t>
+      </w:r>
+      <w:proofErr w:type="gramEnd"/>
+      <w:r>
+        <w:rPr>
+          <w:color w:val="000000" w:themeColor="text1"/>
+        </w:rPr>
+        <w:t xml:space="preserve"> sur le solde</w:t>
+      </w:r>
+    </w:p>
+    <w:p>
+      <w:pPr>
+        <w:pStyle w:val="Paragraphedeliste"/>
+        <w:numPr>
+          <w:ilvl w:val="0"/>
+          <w:numId w:val="2"/>
+        </w:numPr>
+        <w:rPr>
+          <w:color w:val="00B050"/>
+        </w:rPr>
+      </w:pPr>
+      <w:r>
+        <w:rPr>
+          <w:color w:val="00B050"/>
+        </w:rPr>
+        <w:t>Faire un workflow technique des réservations</w:t>
+      </w:r>
+    </w:p>
+    <w:p>
+      <w:pPr>
+        <w:pStyle w:val="Paragraphedeliste"/>
+        <w:numPr>
+          <w:ilvl w:val="0"/>
+          <w:numId w:val="2"/>
+        </w:numPr>
+        <w:rPr>
+          <w:color w:val="000000" w:themeColor="text1"/>
+        </w:rPr>
+      </w:pPr>
+      <w:r>
+        <w:rPr>
+          <w:color w:val="000000" w:themeColor="text1"/>
+        </w:rPr>
+        <w:t xml:space="preserve">Changer toutes les </w:t>
+      </w:r>
+      <w:r>
+        <w:rPr>
+          <w:color w:val="000000" w:themeColor="text1"/>
+        </w:rPr>
+        <w:t>requêtes</w:t>
+      </w:r>
+      <w:r>
+        <w:rPr>
+          <w:color w:val="000000" w:themeColor="text1"/>
+        </w:rPr>
+        <w:t xml:space="preserve"> nom par nom + </w:t>
+      </w:r>
+      <w:proofErr w:type="spellStart"/>
+      <w:r>
+        <w:rPr>
+          <w:color w:val="000000" w:themeColor="text1"/>
+        </w:rPr>
+        <w:t>prenom</w:t>
+      </w:r>
+      <w:proofErr w:type="spellEnd"/>
+      <w:r>
+        <w:rPr>
+          <w:color w:val="000000" w:themeColor="text1"/>
+        </w:rPr>
+        <w:t xml:space="preserve"> ou id</w:t>
+      </w:r>
+    </w:p>
+    <w:p>
+      <w:pPr>
+        <w:pStyle w:val="Paragraphedeliste"/>
+        <w:numPr>
+          <w:ilvl w:val="0"/>
+          <w:numId w:val="2"/>
+        </w:numPr>
+        <w:rPr>
+          <w:color w:val="00B050"/>
+        </w:rPr>
+      </w:pPr>
+      <w:r>
+        <w:rPr>
+          <w:color w:val="00B050"/>
+        </w:rPr>
+        <w:t>L’utilisateur peut voir à quel moniteur est</w:t>
+      </w:r>
+      <w:r>
+        <w:rPr>
+          <w:color w:val="00B050"/>
+        </w:rPr>
+        <w:t xml:space="preserve"> attaché</w:t>
+      </w:r>
+    </w:p>
+    <w:p>
+      <w:pPr>
+        <w:pStyle w:val="Paragraphedeliste"/>
+        <w:numPr>
+          <w:ilvl w:val="0"/>
+          <w:numId w:val="2"/>
+        </w:numPr>
+        <w:rPr>
+          <w:color w:val="00B050"/>
+        </w:rPr>
+      </w:pPr>
+      <w:r>
+        <w:rPr>
+          <w:color w:val="00B050"/>
+        </w:rPr>
+        <w:t>Changement de moniteur autorisé seulement si l’user n’a pas de réservation en cours.</w:t>
+      </w:r>
+    </w:p>
+    <w:p>
+      <w:pPr>
+        <w:pStyle w:val="Paragraphedeliste"/>
+        <w:numPr>
+          <w:ilvl w:val="0"/>
+          <w:numId w:val="2"/>
+        </w:numPr>
         <w:rPr>
           <w:color w:val="E36C0A" w:themeColor="accent6" w:themeShade="BF"/>
         </w:rPr>
-        <w:t xml:space="preserve"> =&gt; ajouter un administrateur_id à l user</w:t>
-      </w:r>
-    </w:p>
-    <w:p>
-      <w:pPr>
-        <w:pStyle w:val="Paragraphedeliste"/>
-        <w:numPr>
-          <w:ilvl w:val="0"/>
-          <w:numId w:val="2"/>
-        </w:numPr>
+      </w:pPr>
+      <w:r>
         <w:rPr>
           <w:color w:val="E36C0A" w:themeColor="accent6" w:themeShade="BF"/>
         </w:rPr>
-      </w:pPr>
+        <w:t xml:space="preserve">Faire qu’on ne puisse pas lancer des </w:t>
+      </w:r>
       <w:r>
         <w:rPr>
           <w:color w:val="E36C0A" w:themeColor="accent6" w:themeShade="BF"/>
         </w:rPr>
-        <w:t>Lors de l’inscription on choisit l’entreprise</w:t>
+        <w:t>requêtes</w:t>
       </w:r>
       <w:r>
         <w:rPr>
           <w:color w:val="E36C0A" w:themeColor="accent6" w:themeShade="BF"/>
         </w:rPr>
-        <w:t xml:space="preserve">. Liste </w:t>
-      </w:r>
-      <w:proofErr w:type="gramStart"/>
-      <w:r>
-        <w:rPr>
-          <w:color w:val="E36C0A" w:themeColor="accent6" w:themeShade="BF"/>
-        </w:rPr>
-        <w:t>des entreprise</w:t>
-      </w:r>
-      <w:proofErr w:type="gramEnd"/>
-      <w:r>
-        <w:rPr>
-          <w:color w:val="E36C0A" w:themeColor="accent6" w:themeShade="BF"/>
-        </w:rPr>
-        <w:t xml:space="preserve"> disponible</w:t>
-      </w:r>
-    </w:p>
-    <w:p>
-      <w:pPr>
-        <w:pStyle w:val="Paragraphedeliste"/>
-        <w:numPr>
-          <w:ilvl w:val="0"/>
-          <w:numId w:val="2"/>
-        </w:numPr>
-        <w:rPr>
-          <w:color w:val="E36C0A" w:themeColor="accent6" w:themeShade="BF"/>
-        </w:rPr>
-      </w:pPr>
+        <w:t xml:space="preserve"> ajax étant hors connexion</w:t>
+      </w:r>
+    </w:p>
+    <w:p>
+      <w:pPr>
+        <w:pStyle w:val="Paragraphedeliste"/>
+        <w:numPr>
+          <w:ilvl w:val="0"/>
+          <w:numId w:val="2"/>
+        </w:numPr>
+        <w:rPr>
+          <w:color w:val="00B050"/>
+        </w:rPr>
+      </w:pPr>
+      <w:r>
+        <w:rPr>
+          <w:color w:val="00B050"/>
+        </w:rPr>
+        <w:t xml:space="preserve">Mettre </w:t>
+      </w:r>
+      <w:r>
+        <w:rPr>
+          <w:color w:val="00B050"/>
+        </w:rPr>
+        <w:t>les noms</w:t>
+      </w:r>
+      <w:r>
+        <w:rPr>
+          <w:color w:val="00B050"/>
+        </w:rPr>
+        <w:t xml:space="preserve"> en majuscule directement lors de l’inscription</w:t>
+      </w:r>
+    </w:p>
+    <w:p>
+      <w:pPr>
+        <w:pStyle w:val="Paragraphedeliste"/>
+        <w:numPr>
+          <w:ilvl w:val="0"/>
+          <w:numId w:val="2"/>
+        </w:numPr>
+        <w:rPr>
+          <w:color w:val="00B050"/>
+        </w:rPr>
+      </w:pPr>
+      <w:r>
+        <w:rPr>
+          <w:color w:val="00B050"/>
+        </w:rPr>
+        <w:t>Mettre le montant en rouge lorsque la personne est endettée</w:t>
+      </w:r>
+    </w:p>
+    <w:p>
+      <w:pPr>
+        <w:pStyle w:val="Paragraphedeliste"/>
+        <w:numPr>
+          <w:ilvl w:val="0"/>
+          <w:numId w:val="2"/>
+        </w:numPr>
+        <w:rPr>
+          <w:color w:val="00B050"/>
+        </w:rPr>
+      </w:pPr>
+      <w:r>
+        <w:rPr>
+          <w:color w:val="00B050"/>
+        </w:rPr>
+        <w:t>Message d’erreur si la personne ne met pas l’argent avant de cliquer sur +</w:t>
+      </w:r>
+    </w:p>
+    <w:p>
+      <w:pPr>
+        <w:pStyle w:val="Paragraphedeliste"/>
+        <w:numPr>
+          <w:ilvl w:val="0"/>
+          <w:numId w:val="2"/>
+        </w:numPr>
+        <w:rPr>
+          <w:color w:val="00B050"/>
+        </w:rPr>
+      </w:pPr>
+      <w:r>
+        <w:rPr>
+          <w:color w:val="000000" w:themeColor="text1"/>
+        </w:rPr>
+        <w:t xml:space="preserve">Formulaire inscription : encadrer en rouge quand </w:t>
+      </w:r>
       <w:proofErr w:type="spellStart"/>
       <w:r>
         <w:rPr>
-          <w:color w:val="E36C0A" w:themeColor="accent6" w:themeShade="BF"/>
-        </w:rPr>
-        <w:t>Gerer</w:t>
+          <w:color w:val="000000" w:themeColor="text1"/>
+        </w:rPr>
+        <w:t>ya</w:t>
       </w:r>
       <w:proofErr w:type="spellEnd"/>
       <w:r>
         <w:rPr>
-          <w:color w:val="E36C0A" w:themeColor="accent6" w:themeShade="BF"/>
-        </w:rPr>
-        <w:t xml:space="preserve"> les problèmes de sécurité liés à ce changement</w:t>
-      </w:r>
+          <w:color w:val="000000" w:themeColor="text1"/>
+        </w:rPr>
+        <w:t xml:space="preserve"> une erreur</w:t>
+      </w:r>
+    </w:p>
+    <w:p>
+      <w:pPr>
+        <w:pStyle w:val="Paragraphedeliste"/>
+        <w:numPr>
+          <w:ilvl w:val="0"/>
+          <w:numId w:val="2"/>
+        </w:numPr>
+        <w:rPr>
+          <w:color w:val="00B050"/>
+        </w:rPr>
+      </w:pPr>
+      <w:r>
+        <w:rPr>
+          <w:color w:val="0F243E" w:themeColor="text2" w:themeShade="80"/>
+        </w:rPr>
+        <w:t>Faire évoluer l’objet réservation : créer une table type de réservation qui définira l’heure de fin de la résa.</w:t>
+      </w:r>
+    </w:p>
+    <w:p>
+      <w:pPr>
+        <w:pStyle w:val="Paragraphedeliste"/>
+        <w:numPr>
+          <w:ilvl w:val="0"/>
+          <w:numId w:val="2"/>
+        </w:numPr>
+        <w:rPr>
+          <w:color w:val="000000" w:themeColor="text1"/>
+        </w:rPr>
+      </w:pPr>
+      <w:r>
+        <w:rPr>
+          <w:color w:val="000000" w:themeColor="text1"/>
+        </w:rPr>
+        <w:t>Mettre les boutons d’actions sur le calendrier en bas aussi.</w:t>
+      </w:r>
+    </w:p>
+    <w:p>
+      <w:pPr>
+        <w:pStyle w:val="Paragraphedeliste"/>
+        <w:rPr>
+          <w:color w:val="000000" w:themeColor="text1"/>
+        </w:rPr>
+      </w:pPr>
+    </w:p>
+    <w:p>
+      <w:pPr>
+        <w:pStyle w:val="Paragraphedeliste"/>
+        <w:rPr>
+          <w:color w:val="000000" w:themeColor="text1"/>
+        </w:rPr>
+      </w:pPr>
+    </w:p>
+    <w:p>
+      <w:pPr>
+        <w:pStyle w:val="Paragraphedeliste"/>
+        <w:rPr>
+          <w:color w:val="000000" w:themeColor="text1"/>
+        </w:rPr>
+      </w:pPr>
+    </w:p>
+    <w:p>
+      <w:pPr>
+        <w:pStyle w:val="Paragraphedeliste"/>
+        <w:rPr>
+          <w:color w:val="000000" w:themeColor="text1"/>
+        </w:rPr>
+      </w:pPr>
       <w:bookmarkStart w:id="0" w:name="_GoBack"/>
       <w:bookmarkEnd w:id="0"/>
-    </w:p>
-    <w:p>
-      <w:pPr>
-        <w:pStyle w:val="Paragraphedeliste"/>
-        <w:numPr>
-          <w:ilvl w:val="0"/>
-          <w:numId w:val="2"/>
-        </w:numPr>
-        <w:rPr>
-          <w:color w:val="000000" w:themeColor="text1"/>
-        </w:rPr>
-      </w:pPr>
-      <w:r>
-        <w:rPr>
-          <w:color w:val="000000" w:themeColor="text1"/>
-        </w:rPr>
-        <w:t>Ajouter une case à cocher =&gt; option du plus 30 min</w:t>
-      </w:r>
-      <w:r>
-        <w:rPr>
-          <w:color w:val="000000" w:themeColor="text1"/>
-        </w:rPr>
-        <w:t xml:space="preserve"> =&gt; enlève 20 </w:t>
-      </w:r>
-      <w:proofErr w:type="gramStart"/>
-      <w:r>
-        <w:rPr>
-          <w:color w:val="000000" w:themeColor="text1"/>
-        </w:rPr>
-        <w:t>euro</w:t>
-      </w:r>
-      <w:proofErr w:type="gramEnd"/>
-      <w:r>
-        <w:rPr>
-          <w:color w:val="000000" w:themeColor="text1"/>
-        </w:rPr>
-        <w:t xml:space="preserve"> sur le solde</w:t>
-      </w:r>
-    </w:p>
-    <w:p>
-      <w:pPr>
-        <w:pStyle w:val="Paragraphedeliste"/>
-        <w:numPr>
-          <w:ilvl w:val="0"/>
-          <w:numId w:val="2"/>
-        </w:numPr>
-        <w:rPr>
-          <w:color w:val="00B050"/>
-        </w:rPr>
-      </w:pPr>
-      <w:r>
-        <w:rPr>
-          <w:color w:val="00B050"/>
-        </w:rPr>
-        <w:t>Faire un workflow technique des réservations</w:t>
-      </w:r>
-    </w:p>
-    <w:p>
-      <w:pPr>
-        <w:pStyle w:val="Paragraphedeliste"/>
-        <w:numPr>
-          <w:ilvl w:val="0"/>
-          <w:numId w:val="2"/>
-        </w:numPr>
-        <w:rPr>
-          <w:color w:val="000000" w:themeColor="text1"/>
-        </w:rPr>
-      </w:pPr>
-      <w:r>
-        <w:rPr>
-          <w:color w:val="000000" w:themeColor="text1"/>
-        </w:rPr>
-        <w:t xml:space="preserve">Changer toutes les </w:t>
-      </w:r>
-      <w:r>
-        <w:rPr>
-          <w:color w:val="000000" w:themeColor="text1"/>
-        </w:rPr>
-        <w:t>requêtes</w:t>
-      </w:r>
-      <w:r>
-        <w:rPr>
-          <w:color w:val="000000" w:themeColor="text1"/>
-        </w:rPr>
-        <w:t xml:space="preserve"> nom par nom + </w:t>
-      </w:r>
-      <w:proofErr w:type="spellStart"/>
-      <w:r>
-        <w:rPr>
-          <w:color w:val="000000" w:themeColor="text1"/>
-        </w:rPr>
-        <w:t>prenom</w:t>
-      </w:r>
-      <w:proofErr w:type="spellEnd"/>
-      <w:r>
-        <w:rPr>
-          <w:color w:val="000000" w:themeColor="text1"/>
-        </w:rPr>
-        <w:t xml:space="preserve"> ou id</w:t>
-      </w:r>
-    </w:p>
-    <w:p>
-      <w:pPr>
-        <w:pStyle w:val="Paragraphedeliste"/>
-        <w:numPr>
-          <w:ilvl w:val="0"/>
-          <w:numId w:val="2"/>
-        </w:numPr>
-        <w:rPr>
-          <w:color w:val="00B050"/>
-        </w:rPr>
-      </w:pPr>
-      <w:r>
-        <w:rPr>
-          <w:color w:val="00B050"/>
-        </w:rPr>
-        <w:t>L’utilisateur peut voir à quel moniteur est</w:t>
-      </w:r>
-      <w:r>
-        <w:rPr>
-          <w:color w:val="00B050"/>
-        </w:rPr>
-        <w:t xml:space="preserve"> attaché</w:t>
-      </w:r>
-    </w:p>
-    <w:p>
-      <w:pPr>
-        <w:pStyle w:val="Paragraphedeliste"/>
-        <w:numPr>
-          <w:ilvl w:val="0"/>
-          <w:numId w:val="2"/>
-        </w:numPr>
-        <w:rPr>
-          <w:color w:val="00B050"/>
-        </w:rPr>
-      </w:pPr>
-      <w:r>
-        <w:rPr>
-          <w:color w:val="00B050"/>
-        </w:rPr>
-        <w:t>Changement de moniteur autorisé seulement si l’user n’a pas de réservation en cours.</w:t>
-      </w:r>
-    </w:p>
-    <w:p>
-      <w:pPr>
-        <w:pStyle w:val="Paragraphedeliste"/>
-        <w:numPr>
-          <w:ilvl w:val="0"/>
-          <w:numId w:val="2"/>
-        </w:numPr>
-        <w:rPr>
-          <w:color w:val="E36C0A" w:themeColor="accent6" w:themeShade="BF"/>
-        </w:rPr>
-      </w:pPr>
-      <w:r>
-        <w:rPr>
-          <w:color w:val="E36C0A" w:themeColor="accent6" w:themeShade="BF"/>
-        </w:rPr>
-        <w:t xml:space="preserve">Faire qu’on ne puisse pas lancer des </w:t>
-      </w:r>
-      <w:r>
-        <w:rPr>
-          <w:color w:val="E36C0A" w:themeColor="accent6" w:themeShade="BF"/>
-        </w:rPr>
-        <w:t>requêtes</w:t>
-      </w:r>
-      <w:r>
-        <w:rPr>
-          <w:color w:val="E36C0A" w:themeColor="accent6" w:themeShade="BF"/>
-        </w:rPr>
-        <w:t xml:space="preserve"> ajax étant hors connexion</w:t>
-      </w:r>
-    </w:p>
-    <w:p>
-      <w:pPr>
-        <w:pStyle w:val="Paragraphedeliste"/>
-        <w:numPr>
-          <w:ilvl w:val="0"/>
-          <w:numId w:val="2"/>
-        </w:numPr>
-        <w:rPr>
-          <w:color w:val="00B050"/>
-        </w:rPr>
-      </w:pPr>
-      <w:r>
-        <w:rPr>
-          <w:color w:val="00B050"/>
-        </w:rPr>
-        <w:t xml:space="preserve">Mettre </w:t>
-      </w:r>
-      <w:r>
-        <w:rPr>
-          <w:color w:val="00B050"/>
-        </w:rPr>
-        <w:t>les noms</w:t>
-      </w:r>
-      <w:r>
-        <w:rPr>
-          <w:color w:val="00B050"/>
-        </w:rPr>
-        <w:t xml:space="preserve"> en majuscule directement lors de l’inscription</w:t>
-      </w:r>
-    </w:p>
-    <w:p>
-      <w:pPr>
-        <w:pStyle w:val="Paragraphedeliste"/>
-        <w:numPr>
-          <w:ilvl w:val="0"/>
-          <w:numId w:val="2"/>
-        </w:numPr>
-        <w:rPr>
-          <w:color w:val="00B050"/>
-        </w:rPr>
-      </w:pPr>
-      <w:r>
-        <w:rPr>
-          <w:color w:val="00B050"/>
-        </w:rPr>
-        <w:t>Mettre le montant en rouge lorsque la personne est endettée</w:t>
-      </w:r>
-    </w:p>
-    <w:p>
-      <w:pPr>
-        <w:pStyle w:val="Paragraphedeliste"/>
-        <w:numPr>
-          <w:ilvl w:val="0"/>
-          <w:numId w:val="2"/>
-        </w:numPr>
-        <w:rPr>
-          <w:color w:val="000000" w:themeColor="text1"/>
-        </w:rPr>
-      </w:pPr>
-      <w:r>
-        <w:rPr>
-          <w:color w:val="000000" w:themeColor="text1"/>
-        </w:rPr>
-        <w:t>Message d’erreur si la personne ne met pas l’argent avant de cliquer sur +</w:t>
-      </w:r>
-    </w:p>
-    <w:p>
-      <w:pPr>
-        <w:pStyle w:val="Paragraphedeliste"/>
-        <w:rPr>
-          <w:color w:val="000000" w:themeColor="text1"/>
-        </w:rPr>
-      </w:pPr>
-    </w:p>
-    <w:p>
-      <w:pPr>
-        <w:pStyle w:val="Paragraphedeliste"/>
-        <w:rPr>
-          <w:color w:val="000000" w:themeColor="text1"/>
-        </w:rPr>
-      </w:pPr>
-    </w:p>
-    <w:p>
-      <w:pPr>
-        <w:pStyle w:val="Paragraphedeliste"/>
-        <w:rPr>
-          <w:color w:val="000000" w:themeColor="text1"/>
-        </w:rPr>
-      </w:pPr>
-    </w:p>
-    <w:p>
-      <w:pPr>
-        <w:pStyle w:val="Paragraphedeliste"/>
-        <w:rPr>
-          <w:color w:val="000000" w:themeColor="text1"/>
-        </w:rPr>
-      </w:pPr>
     </w:p>
     <w:p>
       <w:pPr>

</xml_diff>

<commit_message>
Gestion calendrier par entreprise part 1
</commit_message>
<xml_diff>
--- a/Beezyweb.docx
+++ b/Beezyweb.docx
@@ -1033,12 +1033,12 @@
           <w:numId w:val="2"/>
         </w:numPr>
         <w:rPr>
-          <w:color w:val="E36C0A" w:themeColor="accent6" w:themeShade="BF"/>
-        </w:rPr>
-      </w:pPr>
-      <w:r>
-        <w:rPr>
-          <w:color w:val="E36C0A" w:themeColor="accent6" w:themeShade="BF"/>
+          <w:color w:val="00B050"/>
+        </w:rPr>
+      </w:pPr>
+      <w:r>
+        <w:rPr>
+          <w:color w:val="00B050"/>
         </w:rPr>
         <w:t>Comprendre comment marche la connexion</w:t>
       </w:r>
@@ -1153,24 +1153,6 @@
           <w:numId w:val="2"/>
         </w:numPr>
         <w:rPr>
-          <w:color w:val="000000" w:themeColor="text1"/>
-        </w:rPr>
-      </w:pPr>
-      <w:r>
-        <w:rPr>
-          <w:color w:val="000000" w:themeColor="text1"/>
-        </w:rPr>
-        <w:t>Mettre ensemble deux réservations qui se suivent</w:t>
-      </w:r>
-    </w:p>
-    <w:p>
-      <w:pPr>
-        <w:pStyle w:val="Paragraphedeliste"/>
-        <w:numPr>
-          <w:ilvl w:val="0"/>
-          <w:numId w:val="2"/>
-        </w:numPr>
-        <w:rPr>
           <w:color w:val="00B050"/>
         </w:rPr>
       </w:pPr>
@@ -1259,6 +1241,372 @@
           <w:numId w:val="2"/>
         </w:numPr>
         <w:rPr>
+          <w:color w:val="00B050"/>
+        </w:rPr>
+      </w:pPr>
+      <w:r>
+        <w:rPr>
+          <w:color w:val="00B050"/>
+        </w:rPr>
+        <w:t xml:space="preserve">Un </w:t>
+      </w:r>
+      <w:proofErr w:type="spellStart"/>
+      <w:r>
+        <w:rPr>
+          <w:color w:val="00B050"/>
+        </w:rPr>
+        <w:t>superAdmin</w:t>
+      </w:r>
+      <w:proofErr w:type="spellEnd"/>
+      <w:r>
+        <w:rPr>
+          <w:color w:val="00B050"/>
+        </w:rPr>
+        <w:t xml:space="preserve"> possède des moniteurs</w:t>
+      </w:r>
+      <w:r>
+        <w:rPr>
+          <w:color w:val="00B050"/>
+        </w:rPr>
+        <w:t xml:space="preserve"> =&gt; ajouter un administrateur_id à l user</w:t>
+      </w:r>
+    </w:p>
+    <w:p>
+      <w:pPr>
+        <w:pStyle w:val="Paragraphedeliste"/>
+        <w:numPr>
+          <w:ilvl w:val="0"/>
+          <w:numId w:val="2"/>
+        </w:numPr>
+        <w:rPr>
+          <w:color w:val="00B050"/>
+        </w:rPr>
+      </w:pPr>
+      <w:r>
+        <w:rPr>
+          <w:color w:val="00B050"/>
+        </w:rPr>
+        <w:t>Lors de l’inscription on choisit l’entreprise</w:t>
+      </w:r>
+      <w:r>
+        <w:rPr>
+          <w:color w:val="00B050"/>
+        </w:rPr>
+        <w:t xml:space="preserve">. Liste </w:t>
+      </w:r>
+      <w:proofErr w:type="gramStart"/>
+      <w:r>
+        <w:rPr>
+          <w:color w:val="00B050"/>
+        </w:rPr>
+        <w:t>des entreprise</w:t>
+      </w:r>
+      <w:proofErr w:type="gramEnd"/>
+      <w:r>
+        <w:rPr>
+          <w:color w:val="00B050"/>
+        </w:rPr>
+        <w:t xml:space="preserve"> disponible</w:t>
+      </w:r>
+    </w:p>
+    <w:p>
+      <w:pPr>
+        <w:pStyle w:val="Paragraphedeliste"/>
+        <w:numPr>
+          <w:ilvl w:val="0"/>
+          <w:numId w:val="2"/>
+        </w:numPr>
+        <w:rPr>
+          <w:color w:val="00B050"/>
+        </w:rPr>
+      </w:pPr>
+      <w:r>
+        <w:rPr>
+          <w:color w:val="00B050"/>
+        </w:rPr>
+        <w:t>Ajouter une case à cocher =&gt; option du plus 30 min</w:t>
+      </w:r>
+      <w:r>
+        <w:rPr>
+          <w:color w:val="00B050"/>
+        </w:rPr>
+        <w:t xml:space="preserve"> =&gt; enlève 20 </w:t>
+      </w:r>
+      <w:proofErr w:type="gramStart"/>
+      <w:r>
+        <w:rPr>
+          <w:color w:val="00B050"/>
+        </w:rPr>
+        <w:t>euro</w:t>
+      </w:r>
+      <w:proofErr w:type="gramEnd"/>
+      <w:r>
+        <w:rPr>
+          <w:color w:val="00B050"/>
+        </w:rPr>
+        <w:t xml:space="preserve"> sur le solde</w:t>
+      </w:r>
+    </w:p>
+    <w:p>
+      <w:pPr>
+        <w:pStyle w:val="Paragraphedeliste"/>
+        <w:numPr>
+          <w:ilvl w:val="0"/>
+          <w:numId w:val="2"/>
+        </w:numPr>
+        <w:rPr>
+          <w:color w:val="00B050"/>
+        </w:rPr>
+      </w:pPr>
+      <w:r>
+        <w:rPr>
+          <w:color w:val="00B050"/>
+        </w:rPr>
+        <w:t>Faire un workflow technique des réservations</w:t>
+      </w:r>
+    </w:p>
+    <w:p>
+      <w:pPr>
+        <w:pStyle w:val="Paragraphedeliste"/>
+        <w:numPr>
+          <w:ilvl w:val="0"/>
+          <w:numId w:val="2"/>
+        </w:numPr>
+        <w:rPr>
+          <w:color w:val="000000" w:themeColor="text1"/>
+        </w:rPr>
+      </w:pPr>
+      <w:r>
+        <w:rPr>
+          <w:color w:val="000000" w:themeColor="text1"/>
+        </w:rPr>
+        <w:t xml:space="preserve">Changer toutes les </w:t>
+      </w:r>
+      <w:r>
+        <w:rPr>
+          <w:color w:val="000000" w:themeColor="text1"/>
+        </w:rPr>
+        <w:t>requêtes</w:t>
+      </w:r>
+      <w:r>
+        <w:rPr>
+          <w:color w:val="000000" w:themeColor="text1"/>
+        </w:rPr>
+        <w:t xml:space="preserve"> nom par nom + </w:t>
+      </w:r>
+      <w:proofErr w:type="spellStart"/>
+      <w:r>
+        <w:rPr>
+          <w:color w:val="000000" w:themeColor="text1"/>
+        </w:rPr>
+        <w:t>prenom</w:t>
+      </w:r>
+      <w:proofErr w:type="spellEnd"/>
+      <w:r>
+        <w:rPr>
+          <w:color w:val="000000" w:themeColor="text1"/>
+        </w:rPr>
+        <w:t xml:space="preserve"> ou id</w:t>
+      </w:r>
+    </w:p>
+    <w:p>
+      <w:pPr>
+        <w:pStyle w:val="Paragraphedeliste"/>
+        <w:numPr>
+          <w:ilvl w:val="0"/>
+          <w:numId w:val="2"/>
+        </w:numPr>
+        <w:rPr>
+          <w:color w:val="00B050"/>
+        </w:rPr>
+      </w:pPr>
+      <w:r>
+        <w:rPr>
+          <w:color w:val="00B050"/>
+        </w:rPr>
+        <w:t>L’utilisateur peut voir à quel moniteur est</w:t>
+      </w:r>
+      <w:r>
+        <w:rPr>
+          <w:color w:val="00B050"/>
+        </w:rPr>
+        <w:t xml:space="preserve"> attaché</w:t>
+      </w:r>
+    </w:p>
+    <w:p>
+      <w:pPr>
+        <w:pStyle w:val="Paragraphedeliste"/>
+        <w:numPr>
+          <w:ilvl w:val="0"/>
+          <w:numId w:val="2"/>
+        </w:numPr>
+        <w:rPr>
+          <w:color w:val="00B050"/>
+        </w:rPr>
+      </w:pPr>
+      <w:r>
+        <w:rPr>
+          <w:color w:val="00B050"/>
+        </w:rPr>
+        <w:t>Changement de moniteur autorisé seulement si l’user n’a pas de réservation en cours.</w:t>
+      </w:r>
+    </w:p>
+    <w:p>
+      <w:pPr>
+        <w:pStyle w:val="Paragraphedeliste"/>
+        <w:numPr>
+          <w:ilvl w:val="0"/>
+          <w:numId w:val="2"/>
+        </w:numPr>
+        <w:rPr>
+          <w:color w:val="00B050"/>
+        </w:rPr>
+      </w:pPr>
+      <w:r>
+        <w:rPr>
+          <w:color w:val="00B050"/>
+        </w:rPr>
+        <w:t xml:space="preserve">Mettre </w:t>
+      </w:r>
+      <w:r>
+        <w:rPr>
+          <w:color w:val="00B050"/>
+        </w:rPr>
+        <w:t>les noms</w:t>
+      </w:r>
+      <w:r>
+        <w:rPr>
+          <w:color w:val="00B050"/>
+        </w:rPr>
+        <w:t xml:space="preserve"> en majuscule directement lors de l’inscription</w:t>
+      </w:r>
+    </w:p>
+    <w:p>
+      <w:pPr>
+        <w:pStyle w:val="Paragraphedeliste"/>
+        <w:numPr>
+          <w:ilvl w:val="0"/>
+          <w:numId w:val="2"/>
+        </w:numPr>
+        <w:rPr>
+          <w:color w:val="00B050"/>
+        </w:rPr>
+      </w:pPr>
+      <w:r>
+        <w:rPr>
+          <w:color w:val="00B050"/>
+        </w:rPr>
+        <w:t>Mettre le montant en rouge lorsque la personne est endettée</w:t>
+      </w:r>
+    </w:p>
+    <w:p>
+      <w:pPr>
+        <w:pStyle w:val="Paragraphedeliste"/>
+        <w:numPr>
+          <w:ilvl w:val="0"/>
+          <w:numId w:val="2"/>
+        </w:numPr>
+        <w:rPr>
+          <w:color w:val="00B050"/>
+        </w:rPr>
+      </w:pPr>
+      <w:r>
+        <w:rPr>
+          <w:color w:val="00B050"/>
+        </w:rPr>
+        <w:t>Message d’erreur si la personne ne met pas l’argent avant de cliquer sur +</w:t>
+      </w:r>
+    </w:p>
+    <w:p>
+      <w:pPr>
+        <w:pStyle w:val="Paragraphedeliste"/>
+        <w:numPr>
+          <w:ilvl w:val="0"/>
+          <w:numId w:val="2"/>
+        </w:numPr>
+        <w:rPr>
+          <w:color w:val="00B050"/>
+        </w:rPr>
+      </w:pPr>
+      <w:r>
+        <w:rPr>
+          <w:color w:val="00B050"/>
+        </w:rPr>
+        <w:t xml:space="preserve">Formulaire inscription : encadrer en rouge quand </w:t>
+      </w:r>
+      <w:proofErr w:type="spellStart"/>
+      <w:r>
+        <w:rPr>
+          <w:color w:val="00B050"/>
+        </w:rPr>
+        <w:t>ya</w:t>
+      </w:r>
+      <w:proofErr w:type="spellEnd"/>
+      <w:r>
+        <w:rPr>
+          <w:color w:val="00B050"/>
+        </w:rPr>
+        <w:t xml:space="preserve"> une erreur</w:t>
+      </w:r>
+    </w:p>
+    <w:p>
+      <w:pPr>
+        <w:pStyle w:val="Paragraphedeliste"/>
+        <w:numPr>
+          <w:ilvl w:val="0"/>
+          <w:numId w:val="2"/>
+        </w:numPr>
+        <w:rPr>
+          <w:color w:val="00B050"/>
+        </w:rPr>
+      </w:pPr>
+      <w:r>
+        <w:rPr>
+          <w:color w:val="00B050"/>
+        </w:rPr>
+        <w:t>Faire évoluer l’objet réservation : créer une table type de réservation qui définira l’heure de fin de la résa.</w:t>
+      </w:r>
+    </w:p>
+    <w:p>
+      <w:pPr>
+        <w:pStyle w:val="Paragraphedeliste"/>
+        <w:numPr>
+          <w:ilvl w:val="0"/>
+          <w:numId w:val="2"/>
+        </w:numPr>
+        <w:rPr>
+          <w:color w:val="000000" w:themeColor="text1"/>
+        </w:rPr>
+      </w:pPr>
+      <w:r>
+        <w:rPr>
+          <w:color w:val="000000" w:themeColor="text1"/>
+        </w:rPr>
+        <w:t xml:space="preserve">Problème </w:t>
+      </w:r>
+      <w:proofErr w:type="spellStart"/>
+      <w:r>
+        <w:rPr>
+          <w:color w:val="000000" w:themeColor="text1"/>
+        </w:rPr>
+        <w:t>requete</w:t>
+      </w:r>
+      <w:proofErr w:type="spellEnd"/>
+      <w:r>
+        <w:rPr>
+          <w:color w:val="000000" w:themeColor="text1"/>
+        </w:rPr>
+        <w:t xml:space="preserve"> ajax lorsqu’on a été déconnecté</w:t>
+      </w:r>
+    </w:p>
+    <w:p>
+      <w:pPr>
+        <w:pStyle w:val="Paragraphedeliste"/>
+        <w:numPr>
+          <w:ilvl w:val="0"/>
+          <w:numId w:val="2"/>
+        </w:numPr>
+        <w:rPr>
           <w:color w:val="E36C0A" w:themeColor="accent6" w:themeShade="BF"/>
         </w:rPr>
       </w:pPr>
@@ -1266,59 +1614,105 @@
         <w:rPr>
           <w:color w:val="E36C0A" w:themeColor="accent6" w:themeShade="BF"/>
         </w:rPr>
-        <w:t xml:space="preserve">Faire </w:t>
-      </w:r>
-      <w:proofErr w:type="gramStart"/>
-      <w:r>
+        <w:t>Infos de l’admin connecté</w:t>
+      </w:r>
+    </w:p>
+    <w:p>
+      <w:pPr>
+        <w:pStyle w:val="Paragraphedeliste"/>
+        <w:numPr>
+          <w:ilvl w:val="0"/>
+          <w:numId w:val="2"/>
+        </w:numPr>
         <w:rPr>
           <w:color w:val="E36C0A" w:themeColor="accent6" w:themeShade="BF"/>
         </w:rPr>
-        <w:t>des diapo</w:t>
-      </w:r>
-      <w:proofErr w:type="gramEnd"/>
+      </w:pPr>
       <w:r>
         <w:rPr>
           <w:color w:val="E36C0A" w:themeColor="accent6" w:themeShade="BF"/>
         </w:rPr>
-        <w:t xml:space="preserve"> de présentation du projet.</w:t>
-      </w:r>
-    </w:p>
-    <w:p>
-      <w:pPr>
-        <w:pStyle w:val="Paragraphedeliste"/>
-        <w:numPr>
-          <w:ilvl w:val="0"/>
-          <w:numId w:val="2"/>
-        </w:numPr>
-        <w:rPr>
-          <w:color w:val="00B050"/>
-        </w:rPr>
-      </w:pPr>
-      <w:r>
-        <w:rPr>
-          <w:color w:val="00B050"/>
-        </w:rPr>
-        <w:t xml:space="preserve">Un </w:t>
+        <w:t>Ajouter bulle d’aide sur l’administration d’un user</w:t>
+      </w:r>
+    </w:p>
+    <w:p>
+      <w:pPr>
+        <w:pStyle w:val="Paragraphedeliste"/>
+        <w:numPr>
+          <w:ilvl w:val="0"/>
+          <w:numId w:val="2"/>
+        </w:numPr>
+        <w:rPr>
+          <w:color w:val="00B050"/>
+        </w:rPr>
+      </w:pPr>
+      <w:r>
+        <w:rPr>
+          <w:color w:val="00B050"/>
+        </w:rPr>
+        <w:t xml:space="preserve">L’option des 30min c’est en </w:t>
+      </w:r>
+      <w:r>
+        <w:rPr>
+          <w:color w:val="00B050"/>
+        </w:rPr>
+        <w:t>affectation</w:t>
+      </w:r>
+      <w:r>
+        <w:rPr>
+          <w:color w:val="00B050"/>
+        </w:rPr>
+        <w:t>, case à cocher</w:t>
+      </w:r>
+    </w:p>
+    <w:p>
+      <w:pPr>
+        <w:pStyle w:val="Paragraphedeliste"/>
+        <w:numPr>
+          <w:ilvl w:val="0"/>
+          <w:numId w:val="2"/>
+        </w:numPr>
+        <w:rPr>
+          <w:color w:val="E36C0A" w:themeColor="accent6" w:themeShade="BF"/>
+        </w:rPr>
+      </w:pPr>
+      <w:r>
+        <w:rPr>
+          <w:color w:val="E36C0A" w:themeColor="accent6" w:themeShade="BF"/>
+        </w:rPr>
+        <w:t>Sécurité pour qu’il n ai pas d’interférence entre entreprise …</w:t>
+      </w:r>
+    </w:p>
+    <w:p>
+      <w:pPr>
+        <w:pStyle w:val="Paragraphedeliste"/>
+        <w:numPr>
+          <w:ilvl w:val="0"/>
+          <w:numId w:val="2"/>
+        </w:numPr>
+        <w:rPr>
+          <w:color w:val="00B050"/>
+        </w:rPr>
+      </w:pPr>
+      <w:r>
+        <w:rPr>
+          <w:color w:val="00B050"/>
+        </w:rPr>
+        <w:t xml:space="preserve">Admin : contrôle, erreur, ne pas envoyer la </w:t>
       </w:r>
       <w:proofErr w:type="spellStart"/>
       <w:r>
         <w:rPr>
           <w:color w:val="00B050"/>
         </w:rPr>
-        <w:t>superAdmin</w:t>
+        <w:t>requete</w:t>
       </w:r>
       <w:proofErr w:type="spellEnd"/>
       <w:r>
         <w:rPr>
           <w:color w:val="00B050"/>
         </w:rPr>
-        <w:t xml:space="preserve"> possède des moniteurs</w:t>
-      </w:r>
-      <w:r>
-        <w:rPr>
-          <w:color w:val="00B050"/>
-        </w:rPr>
-        <w:t xml:space="preserve"> =&gt; ajouter un administrateur_id à l user</w:t>
+        <w:t xml:space="preserve"> si aucunes case n’est choisi</w:t>
       </w:r>
     </w:p>
     <w:p>
@@ -1336,392 +1730,60 @@
         <w:rPr>
           <w:color w:val="E36C0A" w:themeColor="accent6" w:themeShade="BF"/>
         </w:rPr>
-        <w:t>Lors de l’inscription on choisit l’entreprise</w:t>
-      </w:r>
-      <w:r>
+        <w:t>Saisit un nom =&gt; obligation de mettre quelque chose</w:t>
+      </w:r>
+    </w:p>
+    <w:p>
+      <w:pPr>
+        <w:pStyle w:val="Paragraphedeliste"/>
+        <w:numPr>
+          <w:ilvl w:val="0"/>
+          <w:numId w:val="2"/>
+        </w:numPr>
         <w:rPr>
           <w:color w:val="E36C0A" w:themeColor="accent6" w:themeShade="BF"/>
         </w:rPr>
-        <w:t xml:space="preserve">. Liste </w:t>
-      </w:r>
-      <w:proofErr w:type="gramStart"/>
-      <w:r>
-        <w:rPr>
-          <w:color w:val="E36C0A" w:themeColor="accent6" w:themeShade="BF"/>
-        </w:rPr>
-        <w:t>des entreprise</w:t>
-      </w:r>
-      <w:proofErr w:type="gramEnd"/>
-      <w:r>
-        <w:rPr>
-          <w:color w:val="E36C0A" w:themeColor="accent6" w:themeShade="BF"/>
-        </w:rPr>
-        <w:t xml:space="preserve"> disponible</w:t>
-      </w:r>
-    </w:p>
-    <w:p>
-      <w:pPr>
-        <w:pStyle w:val="Paragraphedeliste"/>
-        <w:numPr>
-          <w:ilvl w:val="0"/>
-          <w:numId w:val="2"/>
-        </w:numPr>
-        <w:rPr>
-          <w:color w:val="E36C0A" w:themeColor="accent6" w:themeShade="BF"/>
-        </w:rPr>
-      </w:pPr>
+      </w:pPr>
+      <w:r>
+        <w:rPr>
+          <w:color w:val="000000" w:themeColor="text1"/>
+        </w:rPr>
+        <w:t>Rendre le couple</w:t>
+      </w:r>
+      <w:r>
+        <w:rPr>
+          <w:color w:val="000000" w:themeColor="text1"/>
+        </w:rPr>
+        <w:t xml:space="preserve"> </w:t>
+      </w:r>
       <w:proofErr w:type="spellStart"/>
       <w:r>
         <w:rPr>
-          <w:color w:val="E36C0A" w:themeColor="accent6" w:themeShade="BF"/>
-        </w:rPr>
-        <w:t>Gerer</w:t>
+          <w:color w:val="000000" w:themeColor="text1"/>
+        </w:rPr>
+        <w:t>Reservation</w:t>
       </w:r>
       <w:proofErr w:type="spellEnd"/>
       <w:r>
         <w:rPr>
-          <w:color w:val="E36C0A" w:themeColor="accent6" w:themeShade="BF"/>
-        </w:rPr>
-        <w:t xml:space="preserve"> les problèmes de sécurité liés à ce changement</w:t>
-      </w:r>
-    </w:p>
-    <w:p>
-      <w:pPr>
-        <w:pStyle w:val="Paragraphedeliste"/>
-        <w:numPr>
-          <w:ilvl w:val="0"/>
-          <w:numId w:val="2"/>
-        </w:numPr>
-        <w:rPr>
-          <w:color w:val="000000" w:themeColor="text1"/>
-        </w:rPr>
-      </w:pPr>
-      <w:r>
-        <w:rPr>
-          <w:color w:val="000000" w:themeColor="text1"/>
-        </w:rPr>
-        <w:t>Ajouter une case à cocher =&gt; option du plus 30 min</w:t>
-      </w:r>
-      <w:r>
-        <w:rPr>
-          <w:color w:val="000000" w:themeColor="text1"/>
-        </w:rPr>
-        <w:t xml:space="preserve"> =&gt; enlève 20 </w:t>
-      </w:r>
-      <w:proofErr w:type="gramStart"/>
-      <w:r>
-        <w:rPr>
-          <w:color w:val="000000" w:themeColor="text1"/>
-        </w:rPr>
-        <w:t>euro</w:t>
-      </w:r>
-      <w:proofErr w:type="gramEnd"/>
-      <w:r>
-        <w:rPr>
-          <w:color w:val="000000" w:themeColor="text1"/>
-        </w:rPr>
-        <w:t xml:space="preserve"> sur le solde</w:t>
-      </w:r>
-    </w:p>
-    <w:p>
-      <w:pPr>
-        <w:pStyle w:val="Paragraphedeliste"/>
-        <w:numPr>
-          <w:ilvl w:val="0"/>
-          <w:numId w:val="2"/>
-        </w:numPr>
-        <w:rPr>
-          <w:color w:val="00B050"/>
-        </w:rPr>
-      </w:pPr>
-      <w:r>
-        <w:rPr>
-          <w:color w:val="00B050"/>
-        </w:rPr>
-        <w:t>Faire un workflow technique des réservations</w:t>
-      </w:r>
-    </w:p>
-    <w:p>
-      <w:pPr>
-        <w:pStyle w:val="Paragraphedeliste"/>
-        <w:numPr>
-          <w:ilvl w:val="0"/>
-          <w:numId w:val="2"/>
-        </w:numPr>
-        <w:rPr>
-          <w:color w:val="000000" w:themeColor="text1"/>
-        </w:rPr>
-      </w:pPr>
-      <w:r>
-        <w:rPr>
-          <w:color w:val="000000" w:themeColor="text1"/>
-        </w:rPr>
-        <w:t xml:space="preserve">Changer toutes les </w:t>
-      </w:r>
-      <w:r>
-        <w:rPr>
-          <w:color w:val="000000" w:themeColor="text1"/>
-        </w:rPr>
-        <w:t>requêtes</w:t>
-      </w:r>
-      <w:r>
-        <w:rPr>
-          <w:color w:val="000000" w:themeColor="text1"/>
-        </w:rPr>
-        <w:t xml:space="preserve"> nom par nom + </w:t>
+          <w:color w:val="000000" w:themeColor="text1"/>
+        </w:rPr>
+        <w:t xml:space="preserve"> (id, </w:t>
       </w:r>
       <w:proofErr w:type="spellStart"/>
       <w:r>
         <w:rPr>
           <w:color w:val="000000" w:themeColor="text1"/>
         </w:rPr>
-        <w:t>prenom</w:t>
+        <w:t>dateDebut</w:t>
       </w:r>
       <w:proofErr w:type="spellEnd"/>
       <w:r>
         <w:rPr>
           <w:color w:val="000000" w:themeColor="text1"/>
         </w:rPr>
-        <w:t xml:space="preserve"> ou id</w:t>
-      </w:r>
-    </w:p>
-    <w:p>
-      <w:pPr>
-        <w:pStyle w:val="Paragraphedeliste"/>
-        <w:numPr>
-          <w:ilvl w:val="0"/>
-          <w:numId w:val="2"/>
-        </w:numPr>
-        <w:rPr>
-          <w:color w:val="00B050"/>
-        </w:rPr>
-      </w:pPr>
-      <w:r>
-        <w:rPr>
-          <w:color w:val="00B050"/>
-        </w:rPr>
-        <w:t>L’utilisateur peut voir à quel moniteur est</w:t>
-      </w:r>
-      <w:r>
-        <w:rPr>
-          <w:color w:val="00B050"/>
-        </w:rPr>
-        <w:t xml:space="preserve"> attaché</w:t>
-      </w:r>
-    </w:p>
-    <w:p>
-      <w:pPr>
-        <w:pStyle w:val="Paragraphedeliste"/>
-        <w:numPr>
-          <w:ilvl w:val="0"/>
-          <w:numId w:val="2"/>
-        </w:numPr>
-        <w:rPr>
-          <w:color w:val="00B050"/>
-        </w:rPr>
-      </w:pPr>
-      <w:r>
-        <w:rPr>
-          <w:color w:val="00B050"/>
-        </w:rPr>
-        <w:t>Changement de moniteur autorisé seulement si l’user n’a pas de réservation en cours.</w:t>
-      </w:r>
-    </w:p>
-    <w:p>
-      <w:pPr>
-        <w:pStyle w:val="Paragraphedeliste"/>
-        <w:numPr>
-          <w:ilvl w:val="0"/>
-          <w:numId w:val="2"/>
-        </w:numPr>
-        <w:rPr>
-          <w:color w:val="E36C0A" w:themeColor="accent6" w:themeShade="BF"/>
-        </w:rPr>
-      </w:pPr>
-      <w:r>
-        <w:rPr>
-          <w:color w:val="E36C0A" w:themeColor="accent6" w:themeShade="BF"/>
-        </w:rPr>
-        <w:t xml:space="preserve">Faire qu’on ne puisse pas lancer des </w:t>
-      </w:r>
-      <w:r>
-        <w:rPr>
-          <w:color w:val="E36C0A" w:themeColor="accent6" w:themeShade="BF"/>
-        </w:rPr>
-        <w:t>requêtes</w:t>
-      </w:r>
-      <w:r>
-        <w:rPr>
-          <w:color w:val="E36C0A" w:themeColor="accent6" w:themeShade="BF"/>
-        </w:rPr>
-        <w:t xml:space="preserve"> ajax étant hors connexion</w:t>
-      </w:r>
-    </w:p>
-    <w:p>
-      <w:pPr>
-        <w:pStyle w:val="Paragraphedeliste"/>
-        <w:numPr>
-          <w:ilvl w:val="0"/>
-          <w:numId w:val="2"/>
-        </w:numPr>
-        <w:rPr>
-          <w:color w:val="00B050"/>
-        </w:rPr>
-      </w:pPr>
-      <w:r>
-        <w:rPr>
-          <w:color w:val="00B050"/>
-        </w:rPr>
-        <w:t xml:space="preserve">Mettre </w:t>
-      </w:r>
-      <w:r>
-        <w:rPr>
-          <w:color w:val="00B050"/>
-        </w:rPr>
-        <w:t>les noms</w:t>
-      </w:r>
-      <w:r>
-        <w:rPr>
-          <w:color w:val="00B050"/>
-        </w:rPr>
-        <w:t xml:space="preserve"> en majuscule directement lors de l’inscription</w:t>
-      </w:r>
-    </w:p>
-    <w:p>
-      <w:pPr>
-        <w:pStyle w:val="Paragraphedeliste"/>
-        <w:numPr>
-          <w:ilvl w:val="0"/>
-          <w:numId w:val="2"/>
-        </w:numPr>
-        <w:rPr>
-          <w:color w:val="00B050"/>
-        </w:rPr>
-      </w:pPr>
-      <w:r>
-        <w:rPr>
-          <w:color w:val="00B050"/>
-        </w:rPr>
-        <w:t>Mettre le montant en rouge lorsque la personne est endettée</w:t>
-      </w:r>
-    </w:p>
-    <w:p>
-      <w:pPr>
-        <w:pStyle w:val="Paragraphedeliste"/>
-        <w:numPr>
-          <w:ilvl w:val="0"/>
-          <w:numId w:val="2"/>
-        </w:numPr>
-        <w:rPr>
-          <w:color w:val="00B050"/>
-        </w:rPr>
-      </w:pPr>
-      <w:r>
-        <w:rPr>
-          <w:color w:val="00B050"/>
-        </w:rPr>
-        <w:t>Message d’erreur si la personne ne met pas l’argent avant de cliquer sur +</w:t>
-      </w:r>
-    </w:p>
-    <w:p>
-      <w:pPr>
-        <w:pStyle w:val="Paragraphedeliste"/>
-        <w:numPr>
-          <w:ilvl w:val="0"/>
-          <w:numId w:val="2"/>
-        </w:numPr>
-        <w:rPr>
-          <w:color w:val="00B050"/>
-        </w:rPr>
-      </w:pPr>
-      <w:r>
-        <w:rPr>
-          <w:color w:val="000000" w:themeColor="text1"/>
-        </w:rPr>
-        <w:t xml:space="preserve">Formulaire inscription : encadrer en rouge quand </w:t>
-      </w:r>
-      <w:proofErr w:type="spellStart"/>
-      <w:r>
-        <w:rPr>
-          <w:color w:val="000000" w:themeColor="text1"/>
-        </w:rPr>
-        <w:t>ya</w:t>
-      </w:r>
-      <w:proofErr w:type="spellEnd"/>
-      <w:r>
-        <w:rPr>
-          <w:color w:val="000000" w:themeColor="text1"/>
-        </w:rPr>
-        <w:t xml:space="preserve"> une erreur</w:t>
-      </w:r>
-    </w:p>
-    <w:p>
-      <w:pPr>
-        <w:pStyle w:val="Paragraphedeliste"/>
-        <w:numPr>
-          <w:ilvl w:val="0"/>
-          <w:numId w:val="2"/>
-        </w:numPr>
-        <w:rPr>
-          <w:color w:val="00B050"/>
-        </w:rPr>
-      </w:pPr>
-      <w:r>
-        <w:rPr>
-          <w:color w:val="0F243E" w:themeColor="text2" w:themeShade="80"/>
-        </w:rPr>
-        <w:t>Faire évoluer l’objet réservation : créer une table type de réservation qui définira l’heure de fin de la résa.</w:t>
-      </w:r>
-    </w:p>
-    <w:p>
-      <w:pPr>
-        <w:pStyle w:val="Paragraphedeliste"/>
-        <w:numPr>
-          <w:ilvl w:val="0"/>
-          <w:numId w:val="2"/>
-        </w:numPr>
-        <w:rPr>
-          <w:color w:val="000000" w:themeColor="text1"/>
-        </w:rPr>
-      </w:pPr>
-      <w:r>
-        <w:rPr>
-          <w:color w:val="000000" w:themeColor="text1"/>
-        </w:rPr>
-        <w:t>Mettre les boutons d’actions sur le calendrier en bas aussi.</w:t>
-      </w:r>
-    </w:p>
-    <w:p>
-      <w:pPr>
-        <w:pStyle w:val="Paragraphedeliste"/>
-        <w:rPr>
-          <w:color w:val="000000" w:themeColor="text1"/>
-        </w:rPr>
-      </w:pPr>
-    </w:p>
-    <w:p>
-      <w:pPr>
-        <w:pStyle w:val="Paragraphedeliste"/>
-        <w:rPr>
-          <w:color w:val="000000" w:themeColor="text1"/>
-        </w:rPr>
-      </w:pPr>
-    </w:p>
-    <w:p>
-      <w:pPr>
-        <w:pStyle w:val="Paragraphedeliste"/>
-        <w:rPr>
-          <w:color w:val="000000" w:themeColor="text1"/>
-        </w:rPr>
-      </w:pPr>
-    </w:p>
-    <w:p>
-      <w:pPr>
-        <w:pStyle w:val="Paragraphedeliste"/>
-        <w:rPr>
-          <w:color w:val="000000" w:themeColor="text1"/>
-        </w:rPr>
-      </w:pPr>
+        <w:t>) unique !</w:t>
+      </w:r>
       <w:bookmarkStart w:id="0" w:name="_GoBack"/>
       <w:bookmarkEnd w:id="0"/>
     </w:p>
@@ -1729,143 +1791,29 @@
       <w:pPr>
         <w:pStyle w:val="Paragraphedeliste"/>
         <w:rPr>
-          <w:b/>
-          <w:color w:val="000000" w:themeColor="text1"/>
-          <w:sz w:val="28"/>
-          <w:szCs w:val="28"/>
-          <w:u w:val="single"/>
-        </w:rPr>
-      </w:pPr>
-      <w:r>
-        <w:rPr>
-          <w:b/>
-          <w:color w:val="000000" w:themeColor="text1"/>
-          <w:sz w:val="28"/>
-          <w:szCs w:val="28"/>
-          <w:u w:val="single"/>
-        </w:rPr>
-        <w:t>Procédure de test automatique avec JMETTER</w:t>
-      </w:r>
-    </w:p>
-    <w:p>
-      <w:pPr>
-        <w:pStyle w:val="Paragraphedeliste"/>
-        <w:rPr>
-          <w:b/>
-          <w:color w:val="000000" w:themeColor="text1"/>
-          <w:sz w:val="28"/>
-          <w:szCs w:val="28"/>
-          <w:u w:val="single"/>
-        </w:rPr>
-      </w:pPr>
-    </w:p>
-    <w:p>
-      <w:pPr>
-        <w:pStyle w:val="Paragraphedeliste"/>
-        <w:numPr>
-          <w:ilvl w:val="0"/>
-          <w:numId w:val="2"/>
-        </w:numPr>
-        <w:rPr>
-          <w:b/>
-          <w:color w:val="000000" w:themeColor="text1"/>
-          <w:u w:val="single"/>
-        </w:rPr>
-      </w:pPr>
-      <w:proofErr w:type="spellStart"/>
-      <w:r>
-        <w:rPr>
-          <w:color w:val="000000" w:themeColor="text1"/>
-        </w:rPr>
-        <w:t>Calendrier_controle</w:t>
-      </w:r>
-      <w:proofErr w:type="spellEnd"/>
-      <w:r>
-        <w:rPr>
-          <w:color w:val="000000" w:themeColor="text1"/>
-        </w:rPr>
-        <w:t xml:space="preserve"> =&gt; mettre la date du jour</w:t>
-      </w:r>
-    </w:p>
-    <w:p>
-      <w:pPr>
-        <w:pStyle w:val="Paragraphedeliste"/>
-        <w:numPr>
-          <w:ilvl w:val="0"/>
-          <w:numId w:val="2"/>
-        </w:numPr>
-        <w:rPr>
-          <w:color w:val="000000" w:themeColor="text1"/>
-        </w:rPr>
-      </w:pPr>
-      <w:proofErr w:type="spellStart"/>
-      <w:r>
-        <w:rPr>
-          <w:color w:val="000000" w:themeColor="text1"/>
-        </w:rPr>
-        <w:t>Calendrier_reserver</w:t>
-      </w:r>
-      <w:proofErr w:type="spellEnd"/>
-      <w:r>
-        <w:rPr>
-          <w:color w:val="000000" w:themeColor="text1"/>
-        </w:rPr>
-        <w:t xml:space="preserve"> =&gt; mettre la date du jour</w:t>
-      </w:r>
-    </w:p>
-    <w:p>
-      <w:pPr>
-        <w:pStyle w:val="Paragraphedeliste"/>
-        <w:numPr>
-          <w:ilvl w:val="0"/>
-          <w:numId w:val="2"/>
-        </w:numPr>
-        <w:rPr>
-          <w:color w:val="000000" w:themeColor="text1"/>
-        </w:rPr>
-      </w:pPr>
-      <w:proofErr w:type="spellStart"/>
-      <w:r>
-        <w:rPr>
-          <w:color w:val="000000" w:themeColor="text1"/>
-        </w:rPr>
-        <w:t>Annuler_resa</w:t>
-      </w:r>
-      <w:proofErr w:type="spellEnd"/>
-      <w:r>
-        <w:rPr>
-          <w:color w:val="000000" w:themeColor="text1"/>
-        </w:rPr>
-        <w:t xml:space="preserve"> =&gt; incrémenté </w:t>
-      </w:r>
-      <w:proofErr w:type="spellStart"/>
-      <w:r>
-        <w:rPr>
-          <w:color w:val="000000" w:themeColor="text1"/>
-        </w:rPr>
-        <w:t>l’id</w:t>
-      </w:r>
-      <w:proofErr w:type="spellEnd"/>
-      <w:r>
-        <w:rPr>
-          <w:color w:val="000000" w:themeColor="text1"/>
-        </w:rPr>
-        <w:t xml:space="preserve"> de </w:t>
-      </w:r>
-      <w:r>
-        <w:rPr>
-          <w:color w:val="000000" w:themeColor="text1"/>
-        </w:rPr>
-        <w:t>2</w:t>
-      </w:r>
-    </w:p>
-    <w:p>
-      <w:pPr>
-        <w:pStyle w:val="Paragraphedeliste"/>
-        <w:numPr>
-          <w:ilvl w:val="0"/>
-          <w:numId w:val="2"/>
-        </w:numPr>
+          <w:color w:val="000000" w:themeColor="text1"/>
+        </w:rPr>
+      </w:pPr>
+    </w:p>
+    <w:p>
+      <w:pPr>
+        <w:pStyle w:val="Paragraphedeliste"/>
+        <w:rPr>
+          <w:color w:val="000000" w:themeColor="text1"/>
+        </w:rPr>
+      </w:pPr>
+    </w:p>
+    <w:p>
+      <w:pPr>
+        <w:pStyle w:val="Paragraphedeliste"/>
+        <w:rPr>
+          <w:color w:val="000000" w:themeColor="text1"/>
+        </w:rPr>
+      </w:pPr>
+    </w:p>
+    <w:p>
+      <w:pPr>
+        <w:pStyle w:val="Paragraphedeliste"/>
         <w:rPr>
           <w:color w:val="000000" w:themeColor="text1"/>
         </w:rPr>
@@ -1886,7 +1834,7 @@
   <w:abstractNum w:abstractNumId="0" w15:restartNumberingAfterBreak="0">
     <w:nsid w:val="043F03A6"/>
     <w:multiLevelType w:val="hybridMultilevel"/>
-    <w:tmpl w:val="BB727760"/>
+    <w:tmpl w:val="36E2F80E"/>
     <w:lvl w:ilvl="0" w:tplc="040C0001">
       <w:start w:val="1"/>
       <w:numFmt w:val="bullet"/>

</xml_diff>

<commit_message>
Typage des réservations: Autoecole et coiffure
</commit_message>
<xml_diff>
--- a/Beezyweb.docx
+++ b/Beezyweb.docx
@@ -1075,26 +1075,26 @@
           <w:numId w:val="2"/>
         </w:numPr>
         <w:rPr>
-          <w:color w:val="000000" w:themeColor="text1"/>
-        </w:rPr>
-      </w:pPr>
-      <w:r>
-        <w:rPr>
-          <w:color w:val="000000" w:themeColor="text1"/>
+          <w:color w:val="00B050"/>
+        </w:rPr>
+      </w:pPr>
+      <w:r>
+        <w:rPr>
+          <w:color w:val="00B050"/>
         </w:rPr>
         <w:t xml:space="preserve">Regrouper les </w:t>
       </w:r>
       <w:proofErr w:type="spellStart"/>
       <w:r>
         <w:rPr>
-          <w:color w:val="000000" w:themeColor="text1"/>
+          <w:color w:val="00B050"/>
         </w:rPr>
         <w:t>resa</w:t>
       </w:r>
       <w:proofErr w:type="spellEnd"/>
       <w:r>
         <w:rPr>
-          <w:color w:val="000000" w:themeColor="text1"/>
+          <w:color w:val="00B050"/>
         </w:rPr>
         <w:t xml:space="preserve"> d’un client d’une même journée (permet le contrôle + la notification par mail)</w:t>
       </w:r>
@@ -1107,18 +1107,18 @@
           <w:numId w:val="2"/>
         </w:numPr>
         <w:rPr>
-          <w:color w:val="000000" w:themeColor="text1"/>
-        </w:rPr>
-      </w:pPr>
-      <w:r>
-        <w:rPr>
-          <w:color w:val="000000" w:themeColor="text1"/>
+          <w:color w:val="00B050"/>
+        </w:rPr>
+      </w:pPr>
+      <w:r>
+        <w:rPr>
+          <w:color w:val="00B050"/>
         </w:rPr>
         <w:t>Pour valider ou annuler les</w:t>
       </w:r>
       <w:r>
         <w:rPr>
-          <w:color w:val="000000" w:themeColor="text1"/>
+          <w:color w:val="00B050"/>
         </w:rPr>
         <w:t xml:space="preserve"> </w:t>
       </w:r>
@@ -1126,13 +1126,13 @@
       <w:proofErr w:type="gramStart"/>
       <w:r>
         <w:rPr>
-          <w:color w:val="000000" w:themeColor="text1"/>
+          <w:color w:val="00B050"/>
         </w:rPr>
         <w:t>résa</w:t>
       </w:r>
       <w:r>
         <w:rPr>
-          <w:color w:val="000000" w:themeColor="text1"/>
+          <w:color w:val="00B050"/>
         </w:rPr>
         <w:t>,ajouter</w:t>
       </w:r>
@@ -1140,463 +1140,647 @@
       <w:proofErr w:type="gramEnd"/>
       <w:r>
         <w:rPr>
+          <w:color w:val="00B050"/>
+        </w:rPr>
+        <w:t xml:space="preserve"> contrôle pour que ce soit par client pour la notification</w:t>
+      </w:r>
+    </w:p>
+    <w:p>
+      <w:pPr>
+        <w:pStyle w:val="Paragraphedeliste"/>
+        <w:numPr>
+          <w:ilvl w:val="0"/>
+          <w:numId w:val="2"/>
+        </w:numPr>
+        <w:rPr>
+          <w:color w:val="00B050"/>
+        </w:rPr>
+      </w:pPr>
+      <w:r>
+        <w:rPr>
+          <w:color w:val="00B050"/>
+        </w:rPr>
+        <w:t>Contrôle sur le nom pour la recherche d’un client</w:t>
+      </w:r>
+    </w:p>
+    <w:p>
+      <w:pPr>
+        <w:pStyle w:val="Paragraphedeliste"/>
+        <w:numPr>
+          <w:ilvl w:val="0"/>
+          <w:numId w:val="2"/>
+        </w:numPr>
+        <w:rPr>
+          <w:color w:val="00B050"/>
+        </w:rPr>
+      </w:pPr>
+      <w:r>
+        <w:rPr>
+          <w:color w:val="00B050"/>
+        </w:rPr>
+        <w:t>Recherche client : filtre par moniteur</w:t>
+      </w:r>
+    </w:p>
+    <w:p>
+      <w:pPr>
+        <w:pStyle w:val="Paragraphedeliste"/>
+        <w:numPr>
+          <w:ilvl w:val="0"/>
+          <w:numId w:val="2"/>
+        </w:numPr>
+        <w:rPr>
+          <w:color w:val="00B050"/>
+        </w:rPr>
+      </w:pPr>
+      <w:r>
+        <w:rPr>
+          <w:color w:val="00B050"/>
+        </w:rPr>
+        <w:t>Mettre la fonction de solde :</w:t>
+      </w:r>
+    </w:p>
+    <w:p>
+      <w:pPr>
+        <w:pStyle w:val="Paragraphedeliste"/>
+        <w:rPr>
+          <w:color w:val="00B050"/>
+        </w:rPr>
+      </w:pPr>
+      <w:r>
+        <w:rPr>
+          <w:color w:val="00B050"/>
+        </w:rPr>
+        <w:t xml:space="preserve"> </w:t>
+      </w:r>
+      <w:r>
+        <w:rPr>
+          <w:color w:val="00B050"/>
+        </w:rPr>
+        <w:t>Mettre</w:t>
+      </w:r>
+      <w:r>
+        <w:rPr>
+          <w:color w:val="00B050"/>
+        </w:rPr>
+        <w:t xml:space="preserve"> de l’argent est directement convertit en jeton</w:t>
+      </w:r>
+      <w:r>
+        <w:rPr>
+          <w:color w:val="00B050"/>
+        </w:rPr>
+        <w:t>= | argent/40 |</w:t>
+      </w:r>
+    </w:p>
+    <w:p>
+      <w:pPr>
+        <w:pStyle w:val="Paragraphedeliste"/>
+        <w:numPr>
+          <w:ilvl w:val="0"/>
+          <w:numId w:val="2"/>
+        </w:numPr>
+        <w:rPr>
+          <w:color w:val="00B050"/>
+        </w:rPr>
+      </w:pPr>
+      <w:r>
+        <w:rPr>
+          <w:color w:val="00B050"/>
+        </w:rPr>
+        <w:t xml:space="preserve">Un </w:t>
+      </w:r>
+      <w:proofErr w:type="spellStart"/>
+      <w:r>
+        <w:rPr>
+          <w:color w:val="00B050"/>
+        </w:rPr>
+        <w:t>superAdmin</w:t>
+      </w:r>
+      <w:proofErr w:type="spellEnd"/>
+      <w:r>
+        <w:rPr>
+          <w:color w:val="00B050"/>
+        </w:rPr>
+        <w:t xml:space="preserve"> possède des moniteurs</w:t>
+      </w:r>
+      <w:r>
+        <w:rPr>
+          <w:color w:val="00B050"/>
+        </w:rPr>
+        <w:t xml:space="preserve"> =&gt; ajouter un administrateur_id à l user</w:t>
+      </w:r>
+    </w:p>
+    <w:p>
+      <w:pPr>
+        <w:pStyle w:val="Paragraphedeliste"/>
+        <w:numPr>
+          <w:ilvl w:val="0"/>
+          <w:numId w:val="2"/>
+        </w:numPr>
+        <w:rPr>
+          <w:color w:val="00B050"/>
+        </w:rPr>
+      </w:pPr>
+      <w:r>
+        <w:rPr>
+          <w:color w:val="00B050"/>
+        </w:rPr>
+        <w:t>Lors de l’inscription on choisit l’entreprise</w:t>
+      </w:r>
+      <w:r>
+        <w:rPr>
+          <w:color w:val="00B050"/>
+        </w:rPr>
+        <w:t xml:space="preserve">. Liste </w:t>
+      </w:r>
+      <w:proofErr w:type="gramStart"/>
+      <w:r>
+        <w:rPr>
+          <w:color w:val="00B050"/>
+        </w:rPr>
+        <w:t>des entreprise</w:t>
+      </w:r>
+      <w:proofErr w:type="gramEnd"/>
+      <w:r>
+        <w:rPr>
+          <w:color w:val="00B050"/>
+        </w:rPr>
+        <w:t xml:space="preserve"> disponible</w:t>
+      </w:r>
+    </w:p>
+    <w:p>
+      <w:pPr>
+        <w:pStyle w:val="Paragraphedeliste"/>
+        <w:numPr>
+          <w:ilvl w:val="0"/>
+          <w:numId w:val="2"/>
+        </w:numPr>
+        <w:rPr>
+          <w:color w:val="00B050"/>
+        </w:rPr>
+      </w:pPr>
+      <w:r>
+        <w:rPr>
+          <w:color w:val="00B050"/>
+        </w:rPr>
+        <w:t>Ajouter une case à cocher =&gt; option du plus 30 min</w:t>
+      </w:r>
+      <w:r>
+        <w:rPr>
+          <w:color w:val="00B050"/>
+        </w:rPr>
+        <w:t xml:space="preserve"> =&gt; enlève 20 </w:t>
+      </w:r>
+      <w:proofErr w:type="gramStart"/>
+      <w:r>
+        <w:rPr>
+          <w:color w:val="00B050"/>
+        </w:rPr>
+        <w:t>euro</w:t>
+      </w:r>
+      <w:proofErr w:type="gramEnd"/>
+      <w:r>
+        <w:rPr>
+          <w:color w:val="00B050"/>
+        </w:rPr>
+        <w:t xml:space="preserve"> sur le solde</w:t>
+      </w:r>
+    </w:p>
+    <w:p>
+      <w:pPr>
+        <w:pStyle w:val="Paragraphedeliste"/>
+        <w:numPr>
+          <w:ilvl w:val="0"/>
+          <w:numId w:val="2"/>
+        </w:numPr>
+        <w:rPr>
+          <w:color w:val="00B050"/>
+        </w:rPr>
+      </w:pPr>
+      <w:r>
+        <w:rPr>
+          <w:color w:val="00B050"/>
+        </w:rPr>
+        <w:t>Faire un workflow technique des réservations</w:t>
+      </w:r>
+    </w:p>
+    <w:p>
+      <w:pPr>
+        <w:pStyle w:val="Paragraphedeliste"/>
+        <w:numPr>
+          <w:ilvl w:val="0"/>
+          <w:numId w:val="2"/>
+        </w:numPr>
+        <w:rPr>
           <w:color w:val="000000" w:themeColor="text1"/>
         </w:rPr>
-        <w:t xml:space="preserve"> contrôle pour que ce soit par client pour la notification</w:t>
-      </w:r>
-    </w:p>
-    <w:p>
-      <w:pPr>
-        <w:pStyle w:val="Paragraphedeliste"/>
-        <w:numPr>
-          <w:ilvl w:val="0"/>
-          <w:numId w:val="2"/>
-        </w:numPr>
-        <w:rPr>
-          <w:color w:val="00B050"/>
-        </w:rPr>
-      </w:pPr>
-      <w:r>
-        <w:rPr>
-          <w:color w:val="00B050"/>
-        </w:rPr>
-        <w:t>Contrôle sur le nom pour la recherche d’un client</w:t>
-      </w:r>
-    </w:p>
-    <w:p>
-      <w:pPr>
-        <w:pStyle w:val="Paragraphedeliste"/>
-        <w:numPr>
-          <w:ilvl w:val="0"/>
-          <w:numId w:val="2"/>
-        </w:numPr>
-        <w:rPr>
-          <w:color w:val="00B050"/>
-        </w:rPr>
-      </w:pPr>
-      <w:r>
-        <w:rPr>
-          <w:color w:val="00B050"/>
-        </w:rPr>
-        <w:t>Recherche client : filtre par moniteur</w:t>
-      </w:r>
-    </w:p>
-    <w:p>
-      <w:pPr>
-        <w:pStyle w:val="Paragraphedeliste"/>
-        <w:numPr>
-          <w:ilvl w:val="0"/>
-          <w:numId w:val="2"/>
-        </w:numPr>
-        <w:rPr>
-          <w:color w:val="00B050"/>
-        </w:rPr>
-      </w:pPr>
-      <w:r>
-        <w:rPr>
-          <w:color w:val="00B050"/>
-        </w:rPr>
-        <w:t>Mettre la fonction de solde :</w:t>
-      </w:r>
-    </w:p>
-    <w:p>
-      <w:pPr>
-        <w:pStyle w:val="Paragraphedeliste"/>
-        <w:rPr>
-          <w:color w:val="00B050"/>
-        </w:rPr>
-      </w:pPr>
-      <w:r>
-        <w:rPr>
-          <w:color w:val="00B050"/>
+      </w:pPr>
+      <w:r>
+        <w:rPr>
+          <w:color w:val="000000" w:themeColor="text1"/>
+        </w:rPr>
+        <w:t xml:space="preserve">Changer toutes les </w:t>
+      </w:r>
+      <w:r>
+        <w:rPr>
+          <w:color w:val="000000" w:themeColor="text1"/>
+        </w:rPr>
+        <w:t>requêtes</w:t>
+      </w:r>
+      <w:r>
+        <w:rPr>
+          <w:color w:val="000000" w:themeColor="text1"/>
+        </w:rPr>
+        <w:t xml:space="preserve"> nom par nom + </w:t>
+      </w:r>
+      <w:proofErr w:type="spellStart"/>
+      <w:r>
+        <w:rPr>
+          <w:color w:val="000000" w:themeColor="text1"/>
+        </w:rPr>
+        <w:t>prenom</w:t>
+      </w:r>
+      <w:proofErr w:type="spellEnd"/>
+      <w:r>
+        <w:rPr>
+          <w:color w:val="000000" w:themeColor="text1"/>
+        </w:rPr>
+        <w:t xml:space="preserve"> ou id</w:t>
+      </w:r>
+    </w:p>
+    <w:p>
+      <w:pPr>
+        <w:pStyle w:val="Paragraphedeliste"/>
+        <w:numPr>
+          <w:ilvl w:val="0"/>
+          <w:numId w:val="2"/>
+        </w:numPr>
+        <w:rPr>
+          <w:color w:val="00B050"/>
+        </w:rPr>
+      </w:pPr>
+      <w:r>
+        <w:rPr>
+          <w:color w:val="00B050"/>
+        </w:rPr>
+        <w:t>L’utilisateur peut voir à quel moniteur est</w:t>
+      </w:r>
+      <w:r>
+        <w:rPr>
+          <w:color w:val="00B050"/>
+        </w:rPr>
+        <w:t xml:space="preserve"> attaché</w:t>
+      </w:r>
+    </w:p>
+    <w:p>
+      <w:pPr>
+        <w:pStyle w:val="Paragraphedeliste"/>
+        <w:numPr>
+          <w:ilvl w:val="0"/>
+          <w:numId w:val="2"/>
+        </w:numPr>
+        <w:rPr>
+          <w:color w:val="00B050"/>
+        </w:rPr>
+      </w:pPr>
+      <w:r>
+        <w:rPr>
+          <w:color w:val="00B050"/>
+        </w:rPr>
+        <w:t>Changement de moniteur autorisé seulement si l’user n’a pas de réservation en cours.</w:t>
+      </w:r>
+    </w:p>
+    <w:p>
+      <w:pPr>
+        <w:pStyle w:val="Paragraphedeliste"/>
+        <w:numPr>
+          <w:ilvl w:val="0"/>
+          <w:numId w:val="2"/>
+        </w:numPr>
+        <w:rPr>
+          <w:color w:val="00B050"/>
+        </w:rPr>
+      </w:pPr>
+      <w:r>
+        <w:rPr>
+          <w:color w:val="00B050"/>
+        </w:rPr>
+        <w:t xml:space="preserve">Mettre </w:t>
+      </w:r>
+      <w:r>
+        <w:rPr>
+          <w:color w:val="00B050"/>
+        </w:rPr>
+        <w:t>les noms</w:t>
+      </w:r>
+      <w:r>
+        <w:rPr>
+          <w:color w:val="00B050"/>
+        </w:rPr>
+        <w:t xml:space="preserve"> en majuscule directement lors de l’inscription</w:t>
+      </w:r>
+    </w:p>
+    <w:p>
+      <w:pPr>
+        <w:pStyle w:val="Paragraphedeliste"/>
+        <w:numPr>
+          <w:ilvl w:val="0"/>
+          <w:numId w:val="2"/>
+        </w:numPr>
+        <w:rPr>
+          <w:color w:val="00B050"/>
+        </w:rPr>
+      </w:pPr>
+      <w:r>
+        <w:rPr>
+          <w:color w:val="00B050"/>
+        </w:rPr>
+        <w:t>Mettre le montant en rouge lorsque la personne est endettée</w:t>
+      </w:r>
+    </w:p>
+    <w:p>
+      <w:pPr>
+        <w:pStyle w:val="Paragraphedeliste"/>
+        <w:numPr>
+          <w:ilvl w:val="0"/>
+          <w:numId w:val="2"/>
+        </w:numPr>
+        <w:rPr>
+          <w:color w:val="00B050"/>
+        </w:rPr>
+      </w:pPr>
+      <w:r>
+        <w:rPr>
+          <w:color w:val="00B050"/>
+        </w:rPr>
+        <w:t>Message d’erreur si la personne ne met pas l’argent avant de cliquer sur +</w:t>
+      </w:r>
+    </w:p>
+    <w:p>
+      <w:pPr>
+        <w:pStyle w:val="Paragraphedeliste"/>
+        <w:numPr>
+          <w:ilvl w:val="0"/>
+          <w:numId w:val="2"/>
+        </w:numPr>
+        <w:rPr>
+          <w:color w:val="00B050"/>
+        </w:rPr>
+      </w:pPr>
+      <w:r>
+        <w:rPr>
+          <w:color w:val="00B050"/>
+        </w:rPr>
+        <w:t xml:space="preserve">Formulaire inscription : encadrer en rouge quand </w:t>
+      </w:r>
+      <w:proofErr w:type="spellStart"/>
+      <w:r>
+        <w:rPr>
+          <w:color w:val="00B050"/>
+        </w:rPr>
+        <w:t>ya</w:t>
+      </w:r>
+      <w:proofErr w:type="spellEnd"/>
+      <w:r>
+        <w:rPr>
+          <w:color w:val="00B050"/>
+        </w:rPr>
+        <w:t xml:space="preserve"> une erreur</w:t>
+      </w:r>
+    </w:p>
+    <w:p>
+      <w:pPr>
+        <w:pStyle w:val="Paragraphedeliste"/>
+        <w:numPr>
+          <w:ilvl w:val="0"/>
+          <w:numId w:val="2"/>
+        </w:numPr>
+        <w:rPr>
+          <w:color w:val="00B050"/>
+        </w:rPr>
+      </w:pPr>
+      <w:r>
+        <w:rPr>
+          <w:color w:val="00B050"/>
+        </w:rPr>
+        <w:t>Faire évoluer l’objet réservation : créer une table type de réservation qui définira l’heure de fin de la résa.</w:t>
+      </w:r>
+    </w:p>
+    <w:p>
+      <w:pPr>
+        <w:pStyle w:val="Paragraphedeliste"/>
+        <w:numPr>
+          <w:ilvl w:val="0"/>
+          <w:numId w:val="2"/>
+        </w:numPr>
+        <w:rPr>
+          <w:color w:val="000000" w:themeColor="text1"/>
+        </w:rPr>
+      </w:pPr>
+      <w:r>
+        <w:rPr>
+          <w:color w:val="000000" w:themeColor="text1"/>
+        </w:rPr>
+        <w:t xml:space="preserve">Problème </w:t>
+      </w:r>
+      <w:proofErr w:type="spellStart"/>
+      <w:r>
+        <w:rPr>
+          <w:color w:val="000000" w:themeColor="text1"/>
+        </w:rPr>
+        <w:t>requete</w:t>
+      </w:r>
+      <w:proofErr w:type="spellEnd"/>
+      <w:r>
+        <w:rPr>
+          <w:color w:val="000000" w:themeColor="text1"/>
+        </w:rPr>
+        <w:t xml:space="preserve"> ajax lorsqu’on a été déconnecté</w:t>
+      </w:r>
+    </w:p>
+    <w:p>
+      <w:pPr>
+        <w:pStyle w:val="Paragraphedeliste"/>
+        <w:numPr>
+          <w:ilvl w:val="0"/>
+          <w:numId w:val="2"/>
+        </w:numPr>
+        <w:rPr>
+          <w:color w:val="E36C0A" w:themeColor="accent6" w:themeShade="BF"/>
+        </w:rPr>
+      </w:pPr>
+      <w:r>
+        <w:rPr>
+          <w:color w:val="E36C0A" w:themeColor="accent6" w:themeShade="BF"/>
+        </w:rPr>
+        <w:t>Infos de l’admin connecté</w:t>
+      </w:r>
+    </w:p>
+    <w:p>
+      <w:pPr>
+        <w:pStyle w:val="Paragraphedeliste"/>
+        <w:numPr>
+          <w:ilvl w:val="0"/>
+          <w:numId w:val="2"/>
+        </w:numPr>
+        <w:rPr>
+          <w:color w:val="E36C0A" w:themeColor="accent6" w:themeShade="BF"/>
+        </w:rPr>
+      </w:pPr>
+      <w:r>
+        <w:rPr>
+          <w:color w:val="E36C0A" w:themeColor="accent6" w:themeShade="BF"/>
+        </w:rPr>
+        <w:t>Ajouter bulle d’aide sur l’administration d’un user</w:t>
+      </w:r>
+    </w:p>
+    <w:p>
+      <w:pPr>
+        <w:pStyle w:val="Paragraphedeliste"/>
+        <w:numPr>
+          <w:ilvl w:val="0"/>
+          <w:numId w:val="2"/>
+        </w:numPr>
+        <w:rPr>
+          <w:color w:val="00B050"/>
+        </w:rPr>
+      </w:pPr>
+      <w:r>
+        <w:rPr>
+          <w:color w:val="00B050"/>
+        </w:rPr>
+        <w:t xml:space="preserve">L’option des 30min c’est en </w:t>
+      </w:r>
+      <w:r>
+        <w:rPr>
+          <w:color w:val="00B050"/>
+        </w:rPr>
+        <w:t>affectation</w:t>
+      </w:r>
+      <w:r>
+        <w:rPr>
+          <w:color w:val="00B050"/>
+        </w:rPr>
+        <w:t>, case à cocher</w:t>
+      </w:r>
+    </w:p>
+    <w:p>
+      <w:pPr>
+        <w:pStyle w:val="Paragraphedeliste"/>
+        <w:numPr>
+          <w:ilvl w:val="0"/>
+          <w:numId w:val="2"/>
+        </w:numPr>
+        <w:rPr>
+          <w:color w:val="E36C0A" w:themeColor="accent6" w:themeShade="BF"/>
+        </w:rPr>
+      </w:pPr>
+      <w:r>
+        <w:rPr>
+          <w:color w:val="E36C0A" w:themeColor="accent6" w:themeShade="BF"/>
+        </w:rPr>
+        <w:t>Sécurité pour qu’il n ai pas d’interférence entre entreprise …</w:t>
+      </w:r>
+    </w:p>
+    <w:p>
+      <w:pPr>
+        <w:pStyle w:val="Paragraphedeliste"/>
+        <w:numPr>
+          <w:ilvl w:val="0"/>
+          <w:numId w:val="2"/>
+        </w:numPr>
+        <w:rPr>
+          <w:color w:val="00B050"/>
+        </w:rPr>
+      </w:pPr>
+      <w:r>
+        <w:rPr>
+          <w:color w:val="00B050"/>
+        </w:rPr>
+        <w:t xml:space="preserve">Admin : contrôle, erreur, ne pas envoyer la </w:t>
+      </w:r>
+      <w:proofErr w:type="spellStart"/>
+      <w:r>
+        <w:rPr>
+          <w:color w:val="00B050"/>
+        </w:rPr>
+        <w:t>requete</w:t>
+      </w:r>
+      <w:proofErr w:type="spellEnd"/>
+      <w:r>
+        <w:rPr>
+          <w:color w:val="00B050"/>
+        </w:rPr>
+        <w:t xml:space="preserve"> si aucunes case n’est choisi</w:t>
+      </w:r>
+    </w:p>
+    <w:p>
+      <w:pPr>
+        <w:pStyle w:val="Paragraphedeliste"/>
+        <w:numPr>
+          <w:ilvl w:val="0"/>
+          <w:numId w:val="2"/>
+        </w:numPr>
+        <w:rPr>
+          <w:color w:val="E36C0A" w:themeColor="accent6" w:themeShade="BF"/>
+        </w:rPr>
+      </w:pPr>
+      <w:r>
+        <w:rPr>
+          <w:color w:val="E36C0A" w:themeColor="accent6" w:themeShade="BF"/>
+        </w:rPr>
+        <w:t>Saisit un nom =&gt; obligation de mettre quelque chose</w:t>
+      </w:r>
+    </w:p>
+    <w:p>
+      <w:pPr>
+        <w:pStyle w:val="Paragraphedeliste"/>
+        <w:numPr>
+          <w:ilvl w:val="0"/>
+          <w:numId w:val="2"/>
+        </w:numPr>
+        <w:rPr>
+          <w:color w:val="E36C0A" w:themeColor="accent6" w:themeShade="BF"/>
+        </w:rPr>
+      </w:pPr>
+      <w:r>
+        <w:rPr>
+          <w:color w:val="000000" w:themeColor="text1"/>
+        </w:rPr>
+        <w:t>Rendre le couple</w:t>
+      </w:r>
+      <w:r>
+        <w:rPr>
+          <w:color w:val="000000" w:themeColor="text1"/>
         </w:rPr>
         <w:t xml:space="preserve"> </w:t>
       </w:r>
-      <w:proofErr w:type="gramStart"/>
-      <w:r>
-        <w:rPr>
-          <w:color w:val="00B050"/>
-        </w:rPr>
-        <w:t>mettre</w:t>
-      </w:r>
-      <w:proofErr w:type="gramEnd"/>
-      <w:r>
-        <w:rPr>
-          <w:color w:val="00B050"/>
-        </w:rPr>
-        <w:t xml:space="preserve"> de l’argent est directement convertit en jeton</w:t>
-      </w:r>
-      <w:r>
-        <w:rPr>
-          <w:color w:val="00B050"/>
-        </w:rPr>
-        <w:t>= | argent/40 |</w:t>
-      </w:r>
-    </w:p>
-    <w:p>
-      <w:pPr>
-        <w:pStyle w:val="Paragraphedeliste"/>
-        <w:numPr>
-          <w:ilvl w:val="0"/>
-          <w:numId w:val="2"/>
-        </w:numPr>
-        <w:rPr>
-          <w:color w:val="00B050"/>
-        </w:rPr>
-      </w:pPr>
-      <w:r>
-        <w:rPr>
-          <w:color w:val="00B050"/>
-        </w:rPr>
-        <w:t xml:space="preserve">Un </w:t>
-      </w:r>
       <w:proofErr w:type="spellStart"/>
       <w:r>
         <w:rPr>
-          <w:color w:val="00B050"/>
-        </w:rPr>
-        <w:t>superAdmin</w:t>
+          <w:color w:val="000000" w:themeColor="text1"/>
+        </w:rPr>
+        <w:t>Reservation</w:t>
       </w:r>
       <w:proofErr w:type="spellEnd"/>
       <w:r>
         <w:rPr>
-          <w:color w:val="00B050"/>
-        </w:rPr>
-        <w:t xml:space="preserve"> possède des moniteurs</w:t>
-      </w:r>
-      <w:r>
-        <w:rPr>
-          <w:color w:val="00B050"/>
-        </w:rPr>
-        <w:t xml:space="preserve"> =&gt; ajouter un administrateur_id à l user</w:t>
-      </w:r>
-    </w:p>
-    <w:p>
-      <w:pPr>
-        <w:pStyle w:val="Paragraphedeliste"/>
-        <w:numPr>
-          <w:ilvl w:val="0"/>
-          <w:numId w:val="2"/>
-        </w:numPr>
-        <w:rPr>
-          <w:color w:val="00B050"/>
-        </w:rPr>
-      </w:pPr>
-      <w:r>
-        <w:rPr>
-          <w:color w:val="00B050"/>
-        </w:rPr>
-        <w:t>Lors de l’inscription on choisit l’entreprise</w:t>
-      </w:r>
-      <w:r>
-        <w:rPr>
-          <w:color w:val="00B050"/>
-        </w:rPr>
-        <w:t xml:space="preserve">. Liste </w:t>
-      </w:r>
-      <w:proofErr w:type="gramStart"/>
-      <w:r>
-        <w:rPr>
-          <w:color w:val="00B050"/>
-        </w:rPr>
-        <w:t>des entreprise</w:t>
-      </w:r>
-      <w:proofErr w:type="gramEnd"/>
-      <w:r>
-        <w:rPr>
-          <w:color w:val="00B050"/>
-        </w:rPr>
-        <w:t xml:space="preserve"> disponible</w:t>
-      </w:r>
-    </w:p>
-    <w:p>
-      <w:pPr>
-        <w:pStyle w:val="Paragraphedeliste"/>
-        <w:numPr>
-          <w:ilvl w:val="0"/>
-          <w:numId w:val="2"/>
-        </w:numPr>
-        <w:rPr>
-          <w:color w:val="00B050"/>
-        </w:rPr>
-      </w:pPr>
-      <w:r>
-        <w:rPr>
-          <w:color w:val="00B050"/>
-        </w:rPr>
-        <w:t>Ajouter une case à cocher =&gt; option du plus 30 min</w:t>
-      </w:r>
-      <w:r>
-        <w:rPr>
-          <w:color w:val="00B050"/>
-        </w:rPr>
-        <w:t xml:space="preserve"> =&gt; enlève 20 </w:t>
-      </w:r>
-      <w:proofErr w:type="gramStart"/>
-      <w:r>
-        <w:rPr>
-          <w:color w:val="00B050"/>
-        </w:rPr>
-        <w:t>euro</w:t>
-      </w:r>
-      <w:proofErr w:type="gramEnd"/>
-      <w:r>
-        <w:rPr>
-          <w:color w:val="00B050"/>
-        </w:rPr>
-        <w:t xml:space="preserve"> sur le solde</w:t>
-      </w:r>
-    </w:p>
-    <w:p>
-      <w:pPr>
-        <w:pStyle w:val="Paragraphedeliste"/>
-        <w:numPr>
-          <w:ilvl w:val="0"/>
-          <w:numId w:val="2"/>
-        </w:numPr>
-        <w:rPr>
-          <w:color w:val="00B050"/>
-        </w:rPr>
-      </w:pPr>
-      <w:r>
-        <w:rPr>
-          <w:color w:val="00B050"/>
-        </w:rPr>
-        <w:t>Faire un workflow technique des réservations</w:t>
-      </w:r>
-    </w:p>
-    <w:p>
-      <w:pPr>
-        <w:pStyle w:val="Paragraphedeliste"/>
-        <w:numPr>
-          <w:ilvl w:val="0"/>
-          <w:numId w:val="2"/>
-        </w:numPr>
-        <w:rPr>
           <w:color w:val="000000" w:themeColor="text1"/>
         </w:rPr>
-      </w:pPr>
+        <w:t xml:space="preserve"> (id, </w:t>
+      </w:r>
+      <w:proofErr w:type="spellStart"/>
       <w:r>
         <w:rPr>
           <w:color w:val="000000" w:themeColor="text1"/>
         </w:rPr>
-        <w:t xml:space="preserve">Changer toutes les </w:t>
-      </w:r>
+        <w:t>dateDebut</w:t>
+      </w:r>
+      <w:proofErr w:type="spellEnd"/>
       <w:r>
         <w:rPr>
           <w:color w:val="000000" w:themeColor="text1"/>
         </w:rPr>
-        <w:t>requêtes</w:t>
-      </w:r>
-      <w:r>
-        <w:rPr>
-          <w:color w:val="000000" w:themeColor="text1"/>
-        </w:rPr>
-        <w:t xml:space="preserve"> nom par nom + </w:t>
-      </w:r>
-      <w:proofErr w:type="spellStart"/>
-      <w:r>
-        <w:rPr>
-          <w:color w:val="000000" w:themeColor="text1"/>
-        </w:rPr>
-        <w:t>prenom</w:t>
-      </w:r>
-      <w:proofErr w:type="spellEnd"/>
-      <w:r>
-        <w:rPr>
-          <w:color w:val="000000" w:themeColor="text1"/>
-        </w:rPr>
-        <w:t xml:space="preserve"> ou id</w:t>
-      </w:r>
-    </w:p>
-    <w:p>
-      <w:pPr>
-        <w:pStyle w:val="Paragraphedeliste"/>
-        <w:numPr>
-          <w:ilvl w:val="0"/>
-          <w:numId w:val="2"/>
-        </w:numPr>
-        <w:rPr>
-          <w:color w:val="00B050"/>
-        </w:rPr>
-      </w:pPr>
-      <w:r>
-        <w:rPr>
-          <w:color w:val="00B050"/>
-        </w:rPr>
-        <w:t>L’utilisateur peut voir à quel moniteur est</w:t>
-      </w:r>
-      <w:r>
-        <w:rPr>
-          <w:color w:val="00B050"/>
-        </w:rPr>
-        <w:t xml:space="preserve"> attaché</w:t>
-      </w:r>
-    </w:p>
-    <w:p>
-      <w:pPr>
-        <w:pStyle w:val="Paragraphedeliste"/>
-        <w:numPr>
-          <w:ilvl w:val="0"/>
-          <w:numId w:val="2"/>
-        </w:numPr>
-        <w:rPr>
-          <w:color w:val="00B050"/>
-        </w:rPr>
-      </w:pPr>
-      <w:r>
-        <w:rPr>
-          <w:color w:val="00B050"/>
-        </w:rPr>
-        <w:t>Changement de moniteur autorisé seulement si l’user n’a pas de réservation en cours.</w:t>
-      </w:r>
-    </w:p>
-    <w:p>
-      <w:pPr>
-        <w:pStyle w:val="Paragraphedeliste"/>
-        <w:numPr>
-          <w:ilvl w:val="0"/>
-          <w:numId w:val="2"/>
-        </w:numPr>
-        <w:rPr>
-          <w:color w:val="00B050"/>
-        </w:rPr>
-      </w:pPr>
-      <w:r>
-        <w:rPr>
-          <w:color w:val="00B050"/>
-        </w:rPr>
-        <w:t xml:space="preserve">Mettre </w:t>
-      </w:r>
-      <w:r>
-        <w:rPr>
-          <w:color w:val="00B050"/>
-        </w:rPr>
-        <w:t>les noms</w:t>
-      </w:r>
-      <w:r>
-        <w:rPr>
-          <w:color w:val="00B050"/>
-        </w:rPr>
-        <w:t xml:space="preserve"> en majuscule directement lors de l’inscription</w:t>
-      </w:r>
-    </w:p>
-    <w:p>
-      <w:pPr>
-        <w:pStyle w:val="Paragraphedeliste"/>
-        <w:numPr>
-          <w:ilvl w:val="0"/>
-          <w:numId w:val="2"/>
-        </w:numPr>
-        <w:rPr>
-          <w:color w:val="00B050"/>
-        </w:rPr>
-      </w:pPr>
-      <w:r>
-        <w:rPr>
-          <w:color w:val="00B050"/>
-        </w:rPr>
-        <w:t>Mettre le montant en rouge lorsque la personne est endettée</w:t>
-      </w:r>
-    </w:p>
-    <w:p>
-      <w:pPr>
-        <w:pStyle w:val="Paragraphedeliste"/>
-        <w:numPr>
-          <w:ilvl w:val="0"/>
-          <w:numId w:val="2"/>
-        </w:numPr>
-        <w:rPr>
-          <w:color w:val="00B050"/>
-        </w:rPr>
-      </w:pPr>
-      <w:r>
-        <w:rPr>
-          <w:color w:val="00B050"/>
-        </w:rPr>
-        <w:t>Message d’erreur si la personne ne met pas l’argent avant de cliquer sur +</w:t>
-      </w:r>
-    </w:p>
-    <w:p>
-      <w:pPr>
-        <w:pStyle w:val="Paragraphedeliste"/>
-        <w:numPr>
-          <w:ilvl w:val="0"/>
-          <w:numId w:val="2"/>
-        </w:numPr>
-        <w:rPr>
-          <w:color w:val="00B050"/>
-        </w:rPr>
-      </w:pPr>
-      <w:r>
-        <w:rPr>
-          <w:color w:val="00B050"/>
-        </w:rPr>
-        <w:t xml:space="preserve">Formulaire inscription : encadrer en rouge quand </w:t>
-      </w:r>
-      <w:proofErr w:type="spellStart"/>
-      <w:r>
-        <w:rPr>
-          <w:color w:val="00B050"/>
-        </w:rPr>
-        <w:t>ya</w:t>
-      </w:r>
-      <w:proofErr w:type="spellEnd"/>
-      <w:r>
-        <w:rPr>
-          <w:color w:val="00B050"/>
-        </w:rPr>
-        <w:t xml:space="preserve"> une erreur</w:t>
-      </w:r>
-    </w:p>
-    <w:p>
-      <w:pPr>
-        <w:pStyle w:val="Paragraphedeliste"/>
-        <w:numPr>
-          <w:ilvl w:val="0"/>
-          <w:numId w:val="2"/>
-        </w:numPr>
-        <w:rPr>
-          <w:color w:val="00B050"/>
-        </w:rPr>
-      </w:pPr>
-      <w:r>
-        <w:rPr>
-          <w:color w:val="00B050"/>
-        </w:rPr>
-        <w:t>Faire évoluer l’objet réservation : créer une table type de réservation qui définira l’heure de fin de la résa.</w:t>
-      </w:r>
-    </w:p>
-    <w:p>
-      <w:pPr>
-        <w:pStyle w:val="Paragraphedeliste"/>
-        <w:numPr>
-          <w:ilvl w:val="0"/>
-          <w:numId w:val="2"/>
-        </w:numPr>
-        <w:rPr>
-          <w:color w:val="000000" w:themeColor="text1"/>
-        </w:rPr>
-      </w:pPr>
-      <w:r>
-        <w:rPr>
-          <w:color w:val="000000" w:themeColor="text1"/>
-        </w:rPr>
-        <w:t xml:space="preserve">Problème </w:t>
-      </w:r>
-      <w:proofErr w:type="spellStart"/>
-      <w:r>
-        <w:rPr>
-          <w:color w:val="000000" w:themeColor="text1"/>
-        </w:rPr>
-        <w:t>requete</w:t>
-      </w:r>
-      <w:proofErr w:type="spellEnd"/>
-      <w:r>
-        <w:rPr>
-          <w:color w:val="000000" w:themeColor="text1"/>
-        </w:rPr>
-        <w:t xml:space="preserve"> ajax lorsqu’on a été déconnecté</w:t>
+        <w:t>) unique !</w:t>
       </w:r>
     </w:p>
     <w:p>
@@ -1614,175 +1798,7 @@
         <w:rPr>
           <w:color w:val="E36C0A" w:themeColor="accent6" w:themeShade="BF"/>
         </w:rPr>
-        <w:t>Infos de l’admin connecté</w:t>
-      </w:r>
-    </w:p>
-    <w:p>
-      <w:pPr>
-        <w:pStyle w:val="Paragraphedeliste"/>
-        <w:numPr>
-          <w:ilvl w:val="0"/>
-          <w:numId w:val="2"/>
-        </w:numPr>
-        <w:rPr>
-          <w:color w:val="E36C0A" w:themeColor="accent6" w:themeShade="BF"/>
-        </w:rPr>
-      </w:pPr>
-      <w:r>
-        <w:rPr>
-          <w:color w:val="E36C0A" w:themeColor="accent6" w:themeShade="BF"/>
-        </w:rPr>
-        <w:t>Ajouter bulle d’aide sur l’administration d’un user</w:t>
-      </w:r>
-    </w:p>
-    <w:p>
-      <w:pPr>
-        <w:pStyle w:val="Paragraphedeliste"/>
-        <w:numPr>
-          <w:ilvl w:val="0"/>
-          <w:numId w:val="2"/>
-        </w:numPr>
-        <w:rPr>
-          <w:color w:val="00B050"/>
-        </w:rPr>
-      </w:pPr>
-      <w:r>
-        <w:rPr>
-          <w:color w:val="00B050"/>
-        </w:rPr>
-        <w:t xml:space="preserve">L’option des 30min c’est en </w:t>
-      </w:r>
-      <w:r>
-        <w:rPr>
-          <w:color w:val="00B050"/>
-        </w:rPr>
-        <w:t>affectation</w:t>
-      </w:r>
-      <w:r>
-        <w:rPr>
-          <w:color w:val="00B050"/>
-        </w:rPr>
-        <w:t>, case à cocher</w:t>
-      </w:r>
-    </w:p>
-    <w:p>
-      <w:pPr>
-        <w:pStyle w:val="Paragraphedeliste"/>
-        <w:numPr>
-          <w:ilvl w:val="0"/>
-          <w:numId w:val="2"/>
-        </w:numPr>
-        <w:rPr>
-          <w:color w:val="E36C0A" w:themeColor="accent6" w:themeShade="BF"/>
-        </w:rPr>
-      </w:pPr>
-      <w:r>
-        <w:rPr>
-          <w:color w:val="E36C0A" w:themeColor="accent6" w:themeShade="BF"/>
-        </w:rPr>
-        <w:t>Sécurité pour qu’il n ai pas d’interférence entre entreprise …</w:t>
-      </w:r>
-    </w:p>
-    <w:p>
-      <w:pPr>
-        <w:pStyle w:val="Paragraphedeliste"/>
-        <w:numPr>
-          <w:ilvl w:val="0"/>
-          <w:numId w:val="2"/>
-        </w:numPr>
-        <w:rPr>
-          <w:color w:val="00B050"/>
-        </w:rPr>
-      </w:pPr>
-      <w:r>
-        <w:rPr>
-          <w:color w:val="00B050"/>
-        </w:rPr>
-        <w:t xml:space="preserve">Admin : contrôle, erreur, ne pas envoyer la </w:t>
-      </w:r>
-      <w:proofErr w:type="spellStart"/>
-      <w:r>
-        <w:rPr>
-          <w:color w:val="00B050"/>
-        </w:rPr>
-        <w:t>requete</w:t>
-      </w:r>
-      <w:proofErr w:type="spellEnd"/>
-      <w:r>
-        <w:rPr>
-          <w:color w:val="00B050"/>
-        </w:rPr>
-        <w:t xml:space="preserve"> si aucunes case n’est choisi</w:t>
-      </w:r>
-    </w:p>
-    <w:p>
-      <w:pPr>
-        <w:pStyle w:val="Paragraphedeliste"/>
-        <w:numPr>
-          <w:ilvl w:val="0"/>
-          <w:numId w:val="2"/>
-        </w:numPr>
-        <w:rPr>
-          <w:color w:val="E36C0A" w:themeColor="accent6" w:themeShade="BF"/>
-        </w:rPr>
-      </w:pPr>
-      <w:r>
-        <w:rPr>
-          <w:color w:val="E36C0A" w:themeColor="accent6" w:themeShade="BF"/>
-        </w:rPr>
-        <w:t>Saisit un nom =&gt; obligation de mettre quelque chose</w:t>
-      </w:r>
-    </w:p>
-    <w:p>
-      <w:pPr>
-        <w:pStyle w:val="Paragraphedeliste"/>
-        <w:numPr>
-          <w:ilvl w:val="0"/>
-          <w:numId w:val="2"/>
-        </w:numPr>
-        <w:rPr>
-          <w:color w:val="E36C0A" w:themeColor="accent6" w:themeShade="BF"/>
-        </w:rPr>
-      </w:pPr>
-      <w:r>
-        <w:rPr>
-          <w:color w:val="000000" w:themeColor="text1"/>
-        </w:rPr>
-        <w:t>Rendre le couple</w:t>
-      </w:r>
-      <w:r>
-        <w:rPr>
-          <w:color w:val="000000" w:themeColor="text1"/>
-        </w:rPr>
-        <w:t xml:space="preserve"> </w:t>
-      </w:r>
-      <w:proofErr w:type="spellStart"/>
-      <w:r>
-        <w:rPr>
-          <w:color w:val="000000" w:themeColor="text1"/>
-        </w:rPr>
-        <w:t>Reservation</w:t>
-      </w:r>
-      <w:proofErr w:type="spellEnd"/>
-      <w:r>
-        <w:rPr>
-          <w:color w:val="000000" w:themeColor="text1"/>
-        </w:rPr>
-        <w:t xml:space="preserve"> (id, </w:t>
-      </w:r>
-      <w:proofErr w:type="spellStart"/>
-      <w:r>
-        <w:rPr>
-          <w:color w:val="000000" w:themeColor="text1"/>
-        </w:rPr>
-        <w:t>dateDebut</w:t>
-      </w:r>
-      <w:proofErr w:type="spellEnd"/>
-      <w:r>
-        <w:rPr>
-          <w:color w:val="000000" w:themeColor="text1"/>
-        </w:rPr>
-        <w:t>) unique !</w:t>
+        <w:t>Utiliser l’héritage pour les entreprises</w:t>
       </w:r>
       <w:bookmarkStart w:id="0" w:name="_GoBack"/>
       <w:bookmarkEnd w:id="0"/>

</xml_diff>

<commit_message>
Captch pour éviter les spams
</commit_message>
<xml_diff>
--- a/Beezyweb.docx
+++ b/Beezyweb.docx
@@ -2085,32 +2085,117 @@
         </w:numPr>
         <w:rPr>
           <w:color w:val="000000" w:themeColor="text1"/>
-        </w:rPr>
-      </w:pPr>
-      <w:r>
-        <w:rPr>
-          <w:color w:val="000000" w:themeColor="text1"/>
+          <w:lang w:val="pt-PT"/>
+        </w:rPr>
+      </w:pPr>
+      <w:proofErr w:type="spellStart"/>
+      <w:r>
+        <w:rPr>
+          <w:color w:val="000000" w:themeColor="text1"/>
+          <w:lang w:val="pt-PT"/>
         </w:rPr>
         <w:lastRenderedPageBreak/>
-        <w:t>Page A propos</w:t>
-      </w:r>
-    </w:p>
-    <w:p>
-      <w:pPr>
-        <w:pStyle w:val="Paragraphedeliste"/>
-        <w:numPr>
-          <w:ilvl w:val="0"/>
-          <w:numId w:val="2"/>
-        </w:numPr>
-        <w:rPr>
-          <w:color w:val="000000" w:themeColor="text1"/>
-        </w:rPr>
-      </w:pPr>
+        <w:t>Page</w:t>
+      </w:r>
+      <w:proofErr w:type="spellEnd"/>
+      <w:r>
+        <w:rPr>
+          <w:color w:val="000000" w:themeColor="text1"/>
+          <w:lang w:val="pt-PT"/>
+        </w:rPr>
+        <w:t xml:space="preserve"> A </w:t>
+      </w:r>
+      <w:proofErr w:type="spellStart"/>
+      <w:r>
+        <w:rPr>
+          <w:color w:val="000000" w:themeColor="text1"/>
+          <w:lang w:val="pt-PT"/>
+        </w:rPr>
+        <w:t>propos</w:t>
+      </w:r>
+      <w:proofErr w:type="spellEnd"/>
+      <w:r>
+        <w:rPr>
+          <w:color w:val="000000" w:themeColor="text1"/>
+          <w:lang w:val="pt-PT"/>
+        </w:rPr>
+        <w:t xml:space="preserve"> + </w:t>
+      </w:r>
+      <w:proofErr w:type="spellStart"/>
+      <w:r>
+        <w:rPr>
+          <w:color w:val="000000" w:themeColor="text1"/>
+          <w:lang w:val="pt-PT"/>
+        </w:rPr>
+        <w:t>Forum</w:t>
+      </w:r>
+      <w:proofErr w:type="spellEnd"/>
+      <w:r>
+        <w:rPr>
+          <w:color w:val="000000" w:themeColor="text1"/>
+          <w:lang w:val="pt-PT"/>
+        </w:rPr>
+        <w:t xml:space="preserve"> =&gt; </w:t>
+      </w:r>
+      <w:proofErr w:type="spellStart"/>
+      <w:r>
+        <w:rPr>
+          <w:color w:val="000000" w:themeColor="text1"/>
+          <w:lang w:val="pt-PT"/>
+        </w:rPr>
+        <w:t>F</w:t>
+      </w:r>
+      <w:r>
+        <w:rPr>
+          <w:color w:val="000000" w:themeColor="text1"/>
+          <w:lang w:val="pt-PT"/>
+        </w:rPr>
+        <w:t>ooter</w:t>
+      </w:r>
+      <w:proofErr w:type="spellEnd"/>
+    </w:p>
+    <w:p>
+      <w:pPr>
+        <w:pStyle w:val="Paragraphedeliste"/>
+        <w:numPr>
+          <w:ilvl w:val="0"/>
+          <w:numId w:val="2"/>
+        </w:numPr>
+        <w:rPr>
+          <w:color w:val="000000" w:themeColor="text1"/>
+        </w:rPr>
+      </w:pPr>
+      <w:proofErr w:type="spellStart"/>
       <w:r>
         <w:rPr>
           <w:color w:val="000000" w:themeColor="text1"/>
         </w:rPr>
         <w:t>Footer</w:t>
+      </w:r>
+      <w:proofErr w:type="spellEnd"/>
+    </w:p>
+    <w:p>
+      <w:pPr>
+        <w:pStyle w:val="Paragraphedeliste"/>
+        <w:numPr>
+          <w:ilvl w:val="0"/>
+          <w:numId w:val="2"/>
+        </w:numPr>
+        <w:rPr>
+          <w:color w:val="000000" w:themeColor="text1"/>
+        </w:rPr>
+      </w:pPr>
+      <w:r>
+        <w:rPr>
+          <w:color w:val="000000" w:themeColor="text1"/>
+        </w:rPr>
+        <w:t>Affichage identifiants invalides</w:t>
+      </w:r>
+      <w:r>
+        <w:rPr>
+          <w:color w:val="000000" w:themeColor="text1"/>
+        </w:rPr>
+        <w:t xml:space="preserve"> (mode téléphone)</w:t>
       </w:r>
       <w:bookmarkStart w:id="0" w:name="_GoBack"/>
       <w:bookmarkEnd w:id="0"/>

</xml_diff>